<commit_message>
Fixed stuff in docs
</commit_message>
<xml_diff>
--- a/docs/DateTimeDoc.docx
+++ b/docs/DateTimeDoc.docx
@@ -240,8 +240,6 @@
       <w:r>
         <w:t xml:space="preserve">some </w:t>
       </w:r>
-      <w:bookmarkStart w:id="0" w:name="_GoBack"/>
-      <w:bookmarkEnd w:id="0"/>
       <w:r>
         <w:t>example code:</w:t>
       </w:r>
@@ -1011,275 +1009,74 @@
           <w:i/>
           <w:color w:val="C45911" w:themeColor="accent2" w:themeShade="BF"/>
         </w:rPr>
-        <w:t xml:space="preserve">    DT_MMDDYYYY = 7,</w:t>
-      </w:r>
-      <w:r>
-        <w:rPr>
-          <w:i/>
-          <w:color w:val="C45911" w:themeColor="accent2" w:themeShade="BF"/>
-        </w:rPr>
-        <w:tab/>
-      </w:r>
-      <w:r>
-        <w:rPr>
-          <w:i/>
-          <w:color w:val="C45911" w:themeColor="accent2" w:themeShade="BF"/>
-        </w:rPr>
-        <w:t>// e.g. 09161999</w:t>
-      </w:r>
-    </w:p>
-    <w:p>
-      <w:pPr>
-        <w:ind w:left="720"/>
-        <w:rPr>
-          <w:i/>
-          <w:color w:val="C45911" w:themeColor="accent2" w:themeShade="BF"/>
-        </w:rPr>
-      </w:pPr>
-      <w:r>
-        <w:rPr>
-          <w:i/>
-          <w:color w:val="C45911" w:themeColor="accent2" w:themeShade="BF"/>
-        </w:rPr>
-        <w:t xml:space="preserve">    DT_YYYYMMDD = 8,</w:t>
-      </w:r>
-      <w:r>
-        <w:rPr>
-          <w:i/>
-          <w:color w:val="C45911" w:themeColor="accent2" w:themeShade="BF"/>
-        </w:rPr>
-        <w:tab/>
-      </w:r>
-      <w:r>
-        <w:rPr>
-          <w:i/>
-          <w:color w:val="C45911" w:themeColor="accent2" w:themeShade="BF"/>
-        </w:rPr>
-        <w:t>// e.g. 19990916</w:t>
-      </w:r>
-    </w:p>
-    <w:p>
-      <w:pPr>
-        <w:ind w:left="720"/>
-        <w:rPr>
-          <w:i/>
-          <w:color w:val="C45911" w:themeColor="accent2" w:themeShade="BF"/>
-        </w:rPr>
-      </w:pPr>
-      <w:r>
-        <w:rPr>
-          <w:i/>
-          <w:color w:val="C45911" w:themeColor="accent2" w:themeShade="BF"/>
-        </w:rPr>
-        <w:t xml:space="preserve">    DLR_MNY = 9,</w:t>
-      </w:r>
-      <w:r>
-        <w:rPr>
-          <w:i/>
-          <w:color w:val="C45911" w:themeColor="accent2" w:themeShade="BF"/>
-        </w:rPr>
-        <w:tab/>
-      </w:r>
-      <w:r>
-        <w:rPr>
-          <w:i/>
-          <w:color w:val="C45911" w:themeColor="accent2" w:themeShade="BF"/>
-        </w:rPr>
-        <w:tab/>
-      </w:r>
-      <w:r>
-        <w:rPr>
-          <w:i/>
-          <w:color w:val="C45911" w:themeColor="accent2" w:themeShade="BF"/>
-        </w:rPr>
-        <w:t>// e.g. $ 120350045</w:t>
-      </w:r>
-    </w:p>
-    <w:p>
-      <w:pPr>
-        <w:ind w:left="720"/>
-        <w:rPr>
-          <w:i/>
-          <w:color w:val="C45911" w:themeColor="accent2" w:themeShade="BF"/>
-        </w:rPr>
-      </w:pPr>
-      <w:r>
-        <w:rPr>
-          <w:i/>
-          <w:color w:val="C45911" w:themeColor="accent2" w:themeShade="BF"/>
-        </w:rPr>
-        <w:t xml:space="preserve">    DLR_MNY_C = 10,</w:t>
-      </w:r>
-      <w:r>
-        <w:rPr>
-          <w:i/>
-          <w:color w:val="C45911" w:themeColor="accent2" w:themeShade="BF"/>
-        </w:rPr>
-        <w:tab/>
-      </w:r>
-      <w:r>
-        <w:rPr>
-          <w:i/>
-          <w:color w:val="C45911" w:themeColor="accent2" w:themeShade="BF"/>
-        </w:rPr>
-        <w:t>// e.g. $ 120,350,045</w:t>
-      </w:r>
-    </w:p>
-    <w:p>
-      <w:pPr>
-        <w:ind w:left="720"/>
-        <w:rPr>
-          <w:i/>
-          <w:color w:val="C45911" w:themeColor="accent2" w:themeShade="BF"/>
-        </w:rPr>
-      </w:pPr>
-      <w:r>
-        <w:rPr>
-          <w:i/>
-          <w:color w:val="C45911" w:themeColor="accent2" w:themeShade="BF"/>
-        </w:rPr>
-        <w:t xml:space="preserve">    DLR_MNY_C_DM = 11</w:t>
-      </w:r>
-      <w:r>
-        <w:rPr>
-          <w:i/>
-          <w:color w:val="C45911" w:themeColor="accent2" w:themeShade="BF"/>
-        </w:rPr>
-        <w:tab/>
-      </w:r>
-      <w:r>
-        <w:rPr>
-          <w:i/>
-          <w:color w:val="C45911" w:themeColor="accent2" w:themeShade="BF"/>
-        </w:rPr>
-        <w:t xml:space="preserve"> // e.g. $ 120,350,045.53</w:t>
-      </w:r>
-    </w:p>
-    <w:p>
-      <w:pPr>
-        <w:ind w:left="720"/>
-        <w:rPr>
-          <w:i/>
-          <w:color w:val="C45911" w:themeColor="accent2" w:themeShade="BF"/>
-        </w:rPr>
-      </w:pPr>
-      <w:r>
-        <w:rPr>
-          <w:i/>
-          <w:color w:val="C45911" w:themeColor="accent2" w:themeShade="BF"/>
-        </w:rPr>
-        <w:t xml:space="preserve">    VAL_32ND = 12,</w:t>
-      </w:r>
-      <w:r>
-        <w:rPr>
-          <w:i/>
-          <w:color w:val="C45911" w:themeColor="accent2" w:themeShade="BF"/>
-        </w:rPr>
-        <w:tab/>
-      </w:r>
-      <w:r>
-        <w:rPr>
-          <w:i/>
-          <w:color w:val="C45911" w:themeColor="accent2" w:themeShade="BF"/>
-        </w:rPr>
-        <w:tab/>
-      </w:r>
-      <w:r>
-        <w:rPr>
-          <w:i/>
-          <w:color w:val="C45911" w:themeColor="accent2" w:themeShade="BF"/>
-        </w:rPr>
-        <w:t>// e.g. 105-164</w:t>
-      </w:r>
-    </w:p>
-    <w:p>
-      <w:pPr>
-        <w:ind w:left="720"/>
-        <w:rPr>
-          <w:i/>
-          <w:color w:val="C45911" w:themeColor="accent2" w:themeShade="BF"/>
-        </w:rPr>
-      </w:pPr>
-      <w:r>
-        <w:rPr>
-          <w:i/>
-          <w:color w:val="C45911" w:themeColor="accent2" w:themeShade="BF"/>
-        </w:rPr>
-        <w:t xml:space="preserve">    VAL_64TH = 13,</w:t>
-      </w:r>
-      <w:r>
-        <w:rPr>
-          <w:i/>
-          <w:color w:val="C45911" w:themeColor="accent2" w:themeShade="BF"/>
-        </w:rPr>
-        <w:tab/>
-      </w:r>
-      <w:r>
-        <w:rPr>
-          <w:i/>
-          <w:color w:val="C45911" w:themeColor="accent2" w:themeShade="BF"/>
-        </w:rPr>
-        <w:tab/>
-      </w:r>
-      <w:r>
-        <w:rPr>
-          <w:i/>
-          <w:color w:val="C45911" w:themeColor="accent2" w:themeShade="BF"/>
-        </w:rPr>
-        <w:t>// e.g. 105=33</w:t>
-      </w:r>
-    </w:p>
-    <w:p>
-      <w:pPr>
-        <w:ind w:left="720"/>
-        <w:rPr>
-          <w:i/>
-          <w:color w:val="C45911" w:themeColor="accent2" w:themeShade="BF"/>
-        </w:rPr>
-      </w:pPr>
-      <w:r>
-        <w:rPr>
-          <w:i/>
-          <w:color w:val="C45911" w:themeColor="accent2" w:themeShade="BF"/>
-        </w:rPr>
-        <w:t xml:space="preserve">    DT_TM2 = 14,</w:t>
-      </w:r>
-      <w:r>
-        <w:rPr>
-          <w:i/>
-          <w:color w:val="C45911" w:themeColor="accent2" w:themeShade="BF"/>
-        </w:rPr>
-        <w:tab/>
-      </w:r>
-      <w:r>
-        <w:rPr>
-          <w:i/>
-          <w:color w:val="C45911" w:themeColor="accent2" w:themeShade="BF"/>
-        </w:rPr>
-        <w:tab/>
-      </w:r>
-      <w:r>
-        <w:rPr>
-          <w:i/>
-          <w:color w:val="C45911" w:themeColor="accent2" w:themeShade="BF"/>
-        </w:rPr>
-        <w:t xml:space="preserve"> // e.g. 09/16/1999 13:51:04.256</w:t>
-      </w:r>
-    </w:p>
-    <w:p>
-      <w:pPr>
-        <w:ind w:left="720"/>
-        <w:rPr>
-          <w:i/>
-          <w:color w:val="C45911" w:themeColor="accent2" w:themeShade="BF"/>
-        </w:rPr>
-      </w:pPr>
-      <w:r>
-        <w:rPr>
-          <w:i/>
-          <w:color w:val="C45911" w:themeColor="accent2" w:themeShade="BF"/>
-        </w:rPr>
-        <w:t xml:space="preserve">    DT_DATETIME = 15,</w:t>
+        <w:t xml:space="preserve">    DT_TM2 = </w:t>
+      </w:r>
+      <w:r>
+        <w:rPr>
+          <w:i/>
+          <w:color w:val="C45911" w:themeColor="accent2" w:themeShade="BF"/>
+        </w:rPr>
+        <w:t>7</w:t>
+      </w:r>
+      <w:r>
+        <w:rPr>
+          <w:i/>
+          <w:color w:val="C45911" w:themeColor="accent2" w:themeShade="BF"/>
+        </w:rPr>
+        <w:t>,</w:t>
+      </w:r>
+      <w:r>
+        <w:rPr>
+          <w:i/>
+          <w:color w:val="C45911" w:themeColor="accent2" w:themeShade="BF"/>
+        </w:rPr>
+        <w:tab/>
+      </w:r>
+      <w:r>
+        <w:rPr>
+          <w:i/>
+          <w:color w:val="C45911" w:themeColor="accent2" w:themeShade="BF"/>
+        </w:rPr>
+        <w:tab/>
+      </w:r>
+      <w:bookmarkStart w:id="0" w:name="_GoBack"/>
+      <w:bookmarkEnd w:id="0"/>
+      <w:r>
+        <w:rPr>
+          <w:i/>
+          <w:color w:val="C45911" w:themeColor="accent2" w:themeShade="BF"/>
+        </w:rPr>
+        <w:t>// e.g. 09/16/1999 13:51:04.256</w:t>
+      </w:r>
+    </w:p>
+    <w:p>
+      <w:pPr>
+        <w:ind w:left="720"/>
+        <w:rPr>
+          <w:i/>
+          <w:color w:val="C45911" w:themeColor="accent2" w:themeShade="BF"/>
+        </w:rPr>
+      </w:pPr>
+      <w:r>
+        <w:rPr>
+          <w:i/>
+          <w:color w:val="C45911" w:themeColor="accent2" w:themeShade="BF"/>
+        </w:rPr>
+        <w:t xml:space="preserve">    DT_DATETIME = </w:t>
+      </w:r>
+      <w:r>
+        <w:rPr>
+          <w:i/>
+          <w:color w:val="C45911" w:themeColor="accent2" w:themeShade="BF"/>
+        </w:rPr>
+        <w:t>8</w:t>
+      </w:r>
+      <w:r>
+        <w:rPr>
+          <w:i/>
+          <w:color w:val="C45911" w:themeColor="accent2" w:themeShade="BF"/>
+        </w:rPr>
+        <w:t>,</w:t>
       </w:r>
       <w:r>
         <w:rPr>
@@ -1309,7 +1106,21 @@
           <w:i/>
           <w:color w:val="C45911" w:themeColor="accent2" w:themeShade="BF"/>
         </w:rPr>
-        <w:t xml:space="preserve">    DT_FAME_DATE = 16,</w:t>
+        <w:t xml:space="preserve">    DT_FAME_DATE = </w:t>
+      </w:r>
+      <w:r>
+        <w:rPr>
+          <w:i/>
+          <w:color w:val="C45911" w:themeColor="accent2" w:themeShade="BF"/>
+        </w:rPr>
+        <w:t>9</w:t>
+      </w:r>
+      <w:r>
+        <w:rPr>
+          <w:i/>
+          <w:color w:val="C45911" w:themeColor="accent2" w:themeShade="BF"/>
+        </w:rPr>
+        <w:t>,</w:t>
       </w:r>
       <w:r>
         <w:rPr>
@@ -1340,7 +1151,14 @@
           <w:i/>
           <w:color w:val="C45911" w:themeColor="accent2" w:themeShade="BF"/>
         </w:rPr>
-        <w:t xml:space="preserve">    DT_PRECISE = 17</w:t>
+        <w:t xml:space="preserve">    DT_PRECISE = 1</w:t>
+      </w:r>
+      <w:r>
+        <w:rPr>
+          <w:i/>
+          <w:color w:val="C45911" w:themeColor="accent2" w:themeShade="BF"/>
+        </w:rPr>
+        <w:t>0</w:t>
       </w:r>
       <w:r>
         <w:rPr>
@@ -1835,119 +1653,119 @@
           <w:i/>
           <w:color w:val="C45911" w:themeColor="accent2" w:themeShade="BF"/>
         </w:rPr>
+        <w:t xml:space="preserve">    AS_SEOUL = 24,</w:t>
+      </w:r>
+    </w:p>
+    <w:p>
+      <w:pPr>
+        <w:ind w:left="720"/>
+        <w:rPr>
+          <w:i/>
+          <w:color w:val="C45911" w:themeColor="accent2" w:themeShade="BF"/>
+        </w:rPr>
+      </w:pPr>
+      <w:r>
+        <w:rPr>
+          <w:i/>
+          <w:color w:val="C45911" w:themeColor="accent2" w:themeShade="BF"/>
+        </w:rPr>
+        <w:t xml:space="preserve">    AS_TAIPEI = 25,</w:t>
+      </w:r>
+    </w:p>
+    <w:p>
+      <w:pPr>
+        <w:ind w:left="720"/>
+        <w:rPr>
+          <w:i/>
+          <w:color w:val="C45911" w:themeColor="accent2" w:themeShade="BF"/>
+        </w:rPr>
+      </w:pPr>
+      <w:r>
+        <w:rPr>
+          <w:i/>
+          <w:color w:val="C45911" w:themeColor="accent2" w:themeShade="BF"/>
+        </w:rPr>
+        <w:t xml:space="preserve">    EU_STOCKHOLM = 26,</w:t>
+      </w:r>
+    </w:p>
+    <w:p>
+      <w:pPr>
+        <w:ind w:left="720"/>
+        <w:rPr>
+          <w:i/>
+          <w:color w:val="C45911" w:themeColor="accent2" w:themeShade="BF"/>
+        </w:rPr>
+      </w:pPr>
+      <w:r>
+        <w:rPr>
+          <w:i/>
+          <w:color w:val="C45911" w:themeColor="accent2" w:themeShade="BF"/>
+        </w:rPr>
+        <w:t xml:space="preserve">    NZ = 27,</w:t>
+      </w:r>
+    </w:p>
+    <w:p>
+      <w:pPr>
+        <w:ind w:left="720"/>
+        <w:rPr>
+          <w:i/>
+          <w:color w:val="C45911" w:themeColor="accent2" w:themeShade="BF"/>
+        </w:rPr>
+      </w:pPr>
+      <w:r>
+        <w:rPr>
+          <w:i/>
+          <w:color w:val="C45911" w:themeColor="accent2" w:themeShade="BF"/>
+        </w:rPr>
+        <w:t xml:space="preserve">    EU_OSLO = 28,</w:t>
+      </w:r>
+    </w:p>
+    <w:p>
+      <w:pPr>
+        <w:ind w:left="720"/>
+        <w:rPr>
+          <w:i/>
+          <w:color w:val="C45911" w:themeColor="accent2" w:themeShade="BF"/>
+        </w:rPr>
+      </w:pPr>
+      <w:r>
+        <w:rPr>
+          <w:i/>
+          <w:color w:val="C45911" w:themeColor="accent2" w:themeShade="BF"/>
+        </w:rPr>
+        <w:t xml:space="preserve">    EU_WARSAW = 29,</w:t>
+      </w:r>
+    </w:p>
+    <w:p>
+      <w:pPr>
+        <w:ind w:left="720"/>
+        <w:rPr>
+          <w:i/>
+          <w:color w:val="C45911" w:themeColor="accent2" w:themeShade="BF"/>
+        </w:rPr>
+      </w:pPr>
+      <w:r>
+        <w:rPr>
+          <w:i/>
+          <w:color w:val="C45911" w:themeColor="accent2" w:themeShade="BF"/>
+        </w:rPr>
+        <w:t xml:space="preserve">    EU_BUDAPEST = 30</w:t>
+      </w:r>
+    </w:p>
+    <w:p>
+      <w:pPr>
+        <w:ind w:left="720"/>
+        <w:rPr>
+          <w:i/>
+          <w:color w:val="C45911" w:themeColor="accent2" w:themeShade="BF"/>
+        </w:rPr>
+      </w:pPr>
+      <w:r>
+        <w:rPr>
+          <w:i/>
+          <w:color w:val="C45911" w:themeColor="accent2" w:themeShade="BF"/>
+        </w:rPr>
         <w:lastRenderedPageBreak/>
-        <w:t xml:space="preserve">    AS_SEOUL = 24,</w:t>
-      </w:r>
-    </w:p>
-    <w:p>
-      <w:pPr>
-        <w:ind w:left="720"/>
-        <w:rPr>
-          <w:i/>
-          <w:color w:val="C45911" w:themeColor="accent2" w:themeShade="BF"/>
-        </w:rPr>
-      </w:pPr>
-      <w:r>
-        <w:rPr>
-          <w:i/>
-          <w:color w:val="C45911" w:themeColor="accent2" w:themeShade="BF"/>
-        </w:rPr>
-        <w:t xml:space="preserve">    AS_TAIPEI = 25,</w:t>
-      </w:r>
-    </w:p>
-    <w:p>
-      <w:pPr>
-        <w:ind w:left="720"/>
-        <w:rPr>
-          <w:i/>
-          <w:color w:val="C45911" w:themeColor="accent2" w:themeShade="BF"/>
-        </w:rPr>
-      </w:pPr>
-      <w:r>
-        <w:rPr>
-          <w:i/>
-          <w:color w:val="C45911" w:themeColor="accent2" w:themeShade="BF"/>
-        </w:rPr>
-        <w:t xml:space="preserve">    EU_STOCKHOLM = 26,</w:t>
-      </w:r>
-    </w:p>
-    <w:p>
-      <w:pPr>
-        <w:ind w:left="720"/>
-        <w:rPr>
-          <w:i/>
-          <w:color w:val="C45911" w:themeColor="accent2" w:themeShade="BF"/>
-        </w:rPr>
-      </w:pPr>
-      <w:r>
-        <w:rPr>
-          <w:i/>
-          <w:color w:val="C45911" w:themeColor="accent2" w:themeShade="BF"/>
-        </w:rPr>
-        <w:t xml:space="preserve">    NZ = 27,</w:t>
-      </w:r>
-    </w:p>
-    <w:p>
-      <w:pPr>
-        <w:ind w:left="720"/>
-        <w:rPr>
-          <w:i/>
-          <w:color w:val="C45911" w:themeColor="accent2" w:themeShade="BF"/>
-        </w:rPr>
-      </w:pPr>
-      <w:r>
-        <w:rPr>
-          <w:i/>
-          <w:color w:val="C45911" w:themeColor="accent2" w:themeShade="BF"/>
-        </w:rPr>
-        <w:t xml:space="preserve">    EU_OSLO = 28,</w:t>
-      </w:r>
-    </w:p>
-    <w:p>
-      <w:pPr>
-        <w:ind w:left="720"/>
-        <w:rPr>
-          <w:i/>
-          <w:color w:val="C45911" w:themeColor="accent2" w:themeShade="BF"/>
-        </w:rPr>
-      </w:pPr>
-      <w:r>
-        <w:rPr>
-          <w:i/>
-          <w:color w:val="C45911" w:themeColor="accent2" w:themeShade="BF"/>
-        </w:rPr>
-        <w:t xml:space="preserve">    EU_WARSAW = 29,</w:t>
-      </w:r>
-    </w:p>
-    <w:p>
-      <w:pPr>
-        <w:ind w:left="720"/>
-        <w:rPr>
-          <w:i/>
-          <w:color w:val="C45911" w:themeColor="accent2" w:themeShade="BF"/>
-        </w:rPr>
-      </w:pPr>
-      <w:r>
-        <w:rPr>
-          <w:i/>
-          <w:color w:val="C45911" w:themeColor="accent2" w:themeShade="BF"/>
-        </w:rPr>
-        <w:t xml:space="preserve">    EU_BUDAPEST = 30</w:t>
-      </w:r>
-    </w:p>
-    <w:p>
-      <w:pPr>
-        <w:ind w:left="720"/>
-        <w:rPr>
-          <w:i/>
-          <w:color w:val="C45911" w:themeColor="accent2" w:themeShade="BF"/>
-        </w:rPr>
-      </w:pPr>
-      <w:r>
-        <w:rPr>
-          <w:i/>
-          <w:color w:val="C45911" w:themeColor="accent2" w:themeShade="BF"/>
-        </w:rPr>
         <w:t>};</w:t>
       </w:r>
     </w:p>
@@ -2529,256 +2347,256 @@
           <w:i/>
           <w:color w:val="C45911" w:themeColor="accent2" w:themeShade="BF"/>
         </w:rPr>
+        <w:t xml:space="preserve">DateType </w:t>
+      </w:r>
+      <w:r>
+        <w:rPr>
+          <w:i/>
+        </w:rPr>
+        <w:t xml:space="preserve">= </w:t>
+      </w:r>
+      <w:r>
+        <w:rPr>
+          <w:i/>
+          <w:color w:val="2F5496" w:themeColor="accent1" w:themeShade="BF"/>
+        </w:rPr>
+        <w:t>unsigned int</w:t>
+      </w:r>
+      <w:r>
+        <w:tab/>
+      </w:r>
+      <w:r>
+        <w:tab/>
+        <w:t>YYYYMMDD</w:t>
+      </w:r>
+    </w:p>
+    <w:p>
+      <w:pPr>
+        <w:ind w:left="720"/>
+      </w:pPr>
+      <w:r>
+        <w:rPr>
+          <w:i/>
+          <w:color w:val="C45911" w:themeColor="accent2" w:themeShade="BF"/>
+        </w:rPr>
+        <w:t xml:space="preserve">DatePartType </w:t>
+      </w:r>
+      <w:r>
+        <w:rPr>
+          <w:i/>
+        </w:rPr>
+        <w:t xml:space="preserve">= </w:t>
+      </w:r>
+      <w:r>
+        <w:rPr>
+          <w:i/>
+          <w:color w:val="2F5496" w:themeColor="accent1" w:themeShade="BF"/>
+        </w:rPr>
+        <w:t>unsigned short int</w:t>
+      </w:r>
+      <w:r>
+        <w:rPr>
+          <w:i/>
+          <w:color w:val="2F5496" w:themeColor="accent1" w:themeShade="BF"/>
+        </w:rPr>
+        <w:tab/>
+      </w:r>
+      <w:r>
+        <w:t>year, month etc.</w:t>
+      </w:r>
+    </w:p>
+    <w:p>
+      <w:pPr>
+        <w:ind w:left="720"/>
+      </w:pPr>
+      <w:r>
+        <w:rPr>
+          <w:i/>
+          <w:color w:val="C45911" w:themeColor="accent2" w:themeShade="BF"/>
+        </w:rPr>
+        <w:t xml:space="preserve">HourType </w:t>
+      </w:r>
+      <w:r>
+        <w:rPr>
+          <w:i/>
+        </w:rPr>
+        <w:t xml:space="preserve">= </w:t>
+      </w:r>
+      <w:r>
+        <w:rPr>
+          <w:i/>
+          <w:color w:val="2F5496" w:themeColor="accent1" w:themeShade="BF"/>
+        </w:rPr>
+        <w:t>unsigned short int</w:t>
+      </w:r>
+      <w:r>
+        <w:rPr>
+          <w:color w:val="2F5496" w:themeColor="accent1" w:themeShade="BF"/>
+        </w:rPr>
+        <w:tab/>
+      </w:r>
+      <w:r>
+        <w:t>0 - 23</w:t>
+      </w:r>
+    </w:p>
+    <w:p>
+      <w:pPr>
+        <w:ind w:left="720"/>
+      </w:pPr>
+      <w:r>
+        <w:rPr>
+          <w:i/>
+          <w:color w:val="C45911" w:themeColor="accent2" w:themeShade="BF"/>
+        </w:rPr>
+        <w:t xml:space="preserve">MinuteType </w:t>
+      </w:r>
+      <w:r>
+        <w:rPr>
+          <w:i/>
+        </w:rPr>
+        <w:t xml:space="preserve">= </w:t>
+      </w:r>
+      <w:r>
+        <w:rPr>
+          <w:i/>
+          <w:color w:val="2F5496" w:themeColor="accent1" w:themeShade="BF"/>
+        </w:rPr>
+        <w:t>unsigned short int</w:t>
+      </w:r>
+      <w:r>
+        <w:rPr>
+          <w:color w:val="2F5496" w:themeColor="accent1" w:themeShade="BF"/>
+        </w:rPr>
+        <w:tab/>
+      </w:r>
+      <w:r>
+        <w:t>0 - 59</w:t>
+      </w:r>
+    </w:p>
+    <w:p>
+      <w:pPr>
+        <w:ind w:left="720"/>
+      </w:pPr>
+      <w:r>
+        <w:rPr>
+          <w:i/>
+          <w:color w:val="C45911" w:themeColor="accent2" w:themeShade="BF"/>
+        </w:rPr>
+        <w:t xml:space="preserve">SecondType </w:t>
+      </w:r>
+      <w:r>
+        <w:rPr>
+          <w:i/>
+        </w:rPr>
+        <w:t xml:space="preserve">= </w:t>
+      </w:r>
+      <w:r>
+        <w:rPr>
+          <w:i/>
+          <w:color w:val="2F5496" w:themeColor="accent1" w:themeShade="BF"/>
+        </w:rPr>
+        <w:t>unsigned short int</w:t>
+      </w:r>
+      <w:r>
+        <w:rPr>
+          <w:color w:val="2F5496" w:themeColor="accent1" w:themeShade="BF"/>
+        </w:rPr>
+        <w:tab/>
+      </w:r>
+      <w:r>
+        <w:t>0 - 59</w:t>
+      </w:r>
+    </w:p>
+    <w:p>
+      <w:pPr>
+        <w:ind w:left="720"/>
+      </w:pPr>
+      <w:r>
+        <w:rPr>
+          <w:i/>
+          <w:color w:val="C45911" w:themeColor="accent2" w:themeShade="BF"/>
+        </w:rPr>
+        <w:t xml:space="preserve">MillisecondType </w:t>
+      </w:r>
+      <w:r>
+        <w:rPr>
+          <w:i/>
+        </w:rPr>
+        <w:t xml:space="preserve">= </w:t>
+      </w:r>
+      <w:r>
+        <w:rPr>
+          <w:i/>
+          <w:color w:val="2F5496" w:themeColor="accent1" w:themeShade="BF"/>
+        </w:rPr>
+        <w:t>short int</w:t>
+      </w:r>
+      <w:r>
+        <w:rPr>
+          <w:color w:val="2F5496" w:themeColor="accent1" w:themeShade="BF"/>
+        </w:rPr>
+        <w:tab/>
+      </w:r>
+      <w:r>
+        <w:rPr>
+          <w:color w:val="2F5496" w:themeColor="accent1" w:themeShade="BF"/>
+        </w:rPr>
+        <w:tab/>
+      </w:r>
+      <w:r>
+        <w:t>0 - 999</w:t>
+      </w:r>
+    </w:p>
+    <w:p>
+      <w:pPr>
+        <w:ind w:left="720"/>
+      </w:pPr>
+      <w:r>
+        <w:rPr>
+          <w:i/>
+          <w:color w:val="C45911" w:themeColor="accent2" w:themeShade="BF"/>
+        </w:rPr>
+        <w:t xml:space="preserve">MicrosecondType </w:t>
+      </w:r>
+      <w:r>
+        <w:rPr>
+          <w:i/>
+        </w:rPr>
+        <w:t xml:space="preserve">= </w:t>
+      </w:r>
+      <w:r>
+        <w:rPr>
+          <w:i/>
+          <w:color w:val="2F5496" w:themeColor="accent1" w:themeShade="BF"/>
+        </w:rPr>
+        <w:t>int</w:t>
+      </w:r>
+      <w:r>
+        <w:rPr>
+          <w:color w:val="2F5496" w:themeColor="accent1" w:themeShade="BF"/>
+        </w:rPr>
+        <w:tab/>
+      </w:r>
+      <w:r>
+        <w:rPr>
+          <w:color w:val="2F5496" w:themeColor="accent1" w:themeShade="BF"/>
+        </w:rPr>
+        <w:tab/>
+      </w:r>
+      <w:r>
+        <w:t>0 - 999,999</w:t>
+      </w:r>
+    </w:p>
+    <w:p>
+      <w:pPr>
+        <w:ind w:left="720"/>
+      </w:pPr>
+      <w:r>
+        <w:rPr>
+          <w:i/>
+          <w:color w:val="C45911" w:themeColor="accent2" w:themeShade="BF"/>
+        </w:rPr>
         <w:lastRenderedPageBreak/>
-        <w:t xml:space="preserve">DateType </w:t>
-      </w:r>
-      <w:r>
-        <w:rPr>
-          <w:i/>
-        </w:rPr>
-        <w:t xml:space="preserve">= </w:t>
-      </w:r>
-      <w:r>
-        <w:rPr>
-          <w:i/>
-          <w:color w:val="2F5496" w:themeColor="accent1" w:themeShade="BF"/>
-        </w:rPr>
-        <w:t>unsigned int</w:t>
-      </w:r>
-      <w:r>
-        <w:tab/>
-      </w:r>
-      <w:r>
-        <w:tab/>
-        <w:t>YYYYMMDD</w:t>
-      </w:r>
-    </w:p>
-    <w:p>
-      <w:pPr>
-        <w:ind w:left="720"/>
-      </w:pPr>
-      <w:r>
-        <w:rPr>
-          <w:i/>
-          <w:color w:val="C45911" w:themeColor="accent2" w:themeShade="BF"/>
-        </w:rPr>
-        <w:t xml:space="preserve">DatePartType </w:t>
-      </w:r>
-      <w:r>
-        <w:rPr>
-          <w:i/>
-        </w:rPr>
-        <w:t xml:space="preserve">= </w:t>
-      </w:r>
-      <w:r>
-        <w:rPr>
-          <w:i/>
-          <w:color w:val="2F5496" w:themeColor="accent1" w:themeShade="BF"/>
-        </w:rPr>
-        <w:t>unsigned short int</w:t>
-      </w:r>
-      <w:r>
-        <w:rPr>
-          <w:i/>
-          <w:color w:val="2F5496" w:themeColor="accent1" w:themeShade="BF"/>
-        </w:rPr>
-        <w:tab/>
-      </w:r>
-      <w:r>
-        <w:t>year, month etc.</w:t>
-      </w:r>
-    </w:p>
-    <w:p>
-      <w:pPr>
-        <w:ind w:left="720"/>
-      </w:pPr>
-      <w:r>
-        <w:rPr>
-          <w:i/>
-          <w:color w:val="C45911" w:themeColor="accent2" w:themeShade="BF"/>
-        </w:rPr>
-        <w:t xml:space="preserve">HourType </w:t>
-      </w:r>
-      <w:r>
-        <w:rPr>
-          <w:i/>
-        </w:rPr>
-        <w:t xml:space="preserve">= </w:t>
-      </w:r>
-      <w:r>
-        <w:rPr>
-          <w:i/>
-          <w:color w:val="2F5496" w:themeColor="accent1" w:themeShade="BF"/>
-        </w:rPr>
-        <w:t>unsigned short int</w:t>
-      </w:r>
-      <w:r>
-        <w:rPr>
-          <w:color w:val="2F5496" w:themeColor="accent1" w:themeShade="BF"/>
-        </w:rPr>
-        <w:tab/>
-      </w:r>
-      <w:r>
-        <w:t>0 - 23</w:t>
-      </w:r>
-    </w:p>
-    <w:p>
-      <w:pPr>
-        <w:ind w:left="720"/>
-      </w:pPr>
-      <w:r>
-        <w:rPr>
-          <w:i/>
-          <w:color w:val="C45911" w:themeColor="accent2" w:themeShade="BF"/>
-        </w:rPr>
-        <w:t xml:space="preserve">MinuteType </w:t>
-      </w:r>
-      <w:r>
-        <w:rPr>
-          <w:i/>
-        </w:rPr>
-        <w:t xml:space="preserve">= </w:t>
-      </w:r>
-      <w:r>
-        <w:rPr>
-          <w:i/>
-          <w:color w:val="2F5496" w:themeColor="accent1" w:themeShade="BF"/>
-        </w:rPr>
-        <w:t>unsigned short int</w:t>
-      </w:r>
-      <w:r>
-        <w:rPr>
-          <w:color w:val="2F5496" w:themeColor="accent1" w:themeShade="BF"/>
-        </w:rPr>
-        <w:tab/>
-      </w:r>
-      <w:r>
-        <w:t>0 - 59</w:t>
-      </w:r>
-    </w:p>
-    <w:p>
-      <w:pPr>
-        <w:ind w:left="720"/>
-      </w:pPr>
-      <w:r>
-        <w:rPr>
-          <w:i/>
-          <w:color w:val="C45911" w:themeColor="accent2" w:themeShade="BF"/>
-        </w:rPr>
-        <w:t xml:space="preserve">SecondType </w:t>
-      </w:r>
-      <w:r>
-        <w:rPr>
-          <w:i/>
-        </w:rPr>
-        <w:t xml:space="preserve">= </w:t>
-      </w:r>
-      <w:r>
-        <w:rPr>
-          <w:i/>
-          <w:color w:val="2F5496" w:themeColor="accent1" w:themeShade="BF"/>
-        </w:rPr>
-        <w:t>unsigned short int</w:t>
-      </w:r>
-      <w:r>
-        <w:rPr>
-          <w:color w:val="2F5496" w:themeColor="accent1" w:themeShade="BF"/>
-        </w:rPr>
-        <w:tab/>
-      </w:r>
-      <w:r>
-        <w:t>0 - 59</w:t>
-      </w:r>
-    </w:p>
-    <w:p>
-      <w:pPr>
-        <w:ind w:left="720"/>
-      </w:pPr>
-      <w:r>
-        <w:rPr>
-          <w:i/>
-          <w:color w:val="C45911" w:themeColor="accent2" w:themeShade="BF"/>
-        </w:rPr>
-        <w:t xml:space="preserve">MillisecondType </w:t>
-      </w:r>
-      <w:r>
-        <w:rPr>
-          <w:i/>
-        </w:rPr>
-        <w:t xml:space="preserve">= </w:t>
-      </w:r>
-      <w:r>
-        <w:rPr>
-          <w:i/>
-          <w:color w:val="2F5496" w:themeColor="accent1" w:themeShade="BF"/>
-        </w:rPr>
-        <w:t>short int</w:t>
-      </w:r>
-      <w:r>
-        <w:rPr>
-          <w:color w:val="2F5496" w:themeColor="accent1" w:themeShade="BF"/>
-        </w:rPr>
-        <w:tab/>
-      </w:r>
-      <w:r>
-        <w:rPr>
-          <w:color w:val="2F5496" w:themeColor="accent1" w:themeShade="BF"/>
-        </w:rPr>
-        <w:tab/>
-      </w:r>
-      <w:r>
-        <w:t>0 - 999</w:t>
-      </w:r>
-    </w:p>
-    <w:p>
-      <w:pPr>
-        <w:ind w:left="720"/>
-      </w:pPr>
-      <w:r>
-        <w:rPr>
-          <w:i/>
-          <w:color w:val="C45911" w:themeColor="accent2" w:themeShade="BF"/>
-        </w:rPr>
-        <w:t xml:space="preserve">MicrosecondType </w:t>
-      </w:r>
-      <w:r>
-        <w:rPr>
-          <w:i/>
-        </w:rPr>
-        <w:t xml:space="preserve">= </w:t>
-      </w:r>
-      <w:r>
-        <w:rPr>
-          <w:i/>
-          <w:color w:val="2F5496" w:themeColor="accent1" w:themeShade="BF"/>
-        </w:rPr>
-        <w:t>int</w:t>
-      </w:r>
-      <w:r>
-        <w:rPr>
-          <w:color w:val="2F5496" w:themeColor="accent1" w:themeShade="BF"/>
-        </w:rPr>
-        <w:tab/>
-      </w:r>
-      <w:r>
-        <w:rPr>
-          <w:color w:val="2F5496" w:themeColor="accent1" w:themeShade="BF"/>
-        </w:rPr>
-        <w:tab/>
-      </w:r>
-      <w:r>
-        <w:t>0 - 999,999</w:t>
-      </w:r>
-    </w:p>
-    <w:p>
-      <w:pPr>
-        <w:ind w:left="720"/>
-      </w:pPr>
-      <w:r>
-        <w:rPr>
-          <w:i/>
-          <w:color w:val="C45911" w:themeColor="accent2" w:themeShade="BF"/>
-        </w:rPr>
         <w:t xml:space="preserve">NanosecondType </w:t>
       </w:r>
       <w:r>
@@ -3346,66 +3164,66 @@
         <w:ind w:left="720"/>
       </w:pPr>
       <w:r>
+        <w:t xml:space="preserve">  (8)  YYYY/MM/DD HH</w:t>
+      </w:r>
+    </w:p>
+    <w:p>
+      <w:pPr>
+        <w:ind w:left="720"/>
+      </w:pPr>
+      <w:r>
+        <w:t xml:space="preserve">  (9)  YYYY/MM/DD HH:MM</w:t>
+      </w:r>
+    </w:p>
+    <w:p>
+      <w:pPr>
+        <w:ind w:left="720"/>
+      </w:pPr>
+      <w:r>
+        <w:t xml:space="preserve">  (10) YYYY/MM/DD HH:MM:SS</w:t>
+      </w:r>
+    </w:p>
+    <w:p>
+      <w:pPr>
+        <w:ind w:left="720"/>
+      </w:pPr>
+      <w:r>
+        <w:t xml:space="preserve">  (11) YYYY/MM/DD HH:MM:SS.MMM</w:t>
+      </w:r>
+    </w:p>
+    <w:p>
+      <w:pPr>
+        <w:ind w:left="720"/>
+      </w:pPr>
+    </w:p>
+    <w:p>
+      <w:pPr>
+        <w:ind w:left="720"/>
+      </w:pPr>
+      <w:r>
+        <w:t>s: The string to be parsed</w:t>
+      </w:r>
+    </w:p>
+    <w:p>
+      <w:pPr>
+        <w:ind w:left="720"/>
+      </w:pPr>
+      <w:r>
+        <w:t xml:space="preserve">ds: </w:t>
+      </w:r>
+      <w:r>
+        <w:t>S</w:t>
+      </w:r>
+      <w:r>
+        <w:t>tring format from DT_DATE_STYLE above</w:t>
+      </w:r>
+    </w:p>
+    <w:p>
+      <w:pPr>
+        <w:ind w:left="720"/>
+      </w:pPr>
+      <w:r>
         <w:lastRenderedPageBreak/>
-        <w:t xml:space="preserve">  (8)  YYYY/MM/DD HH</w:t>
-      </w:r>
-    </w:p>
-    <w:p>
-      <w:pPr>
-        <w:ind w:left="720"/>
-      </w:pPr>
-      <w:r>
-        <w:t xml:space="preserve">  (9)  YYYY/MM/DD HH:MM</w:t>
-      </w:r>
-    </w:p>
-    <w:p>
-      <w:pPr>
-        <w:ind w:left="720"/>
-      </w:pPr>
-      <w:r>
-        <w:t xml:space="preserve">  (10) YYYY/MM/DD HH:MM:SS</w:t>
-      </w:r>
-    </w:p>
-    <w:p>
-      <w:pPr>
-        <w:ind w:left="720"/>
-      </w:pPr>
-      <w:r>
-        <w:t xml:space="preserve">  (11) YYYY/MM/DD HH:MM:SS.MMM</w:t>
-      </w:r>
-    </w:p>
-    <w:p>
-      <w:pPr>
-        <w:ind w:left="720"/>
-      </w:pPr>
-    </w:p>
-    <w:p>
-      <w:pPr>
-        <w:ind w:left="720"/>
-      </w:pPr>
-      <w:r>
-        <w:t>s: The string to be parsed</w:t>
-      </w:r>
-    </w:p>
-    <w:p>
-      <w:pPr>
-        <w:ind w:left="720"/>
-      </w:pPr>
-      <w:r>
-        <w:t xml:space="preserve">ds: </w:t>
-      </w:r>
-      <w:r>
-        <w:t>S</w:t>
-      </w:r>
-      <w:r>
-        <w:t>tring format from DT_DATE_STYLE above</w:t>
-      </w:r>
-    </w:p>
-    <w:p>
-      <w:pPr>
-        <w:ind w:left="720"/>
-      </w:pPr>
-      <w:r>
         <w:t xml:space="preserve">the_zone: </w:t>
       </w:r>
       <w:r>
@@ -3796,294 +3614,294 @@
           <w:i/>
           <w:color w:val="C45911" w:themeColor="accent2" w:themeShade="BF"/>
         </w:rPr>
+        <w:t>DatePartType year () const noexcept;</w:t>
+      </w:r>
+      <w:r>
+        <w:rPr>
+          <w:i/>
+          <w:color w:val="C45911" w:themeColor="accent2" w:themeShade="BF"/>
+        </w:rPr>
+        <w:tab/>
+      </w:r>
+      <w:r>
+        <w:rPr>
+          <w:i/>
+          <w:color w:val="C45911" w:themeColor="accent2" w:themeShade="BF"/>
+        </w:rPr>
+        <w:tab/>
+      </w:r>
+      <w:r>
+        <w:rPr>
+          <w:i/>
+          <w:color w:val="C45911" w:themeColor="accent2" w:themeShade="BF"/>
+        </w:rPr>
+        <w:t>// e</w:t>
+      </w:r>
+      <w:r>
+        <w:rPr>
+          <w:i/>
+          <w:color w:val="C45911" w:themeColor="accent2" w:themeShade="BF"/>
+        </w:rPr>
+        <w:t>.</w:t>
+      </w:r>
+      <w:r>
+        <w:rPr>
+          <w:i/>
+          <w:color w:val="C45911" w:themeColor="accent2" w:themeShade="BF"/>
+        </w:rPr>
+        <w:t>g. 1990</w:t>
+      </w:r>
+    </w:p>
+    <w:p>
+      <w:pPr>
+        <w:ind w:left="720"/>
+        <w:rPr>
+          <w:i/>
+          <w:color w:val="C45911" w:themeColor="accent2" w:themeShade="BF"/>
+        </w:rPr>
+      </w:pPr>
+      <w:r>
+        <w:rPr>
+          <w:i/>
+          <w:color w:val="C45911" w:themeColor="accent2" w:themeShade="BF"/>
+        </w:rPr>
+        <w:t>DT_MONTH month () const noexcept;</w:t>
+      </w:r>
+      <w:r>
+        <w:rPr>
+          <w:i/>
+          <w:color w:val="C45911" w:themeColor="accent2" w:themeShade="BF"/>
+        </w:rPr>
+        <w:tab/>
+      </w:r>
+      <w:r>
+        <w:rPr>
+          <w:i/>
+          <w:color w:val="C45911" w:themeColor="accent2" w:themeShade="BF"/>
+        </w:rPr>
+        <w:tab/>
+      </w:r>
+      <w:r>
+        <w:rPr>
+          <w:i/>
+          <w:color w:val="C45911" w:themeColor="accent2" w:themeShade="BF"/>
+        </w:rPr>
+        <w:t>// JAN - DEC</w:t>
+      </w:r>
+    </w:p>
+    <w:p>
+      <w:pPr>
+        <w:ind w:left="720"/>
+        <w:rPr>
+          <w:i/>
+          <w:color w:val="C45911" w:themeColor="accent2" w:themeShade="BF"/>
+        </w:rPr>
+      </w:pPr>
+      <w:r>
+        <w:rPr>
+          <w:i/>
+          <w:color w:val="C45911" w:themeColor="accent2" w:themeShade="BF"/>
+        </w:rPr>
+        <w:t>DatePartType dmonth () const noexcept</w:t>
+      </w:r>
+      <w:r>
+        <w:rPr>
+          <w:i/>
+          <w:color w:val="C45911" w:themeColor="accent2" w:themeShade="BF"/>
+        </w:rPr>
+        <w:t>;</w:t>
+      </w:r>
+      <w:r>
+        <w:rPr>
+          <w:i/>
+          <w:color w:val="C45911" w:themeColor="accent2" w:themeShade="BF"/>
+        </w:rPr>
+        <w:tab/>
+      </w:r>
+      <w:r>
+        <w:rPr>
+          <w:i/>
+          <w:color w:val="C45911" w:themeColor="accent2" w:themeShade="BF"/>
+        </w:rPr>
+        <w:tab/>
+      </w:r>
+      <w:r>
+        <w:rPr>
+          <w:i/>
+          <w:color w:val="C45911" w:themeColor="accent2" w:themeShade="BF"/>
+        </w:rPr>
+        <w:t>// 1 - 31</w:t>
+      </w:r>
+    </w:p>
+    <w:p>
+      <w:pPr>
+        <w:ind w:left="720"/>
+        <w:rPr>
+          <w:i/>
+          <w:color w:val="C45911" w:themeColor="accent2" w:themeShade="BF"/>
+        </w:rPr>
+      </w:pPr>
+      <w:r>
+        <w:rPr>
+          <w:i/>
+          <w:color w:val="C45911" w:themeColor="accent2" w:themeShade="BF"/>
+        </w:rPr>
+        <w:t>DatePartType dyear () const noexcept;</w:t>
+      </w:r>
+      <w:r>
+        <w:rPr>
+          <w:i/>
+          <w:color w:val="C45911" w:themeColor="accent2" w:themeShade="BF"/>
+        </w:rPr>
+        <w:tab/>
+      </w:r>
+      <w:r>
+        <w:rPr>
+          <w:i/>
+          <w:color w:val="C45911" w:themeColor="accent2" w:themeShade="BF"/>
+        </w:rPr>
+        <w:tab/>
+      </w:r>
+      <w:r>
+        <w:rPr>
+          <w:i/>
+          <w:color w:val="C45911" w:themeColor="accent2" w:themeShade="BF"/>
+        </w:rPr>
+        <w:t>// 1 - 366</w:t>
+      </w:r>
+    </w:p>
+    <w:p>
+      <w:pPr>
+        <w:ind w:left="720"/>
+        <w:rPr>
+          <w:i/>
+          <w:color w:val="C45911" w:themeColor="accent2" w:themeShade="BF"/>
+        </w:rPr>
+      </w:pPr>
+      <w:r>
+        <w:rPr>
+          <w:i/>
+          <w:color w:val="C45911" w:themeColor="accent2" w:themeShade="BF"/>
+        </w:rPr>
+        <w:t>DT_WEEKDAY dweek () const noexcept;</w:t>
+      </w:r>
+      <w:r>
+        <w:rPr>
+          <w:i/>
+          <w:color w:val="C45911" w:themeColor="accent2" w:themeShade="BF"/>
+        </w:rPr>
+        <w:tab/>
+      </w:r>
+      <w:r>
+        <w:rPr>
+          <w:i/>
+          <w:color w:val="C45911" w:themeColor="accent2" w:themeShade="BF"/>
+        </w:rPr>
+        <w:tab/>
+      </w:r>
+      <w:r>
+        <w:rPr>
+          <w:i/>
+          <w:color w:val="C45911" w:themeColor="accent2" w:themeShade="BF"/>
+        </w:rPr>
+        <w:t>// SUN - SAT</w:t>
+      </w:r>
+    </w:p>
+    <w:p>
+      <w:pPr>
+        <w:ind w:left="720"/>
+        <w:rPr>
+          <w:i/>
+          <w:color w:val="C45911" w:themeColor="accent2" w:themeShade="BF"/>
+        </w:rPr>
+      </w:pPr>
+      <w:r>
+        <w:rPr>
+          <w:i/>
+          <w:color w:val="C45911" w:themeColor="accent2" w:themeShade="BF"/>
+        </w:rPr>
+        <w:t>HourType hour () const noexcept;</w:t>
+      </w:r>
+      <w:r>
+        <w:rPr>
+          <w:i/>
+          <w:color w:val="C45911" w:themeColor="accent2" w:themeShade="BF"/>
+        </w:rPr>
+        <w:tab/>
+      </w:r>
+      <w:r>
+        <w:rPr>
+          <w:i/>
+          <w:color w:val="C45911" w:themeColor="accent2" w:themeShade="BF"/>
+        </w:rPr>
+        <w:tab/>
+      </w:r>
+      <w:r>
+        <w:rPr>
+          <w:i/>
+          <w:color w:val="C45911" w:themeColor="accent2" w:themeShade="BF"/>
+        </w:rPr>
+        <w:tab/>
+      </w:r>
+      <w:r>
+        <w:rPr>
+          <w:i/>
+          <w:color w:val="C45911" w:themeColor="accent2" w:themeShade="BF"/>
+        </w:rPr>
+        <w:t>// 0 - 23</w:t>
+      </w:r>
+    </w:p>
+    <w:p>
+      <w:pPr>
+        <w:ind w:left="720"/>
+        <w:rPr>
+          <w:i/>
+          <w:color w:val="C45911" w:themeColor="accent2" w:themeShade="BF"/>
+        </w:rPr>
+      </w:pPr>
+      <w:r>
+        <w:rPr>
+          <w:i/>
+          <w:color w:val="C45911" w:themeColor="accent2" w:themeShade="BF"/>
+        </w:rPr>
+        <w:t>MinuteType minute () const noexcept;</w:t>
+      </w:r>
+      <w:r>
+        <w:rPr>
+          <w:i/>
+          <w:color w:val="C45911" w:themeColor="accent2" w:themeShade="BF"/>
+        </w:rPr>
+        <w:tab/>
+      </w:r>
+      <w:r>
+        <w:rPr>
+          <w:i/>
+          <w:color w:val="C45911" w:themeColor="accent2" w:themeShade="BF"/>
+        </w:rPr>
+        <w:tab/>
+      </w:r>
+      <w:r>
+        <w:rPr>
+          <w:i/>
+          <w:color w:val="C45911" w:themeColor="accent2" w:themeShade="BF"/>
+        </w:rPr>
+        <w:t>// 0 - 59</w:t>
+      </w:r>
+    </w:p>
+    <w:p>
+      <w:pPr>
+        <w:ind w:left="720"/>
+        <w:rPr>
+          <w:i/>
+          <w:color w:val="C45911" w:themeColor="accent2" w:themeShade="BF"/>
+        </w:rPr>
+      </w:pPr>
+      <w:r>
+        <w:rPr>
+          <w:i/>
+          <w:color w:val="C45911" w:themeColor="accent2" w:themeShade="BF"/>
+        </w:rPr>
         <w:lastRenderedPageBreak/>
-        <w:t>DatePartType year () const noexcept;</w:t>
-      </w:r>
-      <w:r>
-        <w:rPr>
-          <w:i/>
-          <w:color w:val="C45911" w:themeColor="accent2" w:themeShade="BF"/>
-        </w:rPr>
-        <w:tab/>
-      </w:r>
-      <w:r>
-        <w:rPr>
-          <w:i/>
-          <w:color w:val="C45911" w:themeColor="accent2" w:themeShade="BF"/>
-        </w:rPr>
-        <w:tab/>
-      </w:r>
-      <w:r>
-        <w:rPr>
-          <w:i/>
-          <w:color w:val="C45911" w:themeColor="accent2" w:themeShade="BF"/>
-        </w:rPr>
-        <w:t>// e</w:t>
-      </w:r>
-      <w:r>
-        <w:rPr>
-          <w:i/>
-          <w:color w:val="C45911" w:themeColor="accent2" w:themeShade="BF"/>
-        </w:rPr>
-        <w:t>.</w:t>
-      </w:r>
-      <w:r>
-        <w:rPr>
-          <w:i/>
-          <w:color w:val="C45911" w:themeColor="accent2" w:themeShade="BF"/>
-        </w:rPr>
-        <w:t>g. 1990</w:t>
-      </w:r>
-    </w:p>
-    <w:p>
-      <w:pPr>
-        <w:ind w:left="720"/>
-        <w:rPr>
-          <w:i/>
-          <w:color w:val="C45911" w:themeColor="accent2" w:themeShade="BF"/>
-        </w:rPr>
-      </w:pPr>
-      <w:r>
-        <w:rPr>
-          <w:i/>
-          <w:color w:val="C45911" w:themeColor="accent2" w:themeShade="BF"/>
-        </w:rPr>
-        <w:t>DT_MONTH month () const noexcept;</w:t>
-      </w:r>
-      <w:r>
-        <w:rPr>
-          <w:i/>
-          <w:color w:val="C45911" w:themeColor="accent2" w:themeShade="BF"/>
-        </w:rPr>
-        <w:tab/>
-      </w:r>
-      <w:r>
-        <w:rPr>
-          <w:i/>
-          <w:color w:val="C45911" w:themeColor="accent2" w:themeShade="BF"/>
-        </w:rPr>
-        <w:tab/>
-      </w:r>
-      <w:r>
-        <w:rPr>
-          <w:i/>
-          <w:color w:val="C45911" w:themeColor="accent2" w:themeShade="BF"/>
-        </w:rPr>
-        <w:t>// JAN - DEC</w:t>
-      </w:r>
-    </w:p>
-    <w:p>
-      <w:pPr>
-        <w:ind w:left="720"/>
-        <w:rPr>
-          <w:i/>
-          <w:color w:val="C45911" w:themeColor="accent2" w:themeShade="BF"/>
-        </w:rPr>
-      </w:pPr>
-      <w:r>
-        <w:rPr>
-          <w:i/>
-          <w:color w:val="C45911" w:themeColor="accent2" w:themeShade="BF"/>
-        </w:rPr>
-        <w:t>DatePartType dmonth () const noexcept</w:t>
-      </w:r>
-      <w:r>
-        <w:rPr>
-          <w:i/>
-          <w:color w:val="C45911" w:themeColor="accent2" w:themeShade="BF"/>
-        </w:rPr>
-        <w:t>;</w:t>
-      </w:r>
-      <w:r>
-        <w:rPr>
-          <w:i/>
-          <w:color w:val="C45911" w:themeColor="accent2" w:themeShade="BF"/>
-        </w:rPr>
-        <w:tab/>
-      </w:r>
-      <w:r>
-        <w:rPr>
-          <w:i/>
-          <w:color w:val="C45911" w:themeColor="accent2" w:themeShade="BF"/>
-        </w:rPr>
-        <w:tab/>
-      </w:r>
-      <w:r>
-        <w:rPr>
-          <w:i/>
-          <w:color w:val="C45911" w:themeColor="accent2" w:themeShade="BF"/>
-        </w:rPr>
-        <w:t>// 1 - 31</w:t>
-      </w:r>
-    </w:p>
-    <w:p>
-      <w:pPr>
-        <w:ind w:left="720"/>
-        <w:rPr>
-          <w:i/>
-          <w:color w:val="C45911" w:themeColor="accent2" w:themeShade="BF"/>
-        </w:rPr>
-      </w:pPr>
-      <w:r>
-        <w:rPr>
-          <w:i/>
-          <w:color w:val="C45911" w:themeColor="accent2" w:themeShade="BF"/>
-        </w:rPr>
-        <w:t>DatePartType dyear () const noexcept;</w:t>
-      </w:r>
-      <w:r>
-        <w:rPr>
-          <w:i/>
-          <w:color w:val="C45911" w:themeColor="accent2" w:themeShade="BF"/>
-        </w:rPr>
-        <w:tab/>
-      </w:r>
-      <w:r>
-        <w:rPr>
-          <w:i/>
-          <w:color w:val="C45911" w:themeColor="accent2" w:themeShade="BF"/>
-        </w:rPr>
-        <w:tab/>
-      </w:r>
-      <w:r>
-        <w:rPr>
-          <w:i/>
-          <w:color w:val="C45911" w:themeColor="accent2" w:themeShade="BF"/>
-        </w:rPr>
-        <w:t>// 1 - 366</w:t>
-      </w:r>
-    </w:p>
-    <w:p>
-      <w:pPr>
-        <w:ind w:left="720"/>
-        <w:rPr>
-          <w:i/>
-          <w:color w:val="C45911" w:themeColor="accent2" w:themeShade="BF"/>
-        </w:rPr>
-      </w:pPr>
-      <w:r>
-        <w:rPr>
-          <w:i/>
-          <w:color w:val="C45911" w:themeColor="accent2" w:themeShade="BF"/>
-        </w:rPr>
-        <w:t>DT_WEEKDAY dweek () const noexcept;</w:t>
-      </w:r>
-      <w:r>
-        <w:rPr>
-          <w:i/>
-          <w:color w:val="C45911" w:themeColor="accent2" w:themeShade="BF"/>
-        </w:rPr>
-        <w:tab/>
-      </w:r>
-      <w:r>
-        <w:rPr>
-          <w:i/>
-          <w:color w:val="C45911" w:themeColor="accent2" w:themeShade="BF"/>
-        </w:rPr>
-        <w:tab/>
-      </w:r>
-      <w:r>
-        <w:rPr>
-          <w:i/>
-          <w:color w:val="C45911" w:themeColor="accent2" w:themeShade="BF"/>
-        </w:rPr>
-        <w:t>// SUN - SAT</w:t>
-      </w:r>
-    </w:p>
-    <w:p>
-      <w:pPr>
-        <w:ind w:left="720"/>
-        <w:rPr>
-          <w:i/>
-          <w:color w:val="C45911" w:themeColor="accent2" w:themeShade="BF"/>
-        </w:rPr>
-      </w:pPr>
-      <w:r>
-        <w:rPr>
-          <w:i/>
-          <w:color w:val="C45911" w:themeColor="accent2" w:themeShade="BF"/>
-        </w:rPr>
-        <w:t>HourType hour () const noexcept;</w:t>
-      </w:r>
-      <w:r>
-        <w:rPr>
-          <w:i/>
-          <w:color w:val="C45911" w:themeColor="accent2" w:themeShade="BF"/>
-        </w:rPr>
-        <w:tab/>
-      </w:r>
-      <w:r>
-        <w:rPr>
-          <w:i/>
-          <w:color w:val="C45911" w:themeColor="accent2" w:themeShade="BF"/>
-        </w:rPr>
-        <w:tab/>
-      </w:r>
-      <w:r>
-        <w:rPr>
-          <w:i/>
-          <w:color w:val="C45911" w:themeColor="accent2" w:themeShade="BF"/>
-        </w:rPr>
-        <w:tab/>
-      </w:r>
-      <w:r>
-        <w:rPr>
-          <w:i/>
-          <w:color w:val="C45911" w:themeColor="accent2" w:themeShade="BF"/>
-        </w:rPr>
-        <w:t>// 0 - 23</w:t>
-      </w:r>
-    </w:p>
-    <w:p>
-      <w:pPr>
-        <w:ind w:left="720"/>
-        <w:rPr>
-          <w:i/>
-          <w:color w:val="C45911" w:themeColor="accent2" w:themeShade="BF"/>
-        </w:rPr>
-      </w:pPr>
-      <w:r>
-        <w:rPr>
-          <w:i/>
-          <w:color w:val="C45911" w:themeColor="accent2" w:themeShade="BF"/>
-        </w:rPr>
-        <w:t>MinuteType minute () const noexcept;</w:t>
-      </w:r>
-      <w:r>
-        <w:rPr>
-          <w:i/>
-          <w:color w:val="C45911" w:themeColor="accent2" w:themeShade="BF"/>
-        </w:rPr>
-        <w:tab/>
-      </w:r>
-      <w:r>
-        <w:rPr>
-          <w:i/>
-          <w:color w:val="C45911" w:themeColor="accent2" w:themeShade="BF"/>
-        </w:rPr>
-        <w:tab/>
-      </w:r>
-      <w:r>
-        <w:rPr>
-          <w:i/>
-          <w:color w:val="C45911" w:themeColor="accent2" w:themeShade="BF"/>
-        </w:rPr>
-        <w:t>// 0 - 59</w:t>
-      </w:r>
-    </w:p>
-    <w:p>
-      <w:pPr>
-        <w:ind w:left="720"/>
-        <w:rPr>
-          <w:i/>
-          <w:color w:val="C45911" w:themeColor="accent2" w:themeShade="BF"/>
-        </w:rPr>
-      </w:pPr>
-      <w:r>
-        <w:rPr>
-          <w:i/>
-          <w:color w:val="C45911" w:themeColor="accent2" w:themeShade="BF"/>
-        </w:rPr>
         <w:t>SecondType sec () const noexcept;</w:t>
       </w:r>
       <w:r>

</xml_diff>

<commit_message>
Corrected a few date time constants
</commit_message>
<xml_diff>
--- a/docs/DateTimeDoc.docx
+++ b/docs/DateTimeDoc.docx
@@ -1009,28 +1009,7 @@
           <w:i/>
           <w:color w:val="C45911" w:themeColor="accent2" w:themeShade="BF"/>
         </w:rPr>
-        <w:t xml:space="preserve">    DT_TM2 = </w:t>
-      </w:r>
-      <w:r>
-        <w:rPr>
-          <w:i/>
-          <w:color w:val="C45911" w:themeColor="accent2" w:themeShade="BF"/>
-        </w:rPr>
-        <w:t>7</w:t>
-      </w:r>
-      <w:r>
-        <w:rPr>
-          <w:i/>
-          <w:color w:val="C45911" w:themeColor="accent2" w:themeShade="BF"/>
-        </w:rPr>
-        <w:t>,</w:t>
-      </w:r>
-      <w:r>
-        <w:rPr>
-          <w:i/>
-          <w:color w:val="C45911" w:themeColor="accent2" w:themeShade="BF"/>
-        </w:rPr>
-        <w:tab/>
+        <w:t xml:space="preserve">    DT_MMDDYYYY = 7,</w:t>
       </w:r>
       <w:r>
         <w:rPr>
@@ -1046,6 +1025,87 @@
           <w:i/>
           <w:color w:val="C45911" w:themeColor="accent2" w:themeShade="BF"/>
         </w:rPr>
+        <w:t>// e.g. 09161999</w:t>
+      </w:r>
+    </w:p>
+    <w:p>
+      <w:pPr>
+        <w:ind w:left="720"/>
+        <w:rPr>
+          <w:i/>
+          <w:color w:val="C45911" w:themeColor="accent2" w:themeShade="BF"/>
+        </w:rPr>
+      </w:pPr>
+      <w:r>
+        <w:rPr>
+          <w:i/>
+          <w:color w:val="C45911" w:themeColor="accent2" w:themeShade="BF"/>
+        </w:rPr>
+        <w:t xml:space="preserve">    DT_YYYYMMDD = 8,</w:t>
+      </w:r>
+      <w:r>
+        <w:rPr>
+          <w:i/>
+          <w:color w:val="C45911" w:themeColor="accent2" w:themeShade="BF"/>
+        </w:rPr>
+        <w:tab/>
+      </w:r>
+      <w:r>
+        <w:rPr>
+          <w:i/>
+          <w:color w:val="C45911" w:themeColor="accent2" w:themeShade="BF"/>
+        </w:rPr>
+        <w:t>// e.g. 19990916</w:t>
+      </w:r>
+    </w:p>
+    <w:p>
+      <w:pPr>
+        <w:ind w:left="720"/>
+        <w:rPr>
+          <w:i/>
+          <w:color w:val="C45911" w:themeColor="accent2" w:themeShade="BF"/>
+        </w:rPr>
+      </w:pPr>
+      <w:r>
+        <w:rPr>
+          <w:i/>
+          <w:color w:val="C45911" w:themeColor="accent2" w:themeShade="BF"/>
+        </w:rPr>
+        <w:t xml:space="preserve">    DT_TM2 = </w:t>
+      </w:r>
+      <w:r>
+        <w:rPr>
+          <w:i/>
+          <w:color w:val="C45911" w:themeColor="accent2" w:themeShade="BF"/>
+        </w:rPr>
+        <w:t>9</w:t>
+      </w:r>
+      <w:r>
+        <w:rPr>
+          <w:i/>
+          <w:color w:val="C45911" w:themeColor="accent2" w:themeShade="BF"/>
+        </w:rPr>
+        <w:t>,</w:t>
+      </w:r>
+      <w:r>
+        <w:rPr>
+          <w:i/>
+          <w:color w:val="C45911" w:themeColor="accent2" w:themeShade="BF"/>
+        </w:rPr>
+        <w:tab/>
+      </w:r>
+      <w:r>
+        <w:rPr>
+          <w:i/>
+          <w:color w:val="C45911" w:themeColor="accent2" w:themeShade="BF"/>
+        </w:rPr>
+        <w:tab/>
+      </w:r>
+      <w:r>
+        <w:rPr>
+          <w:i/>
+          <w:color w:val="C45911" w:themeColor="accent2" w:themeShade="BF"/>
+        </w:rPr>
         <w:t>// e.g. 09/16/1999 13:51:04.256</w:t>
       </w:r>
     </w:p>
@@ -1069,7 +1129,7 @@
           <w:i/>
           <w:color w:val="C45911" w:themeColor="accent2" w:themeShade="BF"/>
         </w:rPr>
-        <w:t>8</w:t>
+        <w:t>10</w:t>
       </w:r>
       <w:r>
         <w:rPr>
@@ -1099,50 +1159,6 @@
         <w:rPr>
           <w:i/>
           <w:color w:val="C45911" w:themeColor="accent2" w:themeShade="BF"/>
-        </w:rPr>
-      </w:pPr>
-      <w:r>
-        <w:rPr>
-          <w:i/>
-          <w:color w:val="C45911" w:themeColor="accent2" w:themeShade="BF"/>
-        </w:rPr>
-        <w:t xml:space="preserve">    DT_FAME_DATE = </w:t>
-      </w:r>
-      <w:r>
-        <w:rPr>
-          <w:i/>
-          <w:color w:val="C45911" w:themeColor="accent2" w:themeShade="BF"/>
-        </w:rPr>
-        <w:t>9</w:t>
-      </w:r>
-      <w:r>
-        <w:rPr>
-          <w:i/>
-          <w:color w:val="C45911" w:themeColor="accent2" w:themeShade="BF"/>
-        </w:rPr>
-        <w:t>,</w:t>
-      </w:r>
-      <w:r>
-        <w:rPr>
-          <w:i/>
-          <w:color w:val="C45911" w:themeColor="accent2" w:themeShade="BF"/>
-        </w:rPr>
-        <w:tab/>
-      </w:r>
-      <w:r>
-        <w:rPr>
-          <w:i/>
-          <w:color w:val="C45911" w:themeColor="accent2" w:themeShade="BF"/>
-        </w:rPr>
-        <w:t>// e.g. 27Sep2001</w:t>
-      </w:r>
-    </w:p>
-    <w:p>
-      <w:pPr>
-        <w:ind w:left="720"/>
-        <w:rPr>
-          <w:i/>
-          <w:color w:val="C45911" w:themeColor="accent2" w:themeShade="BF"/>
           <w:sz w:val="22"/>
         </w:rPr>
       </w:pPr>
@@ -1151,14 +1167,14 @@
           <w:i/>
           <w:color w:val="C45911" w:themeColor="accent2" w:themeShade="BF"/>
         </w:rPr>
-        <w:t xml:space="preserve">    DT_PRECISE = 1</w:t>
-      </w:r>
-      <w:r>
-        <w:rPr>
-          <w:i/>
-          <w:color w:val="C45911" w:themeColor="accent2" w:themeShade="BF"/>
-        </w:rPr>
-        <w:t>0</w:t>
+        <w:t xml:space="preserve">    DT_PRECISE = </w:t>
+      </w:r>
+      <w:r>
+        <w:rPr>
+          <w:i/>
+          <w:color w:val="C45911" w:themeColor="accent2" w:themeShade="BF"/>
+        </w:rPr>
+        <w:t>11</w:t>
       </w:r>
       <w:r>
         <w:rPr>
@@ -1749,6 +1765,7 @@
           <w:i/>
           <w:color w:val="C45911" w:themeColor="accent2" w:themeShade="BF"/>
         </w:rPr>
+        <w:lastRenderedPageBreak/>
         <w:t xml:space="preserve">    EU_BUDAPEST = 30</w:t>
       </w:r>
     </w:p>
@@ -1765,589 +1782,798 @@
           <w:i/>
           <w:color w:val="C45911" w:themeColor="accent2" w:themeShade="BF"/>
         </w:rPr>
+        <w:t>};</w:t>
+      </w:r>
+    </w:p>
+    <w:p>
+      <w:pPr>
+        <w:ind w:left="720"/>
+      </w:pPr>
+      <w:r>
+        <w:t>These are the available time zones.</w:t>
+      </w:r>
+    </w:p>
+    <w:p/>
+    <w:p>
+      <w:pPr>
+        <w:ind w:left="720"/>
+        <w:rPr>
+          <w:i/>
+          <w:color w:val="C45911" w:themeColor="accent2" w:themeShade="BF"/>
+        </w:rPr>
+      </w:pPr>
+      <w:r>
+        <w:rPr>
+          <w:i/>
+          <w:color w:val="C45911" w:themeColor="accent2" w:themeShade="BF"/>
+        </w:rPr>
+        <w:t>enum class DT_WEEKDAY : unsigned char  {</w:t>
+      </w:r>
+    </w:p>
+    <w:p>
+      <w:pPr>
+        <w:ind w:left="720"/>
+        <w:rPr>
+          <w:i/>
+          <w:color w:val="C45911" w:themeColor="accent2" w:themeShade="BF"/>
+        </w:rPr>
+      </w:pPr>
+      <w:r>
+        <w:rPr>
+          <w:i/>
+          <w:color w:val="C45911" w:themeColor="accent2" w:themeShade="BF"/>
+        </w:rPr>
+        <w:t xml:space="preserve">    BAD_DAY = 0,</w:t>
+      </w:r>
+    </w:p>
+    <w:p>
+      <w:pPr>
+        <w:ind w:left="720"/>
+        <w:rPr>
+          <w:i/>
+          <w:color w:val="C45911" w:themeColor="accent2" w:themeShade="BF"/>
+        </w:rPr>
+      </w:pPr>
+      <w:r>
+        <w:rPr>
+          <w:i/>
+          <w:color w:val="C45911" w:themeColor="accent2" w:themeShade="BF"/>
+        </w:rPr>
+        <w:t xml:space="preserve">    SUN = 1,</w:t>
+      </w:r>
+    </w:p>
+    <w:p>
+      <w:pPr>
+        <w:ind w:left="720"/>
+        <w:rPr>
+          <w:i/>
+          <w:color w:val="C45911" w:themeColor="accent2" w:themeShade="BF"/>
+        </w:rPr>
+      </w:pPr>
+      <w:r>
+        <w:rPr>
+          <w:i/>
+          <w:color w:val="C45911" w:themeColor="accent2" w:themeShade="BF"/>
+        </w:rPr>
+        <w:t xml:space="preserve">    MON = 2,</w:t>
+      </w:r>
+    </w:p>
+    <w:p>
+      <w:pPr>
+        <w:ind w:left="720"/>
+        <w:rPr>
+          <w:i/>
+          <w:color w:val="C45911" w:themeColor="accent2" w:themeShade="BF"/>
+        </w:rPr>
+      </w:pPr>
+      <w:r>
+        <w:rPr>
+          <w:i/>
+          <w:color w:val="C45911" w:themeColor="accent2" w:themeShade="BF"/>
+        </w:rPr>
+        <w:t xml:space="preserve">    TUE = 3,</w:t>
+      </w:r>
+    </w:p>
+    <w:p>
+      <w:pPr>
+        <w:ind w:left="720"/>
+        <w:rPr>
+          <w:i/>
+          <w:color w:val="C45911" w:themeColor="accent2" w:themeShade="BF"/>
+        </w:rPr>
+      </w:pPr>
+      <w:r>
+        <w:rPr>
+          <w:i/>
+          <w:color w:val="C45911" w:themeColor="accent2" w:themeShade="BF"/>
+        </w:rPr>
+        <w:t xml:space="preserve">    WED = 4,</w:t>
+      </w:r>
+    </w:p>
+    <w:p>
+      <w:pPr>
+        <w:ind w:left="720"/>
+        <w:rPr>
+          <w:i/>
+          <w:color w:val="C45911" w:themeColor="accent2" w:themeShade="BF"/>
+        </w:rPr>
+      </w:pPr>
+      <w:r>
+        <w:rPr>
+          <w:i/>
+          <w:color w:val="C45911" w:themeColor="accent2" w:themeShade="BF"/>
+        </w:rPr>
+        <w:t xml:space="preserve">    THU = 5,</w:t>
+      </w:r>
+    </w:p>
+    <w:p>
+      <w:pPr>
+        <w:ind w:left="720"/>
+        <w:rPr>
+          <w:i/>
+          <w:color w:val="C45911" w:themeColor="accent2" w:themeShade="BF"/>
+        </w:rPr>
+      </w:pPr>
+      <w:r>
+        <w:rPr>
+          <w:i/>
+          <w:color w:val="C45911" w:themeColor="accent2" w:themeShade="BF"/>
+        </w:rPr>
+        <w:t xml:space="preserve">    FRI = 6,</w:t>
+      </w:r>
+    </w:p>
+    <w:p>
+      <w:pPr>
+        <w:ind w:left="720"/>
+        <w:rPr>
+          <w:i/>
+          <w:color w:val="C45911" w:themeColor="accent2" w:themeShade="BF"/>
+        </w:rPr>
+      </w:pPr>
+      <w:r>
+        <w:rPr>
+          <w:i/>
+          <w:color w:val="C45911" w:themeColor="accent2" w:themeShade="BF"/>
+        </w:rPr>
+        <w:t xml:space="preserve">    SAT = 7</w:t>
+      </w:r>
+    </w:p>
+    <w:p>
+      <w:pPr>
+        <w:ind w:left="720"/>
+        <w:rPr>
+          <w:i/>
+          <w:color w:val="C45911" w:themeColor="accent2" w:themeShade="BF"/>
+        </w:rPr>
+      </w:pPr>
+      <w:r>
+        <w:rPr>
+          <w:i/>
+          <w:color w:val="C45911" w:themeColor="accent2" w:themeShade="BF"/>
+        </w:rPr>
+        <w:t>};</w:t>
+      </w:r>
+    </w:p>
+    <w:p>
+      <w:pPr>
+        <w:ind w:left="720"/>
+      </w:pPr>
+      <w:r>
+        <w:t>Week days</w:t>
+      </w:r>
+      <w:r>
+        <w:t>:</w:t>
+      </w:r>
+      <w:r>
+        <w:t xml:space="preserve"> </w:t>
+      </w:r>
+      <w:r>
+        <w:t>1 - 7 (Sunday - Saturday)</w:t>
+      </w:r>
+    </w:p>
+    <w:p>
+      <w:pPr>
+        <w:ind w:left="720"/>
+      </w:pPr>
+    </w:p>
+    <w:p>
+      <w:pPr>
+        <w:ind w:left="720"/>
+        <w:rPr>
+          <w:i/>
+          <w:color w:val="C45911" w:themeColor="accent2" w:themeShade="BF"/>
+        </w:rPr>
+      </w:pPr>
+      <w:r>
+        <w:rPr>
+          <w:i/>
+          <w:color w:val="C45911" w:themeColor="accent2" w:themeShade="BF"/>
+        </w:rPr>
+        <w:t>enum class DT_MONTH : unsigned char  {</w:t>
+      </w:r>
+    </w:p>
+    <w:p>
+      <w:pPr>
+        <w:ind w:left="720"/>
+        <w:rPr>
+          <w:i/>
+          <w:color w:val="C45911" w:themeColor="accent2" w:themeShade="BF"/>
+        </w:rPr>
+      </w:pPr>
+      <w:r>
+        <w:rPr>
+          <w:i/>
+          <w:color w:val="C45911" w:themeColor="accent2" w:themeShade="BF"/>
+        </w:rPr>
+        <w:t xml:space="preserve">    BAD_MONTH = 0,</w:t>
+      </w:r>
+    </w:p>
+    <w:p>
+      <w:pPr>
+        <w:ind w:left="720"/>
+        <w:rPr>
+          <w:i/>
+          <w:color w:val="C45911" w:themeColor="accent2" w:themeShade="BF"/>
+        </w:rPr>
+      </w:pPr>
+      <w:r>
+        <w:rPr>
+          <w:i/>
+          <w:color w:val="C45911" w:themeColor="accent2" w:themeShade="BF"/>
+        </w:rPr>
+        <w:t xml:space="preserve">    JAN = 1,</w:t>
+      </w:r>
+    </w:p>
+    <w:p>
+      <w:pPr>
+        <w:ind w:left="720"/>
+        <w:rPr>
+          <w:i/>
+          <w:color w:val="C45911" w:themeColor="accent2" w:themeShade="BF"/>
+        </w:rPr>
+      </w:pPr>
+      <w:r>
+        <w:rPr>
+          <w:i/>
+          <w:color w:val="C45911" w:themeColor="accent2" w:themeShade="BF"/>
+        </w:rPr>
+        <w:t xml:space="preserve">    FEB = 2,</w:t>
+      </w:r>
+    </w:p>
+    <w:p>
+      <w:pPr>
+        <w:ind w:left="720"/>
+        <w:rPr>
+          <w:i/>
+          <w:color w:val="C45911" w:themeColor="accent2" w:themeShade="BF"/>
+        </w:rPr>
+      </w:pPr>
+      <w:r>
+        <w:rPr>
+          <w:i/>
+          <w:color w:val="C45911" w:themeColor="accent2" w:themeShade="BF"/>
+        </w:rPr>
+        <w:t xml:space="preserve">    MAR = 3,</w:t>
+      </w:r>
+    </w:p>
+    <w:p>
+      <w:pPr>
+        <w:ind w:left="720"/>
+        <w:rPr>
+          <w:i/>
+          <w:color w:val="C45911" w:themeColor="accent2" w:themeShade="BF"/>
+        </w:rPr>
+      </w:pPr>
+      <w:r>
+        <w:rPr>
+          <w:i/>
+          <w:color w:val="C45911" w:themeColor="accent2" w:themeShade="BF"/>
+        </w:rPr>
+        <w:t xml:space="preserve">    APR = 4,</w:t>
+      </w:r>
+    </w:p>
+    <w:p>
+      <w:pPr>
+        <w:ind w:left="720"/>
+        <w:rPr>
+          <w:i/>
+          <w:color w:val="C45911" w:themeColor="accent2" w:themeShade="BF"/>
+        </w:rPr>
+      </w:pPr>
+      <w:r>
+        <w:rPr>
+          <w:i/>
+          <w:color w:val="C45911" w:themeColor="accent2" w:themeShade="BF"/>
+        </w:rPr>
+        <w:t xml:space="preserve">    MAY = 5,</w:t>
+      </w:r>
+    </w:p>
+    <w:p>
+      <w:pPr>
+        <w:ind w:left="720"/>
+        <w:rPr>
+          <w:i/>
+          <w:color w:val="C45911" w:themeColor="accent2" w:themeShade="BF"/>
+        </w:rPr>
+      </w:pPr>
+      <w:r>
+        <w:rPr>
+          <w:i/>
+          <w:color w:val="C45911" w:themeColor="accent2" w:themeShade="BF"/>
+        </w:rPr>
+        <w:t xml:space="preserve">    JUN = 6,</w:t>
+      </w:r>
+    </w:p>
+    <w:p>
+      <w:pPr>
+        <w:ind w:left="720"/>
+        <w:rPr>
+          <w:i/>
+          <w:color w:val="C45911" w:themeColor="accent2" w:themeShade="BF"/>
+        </w:rPr>
+      </w:pPr>
+      <w:r>
+        <w:rPr>
+          <w:i/>
+          <w:color w:val="C45911" w:themeColor="accent2" w:themeShade="BF"/>
+        </w:rPr>
+        <w:t xml:space="preserve">    JUL = 7,</w:t>
+      </w:r>
+    </w:p>
+    <w:p>
+      <w:pPr>
+        <w:ind w:left="720"/>
+        <w:rPr>
+          <w:i/>
+          <w:color w:val="C45911" w:themeColor="accent2" w:themeShade="BF"/>
+        </w:rPr>
+      </w:pPr>
+      <w:r>
+        <w:rPr>
+          <w:i/>
+          <w:color w:val="C45911" w:themeColor="accent2" w:themeShade="BF"/>
+        </w:rPr>
+        <w:t xml:space="preserve">    AUG = 8,</w:t>
+      </w:r>
+    </w:p>
+    <w:p>
+      <w:pPr>
+        <w:ind w:left="720"/>
+        <w:rPr>
+          <w:i/>
+          <w:color w:val="C45911" w:themeColor="accent2" w:themeShade="BF"/>
+        </w:rPr>
+      </w:pPr>
+      <w:r>
+        <w:rPr>
+          <w:i/>
+          <w:color w:val="C45911" w:themeColor="accent2" w:themeShade="BF"/>
+        </w:rPr>
+        <w:t xml:space="preserve">    SEP = 9,</w:t>
+      </w:r>
+    </w:p>
+    <w:p>
+      <w:pPr>
+        <w:ind w:left="720"/>
+        <w:rPr>
+          <w:i/>
+          <w:color w:val="C45911" w:themeColor="accent2" w:themeShade="BF"/>
+        </w:rPr>
+      </w:pPr>
+      <w:r>
+        <w:rPr>
+          <w:i/>
+          <w:color w:val="C45911" w:themeColor="accent2" w:themeShade="BF"/>
+        </w:rPr>
+        <w:t xml:space="preserve">    OCT = 10,</w:t>
+      </w:r>
+    </w:p>
+    <w:p>
+      <w:pPr>
+        <w:ind w:left="720"/>
+        <w:rPr>
+          <w:i/>
+          <w:color w:val="C45911" w:themeColor="accent2" w:themeShade="BF"/>
+        </w:rPr>
+      </w:pPr>
+      <w:r>
+        <w:rPr>
+          <w:i/>
+          <w:color w:val="C45911" w:themeColor="accent2" w:themeShade="BF"/>
+        </w:rPr>
+        <w:t xml:space="preserve">    NOV = 11,</w:t>
+      </w:r>
+    </w:p>
+    <w:p>
+      <w:pPr>
+        <w:ind w:left="720"/>
+        <w:rPr>
+          <w:i/>
+          <w:color w:val="C45911" w:themeColor="accent2" w:themeShade="BF"/>
+        </w:rPr>
+      </w:pPr>
+      <w:r>
+        <w:rPr>
+          <w:i/>
+          <w:color w:val="C45911" w:themeColor="accent2" w:themeShade="BF"/>
+        </w:rPr>
+        <w:t xml:space="preserve">    DEC = 12</w:t>
+      </w:r>
+    </w:p>
+    <w:p>
+      <w:pPr>
+        <w:ind w:left="720"/>
+        <w:rPr>
+          <w:i/>
+          <w:color w:val="C45911" w:themeColor="accent2" w:themeShade="BF"/>
+        </w:rPr>
+      </w:pPr>
+      <w:r>
+        <w:rPr>
+          <w:i/>
+          <w:color w:val="C45911" w:themeColor="accent2" w:themeShade="BF"/>
+        </w:rPr>
+        <w:t>};</w:t>
+      </w:r>
+    </w:p>
+    <w:p>
+      <w:pPr>
+        <w:ind w:left="720"/>
+      </w:pPr>
+      <w:r>
+        <w:t>Months</w:t>
+      </w:r>
+      <w:r>
+        <w:t xml:space="preserve">: </w:t>
+      </w:r>
+      <w:r>
+        <w:t xml:space="preserve"> </w:t>
+      </w:r>
+      <w:r>
+        <w:t>1 - 12 (January - December)</w:t>
+      </w:r>
+    </w:p>
+    <w:p>
+      <w:pPr>
+        <w:ind w:left="720"/>
+      </w:pPr>
+    </w:p>
+    <w:p>
+      <w:pPr>
+        <w:ind w:left="720"/>
+        <w:rPr>
+          <w:i/>
+          <w:color w:val="C45911" w:themeColor="accent2" w:themeShade="BF"/>
+        </w:rPr>
+      </w:pPr>
+      <w:r>
+        <w:rPr>
+          <w:i/>
+          <w:color w:val="C45911" w:themeColor="accent2" w:themeShade="BF"/>
+        </w:rPr>
+        <w:t>enum class DT_DATE_STYLE : unsigned char  {</w:t>
+      </w:r>
+    </w:p>
+    <w:p>
+      <w:pPr>
+        <w:ind w:left="720"/>
+        <w:rPr>
+          <w:i/>
+          <w:color w:val="C45911" w:themeColor="accent2" w:themeShade="BF"/>
+        </w:rPr>
+      </w:pPr>
+      <w:r>
+        <w:rPr>
+          <w:i/>
+          <w:color w:val="C45911" w:themeColor="accent2" w:themeShade="BF"/>
+        </w:rPr>
+        <w:t xml:space="preserve">    YYYYMMDD = 1,</w:t>
+      </w:r>
+    </w:p>
+    <w:p>
+      <w:pPr>
+        <w:ind w:left="720"/>
+        <w:rPr>
+          <w:i/>
+          <w:color w:val="C45911" w:themeColor="accent2" w:themeShade="BF"/>
+        </w:rPr>
+      </w:pPr>
+      <w:r>
+        <w:rPr>
+          <w:i/>
+          <w:color w:val="C45911" w:themeColor="accent2" w:themeShade="BF"/>
+        </w:rPr>
+        <w:t xml:space="preserve">    AME_STYLE = 2,</w:t>
+      </w:r>
+    </w:p>
+    <w:p>
+      <w:pPr>
+        <w:ind w:left="720"/>
+        <w:rPr>
+          <w:i/>
+          <w:color w:val="C45911" w:themeColor="accent2" w:themeShade="BF"/>
+        </w:rPr>
+      </w:pPr>
+      <w:r>
+        <w:rPr>
+          <w:i/>
+          <w:color w:val="C45911" w:themeColor="accent2" w:themeShade="BF"/>
+        </w:rPr>
+        <w:t xml:space="preserve">    EUR_STYLE = 3</w:t>
+      </w:r>
+    </w:p>
+    <w:p>
+      <w:pPr>
+        <w:ind w:left="720"/>
+        <w:rPr>
+          <w:i/>
+          <w:color w:val="C45911" w:themeColor="accent2" w:themeShade="BF"/>
+        </w:rPr>
+      </w:pPr>
+      <w:r>
+        <w:rPr>
+          <w:i/>
+          <w:color w:val="C45911" w:themeColor="accent2" w:themeShade="BF"/>
+        </w:rPr>
+        <w:t>};</w:t>
+      </w:r>
+    </w:p>
+    <w:p>
+      <w:pPr>
+        <w:ind w:left="720"/>
+      </w:pPr>
+      <w:r>
+        <w:t>These constants are used for parsing data</w:t>
+      </w:r>
+    </w:p>
+    <w:p>
+      <w:pPr>
+        <w:ind w:left="720"/>
+      </w:pPr>
+      <w:r>
+        <w:t>AME_STYLE:</w:t>
+      </w:r>
+      <w:r>
+        <w:tab/>
+        <w:t>MM/DD/YYYY</w:t>
+      </w:r>
+    </w:p>
+    <w:p>
+      <w:pPr>
+        <w:ind w:left="720"/>
+      </w:pPr>
+      <w:r>
+        <w:t>EUR_STYLE:</w:t>
+      </w:r>
+      <w:r>
+        <w:tab/>
+      </w:r>
+      <w:r>
+        <w:tab/>
+        <w:t>YYYY/MM/DD</w:t>
+      </w:r>
+    </w:p>
+    <w:p/>
+    <w:p>
+      <w:pPr>
+        <w:ind w:left="720"/>
+      </w:pPr>
+      <w:r>
+        <w:rPr>
+          <w:i/>
+          <w:color w:val="C45911" w:themeColor="accent2" w:themeShade="BF"/>
+        </w:rPr>
+        <w:t xml:space="preserve">DateType </w:t>
+      </w:r>
+      <w:r>
+        <w:rPr>
+          <w:i/>
+        </w:rPr>
+        <w:t xml:space="preserve">= </w:t>
+      </w:r>
+      <w:r>
+        <w:rPr>
+          <w:i/>
+          <w:color w:val="2F5496" w:themeColor="accent1" w:themeShade="BF"/>
+        </w:rPr>
+        <w:t>unsigned int</w:t>
+      </w:r>
+      <w:r>
+        <w:tab/>
+      </w:r>
+      <w:r>
+        <w:tab/>
+        <w:t>YYYYMMDD</w:t>
+      </w:r>
+    </w:p>
+    <w:p>
+      <w:pPr>
+        <w:ind w:left="720"/>
+      </w:pPr>
+      <w:r>
+        <w:rPr>
+          <w:i/>
+          <w:color w:val="C45911" w:themeColor="accent2" w:themeShade="BF"/>
+        </w:rPr>
+        <w:t xml:space="preserve">DatePartType </w:t>
+      </w:r>
+      <w:r>
+        <w:rPr>
+          <w:i/>
+        </w:rPr>
+        <w:t xml:space="preserve">= </w:t>
+      </w:r>
+      <w:r>
+        <w:rPr>
+          <w:i/>
+          <w:color w:val="2F5496" w:themeColor="accent1" w:themeShade="BF"/>
+        </w:rPr>
+        <w:t>unsigned short int</w:t>
+      </w:r>
+      <w:r>
+        <w:rPr>
+          <w:i/>
+          <w:color w:val="2F5496" w:themeColor="accent1" w:themeShade="BF"/>
+        </w:rPr>
+        <w:tab/>
+      </w:r>
+      <w:r>
+        <w:t>year, month etc.</w:t>
+      </w:r>
+    </w:p>
+    <w:p>
+      <w:pPr>
+        <w:ind w:left="720"/>
+      </w:pPr>
+      <w:r>
+        <w:rPr>
+          <w:i/>
+          <w:color w:val="C45911" w:themeColor="accent2" w:themeShade="BF"/>
+        </w:rPr>
+        <w:t xml:space="preserve">HourType </w:t>
+      </w:r>
+      <w:r>
+        <w:rPr>
+          <w:i/>
+        </w:rPr>
+        <w:t xml:space="preserve">= </w:t>
+      </w:r>
+      <w:r>
+        <w:rPr>
+          <w:i/>
+          <w:color w:val="2F5496" w:themeColor="accent1" w:themeShade="BF"/>
+        </w:rPr>
+        <w:t>unsigned short int</w:t>
+      </w:r>
+      <w:r>
+        <w:rPr>
+          <w:color w:val="2F5496" w:themeColor="accent1" w:themeShade="BF"/>
+        </w:rPr>
+        <w:tab/>
+      </w:r>
+      <w:r>
+        <w:t>0 - 23</w:t>
+      </w:r>
+    </w:p>
+    <w:p>
+      <w:pPr>
+        <w:ind w:left="720"/>
+      </w:pPr>
+      <w:r>
+        <w:rPr>
+          <w:i/>
+          <w:color w:val="C45911" w:themeColor="accent2" w:themeShade="BF"/>
+        </w:rPr>
+        <w:t xml:space="preserve">MinuteType </w:t>
+      </w:r>
+      <w:r>
+        <w:rPr>
+          <w:i/>
+        </w:rPr>
+        <w:t xml:space="preserve">= </w:t>
+      </w:r>
+      <w:r>
+        <w:rPr>
+          <w:i/>
+          <w:color w:val="2F5496" w:themeColor="accent1" w:themeShade="BF"/>
+        </w:rPr>
+        <w:t>unsigned short int</w:t>
+      </w:r>
+      <w:r>
+        <w:rPr>
+          <w:color w:val="2F5496" w:themeColor="accent1" w:themeShade="BF"/>
+        </w:rPr>
+        <w:tab/>
+      </w:r>
+      <w:r>
+        <w:t>0 - 59</w:t>
+      </w:r>
+    </w:p>
+    <w:p>
+      <w:pPr>
+        <w:ind w:left="720"/>
+      </w:pPr>
+      <w:r>
+        <w:rPr>
+          <w:i/>
+          <w:color w:val="C45911" w:themeColor="accent2" w:themeShade="BF"/>
+        </w:rPr>
+        <w:t xml:space="preserve">SecondType </w:t>
+      </w:r>
+      <w:r>
+        <w:rPr>
+          <w:i/>
+        </w:rPr>
+        <w:t xml:space="preserve">= </w:t>
+      </w:r>
+      <w:r>
+        <w:rPr>
+          <w:i/>
+          <w:color w:val="2F5496" w:themeColor="accent1" w:themeShade="BF"/>
+        </w:rPr>
+        <w:t>unsigned short int</w:t>
+      </w:r>
+      <w:r>
+        <w:rPr>
+          <w:color w:val="2F5496" w:themeColor="accent1" w:themeShade="BF"/>
+        </w:rPr>
+        <w:tab/>
+      </w:r>
+      <w:r>
+        <w:t>0 - 59</w:t>
+      </w:r>
+    </w:p>
+    <w:p>
+      <w:pPr>
+        <w:ind w:left="720"/>
+      </w:pPr>
+      <w:r>
+        <w:rPr>
+          <w:i/>
+          <w:color w:val="C45911" w:themeColor="accent2" w:themeShade="BF"/>
+        </w:rPr>
+        <w:t xml:space="preserve">MillisecondType </w:t>
+      </w:r>
+      <w:r>
+        <w:rPr>
+          <w:i/>
+        </w:rPr>
+        <w:t xml:space="preserve">= </w:t>
+      </w:r>
+      <w:r>
+        <w:rPr>
+          <w:i/>
+          <w:color w:val="2F5496" w:themeColor="accent1" w:themeShade="BF"/>
+        </w:rPr>
+        <w:t>short int</w:t>
+      </w:r>
+      <w:r>
+        <w:rPr>
+          <w:color w:val="2F5496" w:themeColor="accent1" w:themeShade="BF"/>
+        </w:rPr>
+        <w:tab/>
+      </w:r>
+      <w:r>
+        <w:rPr>
+          <w:color w:val="2F5496" w:themeColor="accent1" w:themeShade="BF"/>
+        </w:rPr>
+        <w:tab/>
+      </w:r>
+      <w:r>
+        <w:t>0 - 999</w:t>
+      </w:r>
+    </w:p>
+    <w:p>
+      <w:pPr>
+        <w:ind w:left="720"/>
+      </w:pPr>
+      <w:r>
+        <w:rPr>
+          <w:i/>
+          <w:color w:val="C45911" w:themeColor="accent2" w:themeShade="BF"/>
+        </w:rPr>
         <w:lastRenderedPageBreak/>
-        <w:t>};</w:t>
-      </w:r>
-    </w:p>
-    <w:p>
-      <w:pPr>
-        <w:ind w:left="720"/>
-      </w:pPr>
-      <w:r>
-        <w:t>These are the available time zones.</w:t>
-      </w:r>
-    </w:p>
-    <w:p/>
-    <w:p>
-      <w:pPr>
-        <w:ind w:left="720"/>
-        <w:rPr>
-          <w:i/>
-          <w:color w:val="C45911" w:themeColor="accent2" w:themeShade="BF"/>
-        </w:rPr>
-      </w:pPr>
-      <w:r>
-        <w:rPr>
-          <w:i/>
-          <w:color w:val="C45911" w:themeColor="accent2" w:themeShade="BF"/>
-        </w:rPr>
-        <w:t>enum class DT_WEEKDAY : unsigned char  {</w:t>
-      </w:r>
-    </w:p>
-    <w:p>
-      <w:pPr>
-        <w:ind w:left="720"/>
-        <w:rPr>
-          <w:i/>
-          <w:color w:val="C45911" w:themeColor="accent2" w:themeShade="BF"/>
-        </w:rPr>
-      </w:pPr>
-      <w:r>
-        <w:rPr>
-          <w:i/>
-          <w:color w:val="C45911" w:themeColor="accent2" w:themeShade="BF"/>
-        </w:rPr>
-        <w:t xml:space="preserve">    BAD_DAY = 0,</w:t>
-      </w:r>
-    </w:p>
-    <w:p>
-      <w:pPr>
-        <w:ind w:left="720"/>
-        <w:rPr>
-          <w:i/>
-          <w:color w:val="C45911" w:themeColor="accent2" w:themeShade="BF"/>
-        </w:rPr>
-      </w:pPr>
-      <w:r>
-        <w:rPr>
-          <w:i/>
-          <w:color w:val="C45911" w:themeColor="accent2" w:themeShade="BF"/>
-        </w:rPr>
-        <w:t xml:space="preserve">    SUN = 1,</w:t>
-      </w:r>
-    </w:p>
-    <w:p>
-      <w:pPr>
-        <w:ind w:left="720"/>
-        <w:rPr>
-          <w:i/>
-          <w:color w:val="C45911" w:themeColor="accent2" w:themeShade="BF"/>
-        </w:rPr>
-      </w:pPr>
-      <w:r>
-        <w:rPr>
-          <w:i/>
-          <w:color w:val="C45911" w:themeColor="accent2" w:themeShade="BF"/>
-        </w:rPr>
-        <w:t xml:space="preserve">    MON = 2,</w:t>
-      </w:r>
-    </w:p>
-    <w:p>
-      <w:pPr>
-        <w:ind w:left="720"/>
-        <w:rPr>
-          <w:i/>
-          <w:color w:val="C45911" w:themeColor="accent2" w:themeShade="BF"/>
-        </w:rPr>
-      </w:pPr>
-      <w:r>
-        <w:rPr>
-          <w:i/>
-          <w:color w:val="C45911" w:themeColor="accent2" w:themeShade="BF"/>
-        </w:rPr>
-        <w:t xml:space="preserve">    TUE = 3,</w:t>
-      </w:r>
-    </w:p>
-    <w:p>
-      <w:pPr>
-        <w:ind w:left="720"/>
-        <w:rPr>
-          <w:i/>
-          <w:color w:val="C45911" w:themeColor="accent2" w:themeShade="BF"/>
-        </w:rPr>
-      </w:pPr>
-      <w:r>
-        <w:rPr>
-          <w:i/>
-          <w:color w:val="C45911" w:themeColor="accent2" w:themeShade="BF"/>
-        </w:rPr>
-        <w:t xml:space="preserve">    WED = 4,</w:t>
-      </w:r>
-    </w:p>
-    <w:p>
-      <w:pPr>
-        <w:ind w:left="720"/>
-        <w:rPr>
-          <w:i/>
-          <w:color w:val="C45911" w:themeColor="accent2" w:themeShade="BF"/>
-        </w:rPr>
-      </w:pPr>
-      <w:r>
-        <w:rPr>
-          <w:i/>
-          <w:color w:val="C45911" w:themeColor="accent2" w:themeShade="BF"/>
-        </w:rPr>
-        <w:t xml:space="preserve">    THU = 5,</w:t>
-      </w:r>
-    </w:p>
-    <w:p>
-      <w:pPr>
-        <w:ind w:left="720"/>
-        <w:rPr>
-          <w:i/>
-          <w:color w:val="C45911" w:themeColor="accent2" w:themeShade="BF"/>
-        </w:rPr>
-      </w:pPr>
-      <w:r>
-        <w:rPr>
-          <w:i/>
-          <w:color w:val="C45911" w:themeColor="accent2" w:themeShade="BF"/>
-        </w:rPr>
-        <w:t xml:space="preserve">    FRI = 6,</w:t>
-      </w:r>
-    </w:p>
-    <w:p>
-      <w:pPr>
-        <w:ind w:left="720"/>
-        <w:rPr>
-          <w:i/>
-          <w:color w:val="C45911" w:themeColor="accent2" w:themeShade="BF"/>
-        </w:rPr>
-      </w:pPr>
-      <w:r>
-        <w:rPr>
-          <w:i/>
-          <w:color w:val="C45911" w:themeColor="accent2" w:themeShade="BF"/>
-        </w:rPr>
-        <w:t xml:space="preserve">    SAT = 7</w:t>
-      </w:r>
-    </w:p>
-    <w:p>
-      <w:pPr>
-        <w:ind w:left="720"/>
-        <w:rPr>
-          <w:i/>
-          <w:color w:val="C45911" w:themeColor="accent2" w:themeShade="BF"/>
-        </w:rPr>
-      </w:pPr>
-      <w:r>
-        <w:rPr>
-          <w:i/>
-          <w:color w:val="C45911" w:themeColor="accent2" w:themeShade="BF"/>
-        </w:rPr>
-        <w:t>};</w:t>
-      </w:r>
-    </w:p>
-    <w:p>
-      <w:pPr>
-        <w:ind w:left="720"/>
-      </w:pPr>
-      <w:r>
-        <w:t>Week days</w:t>
-      </w:r>
-      <w:r>
-        <w:t>:</w:t>
-      </w:r>
-      <w:r>
-        <w:t xml:space="preserve"> </w:t>
-      </w:r>
-      <w:r>
-        <w:t>1 - 7 (Sunday - Saturday)</w:t>
-      </w:r>
-    </w:p>
-    <w:p>
-      <w:pPr>
-        <w:ind w:left="720"/>
-      </w:pPr>
-    </w:p>
-    <w:p>
-      <w:pPr>
-        <w:ind w:left="720"/>
-        <w:rPr>
-          <w:i/>
-          <w:color w:val="C45911" w:themeColor="accent2" w:themeShade="BF"/>
-        </w:rPr>
-      </w:pPr>
-      <w:r>
-        <w:rPr>
-          <w:i/>
-          <w:color w:val="C45911" w:themeColor="accent2" w:themeShade="BF"/>
-        </w:rPr>
-        <w:t>enum class DT_MONTH : unsigned char  {</w:t>
-      </w:r>
-    </w:p>
-    <w:p>
-      <w:pPr>
-        <w:ind w:left="720"/>
-        <w:rPr>
-          <w:i/>
-          <w:color w:val="C45911" w:themeColor="accent2" w:themeShade="BF"/>
-        </w:rPr>
-      </w:pPr>
-      <w:r>
-        <w:rPr>
-          <w:i/>
-          <w:color w:val="C45911" w:themeColor="accent2" w:themeShade="BF"/>
-        </w:rPr>
-        <w:t xml:space="preserve">    BAD_MONTH = 0,</w:t>
-      </w:r>
-    </w:p>
-    <w:p>
-      <w:pPr>
-        <w:ind w:left="720"/>
-        <w:rPr>
-          <w:i/>
-          <w:color w:val="C45911" w:themeColor="accent2" w:themeShade="BF"/>
-        </w:rPr>
-      </w:pPr>
-      <w:r>
-        <w:rPr>
-          <w:i/>
-          <w:color w:val="C45911" w:themeColor="accent2" w:themeShade="BF"/>
-        </w:rPr>
-        <w:t xml:space="preserve">    JAN = 1,</w:t>
-      </w:r>
-    </w:p>
-    <w:p>
-      <w:pPr>
-        <w:ind w:left="720"/>
-        <w:rPr>
-          <w:i/>
-          <w:color w:val="C45911" w:themeColor="accent2" w:themeShade="BF"/>
-        </w:rPr>
-      </w:pPr>
-      <w:r>
-        <w:rPr>
-          <w:i/>
-          <w:color w:val="C45911" w:themeColor="accent2" w:themeShade="BF"/>
-        </w:rPr>
-        <w:t xml:space="preserve">    FEB = 2,</w:t>
-      </w:r>
-    </w:p>
-    <w:p>
-      <w:pPr>
-        <w:ind w:left="720"/>
-        <w:rPr>
-          <w:i/>
-          <w:color w:val="C45911" w:themeColor="accent2" w:themeShade="BF"/>
-        </w:rPr>
-      </w:pPr>
-      <w:r>
-        <w:rPr>
-          <w:i/>
-          <w:color w:val="C45911" w:themeColor="accent2" w:themeShade="BF"/>
-        </w:rPr>
-        <w:t xml:space="preserve">    MAR = 3,</w:t>
-      </w:r>
-    </w:p>
-    <w:p>
-      <w:pPr>
-        <w:ind w:left="720"/>
-        <w:rPr>
-          <w:i/>
-          <w:color w:val="C45911" w:themeColor="accent2" w:themeShade="BF"/>
-        </w:rPr>
-      </w:pPr>
-      <w:r>
-        <w:rPr>
-          <w:i/>
-          <w:color w:val="C45911" w:themeColor="accent2" w:themeShade="BF"/>
-        </w:rPr>
-        <w:t xml:space="preserve">    APR = 4,</w:t>
-      </w:r>
-    </w:p>
-    <w:p>
-      <w:pPr>
-        <w:ind w:left="720"/>
-        <w:rPr>
-          <w:i/>
-          <w:color w:val="C45911" w:themeColor="accent2" w:themeShade="BF"/>
-        </w:rPr>
-      </w:pPr>
-      <w:r>
-        <w:rPr>
-          <w:i/>
-          <w:color w:val="C45911" w:themeColor="accent2" w:themeShade="BF"/>
-        </w:rPr>
-        <w:t xml:space="preserve">    MAY = 5,</w:t>
-      </w:r>
-    </w:p>
-    <w:p>
-      <w:pPr>
-        <w:ind w:left="720"/>
-        <w:rPr>
-          <w:i/>
-          <w:color w:val="C45911" w:themeColor="accent2" w:themeShade="BF"/>
-        </w:rPr>
-      </w:pPr>
-      <w:r>
-        <w:rPr>
-          <w:i/>
-          <w:color w:val="C45911" w:themeColor="accent2" w:themeShade="BF"/>
-        </w:rPr>
-        <w:t xml:space="preserve">    JUN = 6,</w:t>
-      </w:r>
-    </w:p>
-    <w:p>
-      <w:pPr>
-        <w:ind w:left="720"/>
-        <w:rPr>
-          <w:i/>
-          <w:color w:val="C45911" w:themeColor="accent2" w:themeShade="BF"/>
-        </w:rPr>
-      </w:pPr>
-      <w:r>
-        <w:rPr>
-          <w:i/>
-          <w:color w:val="C45911" w:themeColor="accent2" w:themeShade="BF"/>
-        </w:rPr>
-        <w:t xml:space="preserve">    JUL = 7,</w:t>
-      </w:r>
-    </w:p>
-    <w:p>
-      <w:pPr>
-        <w:ind w:left="720"/>
-        <w:rPr>
-          <w:i/>
-          <w:color w:val="C45911" w:themeColor="accent2" w:themeShade="BF"/>
-        </w:rPr>
-      </w:pPr>
-      <w:r>
-        <w:rPr>
-          <w:i/>
-          <w:color w:val="C45911" w:themeColor="accent2" w:themeShade="BF"/>
-        </w:rPr>
-        <w:t xml:space="preserve">    AUG = 8,</w:t>
-      </w:r>
-    </w:p>
-    <w:p>
-      <w:pPr>
-        <w:ind w:left="720"/>
-        <w:rPr>
-          <w:i/>
-          <w:color w:val="C45911" w:themeColor="accent2" w:themeShade="BF"/>
-        </w:rPr>
-      </w:pPr>
-      <w:r>
-        <w:rPr>
-          <w:i/>
-          <w:color w:val="C45911" w:themeColor="accent2" w:themeShade="BF"/>
-        </w:rPr>
-        <w:t xml:space="preserve">    SEP = 9,</w:t>
-      </w:r>
-    </w:p>
-    <w:p>
-      <w:pPr>
-        <w:ind w:left="720"/>
-        <w:rPr>
-          <w:i/>
-          <w:color w:val="C45911" w:themeColor="accent2" w:themeShade="BF"/>
-        </w:rPr>
-      </w:pPr>
-      <w:r>
-        <w:rPr>
-          <w:i/>
-          <w:color w:val="C45911" w:themeColor="accent2" w:themeShade="BF"/>
-        </w:rPr>
-        <w:t xml:space="preserve">    OCT = 10,</w:t>
-      </w:r>
-    </w:p>
-    <w:p>
-      <w:pPr>
-        <w:ind w:left="720"/>
-        <w:rPr>
-          <w:i/>
-          <w:color w:val="C45911" w:themeColor="accent2" w:themeShade="BF"/>
-        </w:rPr>
-      </w:pPr>
-      <w:r>
-        <w:rPr>
-          <w:i/>
-          <w:color w:val="C45911" w:themeColor="accent2" w:themeShade="BF"/>
-        </w:rPr>
-        <w:t xml:space="preserve">    NOV = 11,</w:t>
-      </w:r>
-    </w:p>
-    <w:p>
-      <w:pPr>
-        <w:ind w:left="720"/>
-        <w:rPr>
-          <w:i/>
-          <w:color w:val="C45911" w:themeColor="accent2" w:themeShade="BF"/>
-        </w:rPr>
-      </w:pPr>
-      <w:r>
-        <w:rPr>
-          <w:i/>
-          <w:color w:val="C45911" w:themeColor="accent2" w:themeShade="BF"/>
-        </w:rPr>
-        <w:t xml:space="preserve">    DEC = 12</w:t>
-      </w:r>
-    </w:p>
-    <w:p>
-      <w:pPr>
-        <w:ind w:left="720"/>
-        <w:rPr>
-          <w:i/>
-          <w:color w:val="C45911" w:themeColor="accent2" w:themeShade="BF"/>
-        </w:rPr>
-      </w:pPr>
-      <w:r>
-        <w:rPr>
-          <w:i/>
-          <w:color w:val="C45911" w:themeColor="accent2" w:themeShade="BF"/>
-        </w:rPr>
-        <w:t>};</w:t>
-      </w:r>
-    </w:p>
-    <w:p>
-      <w:pPr>
-        <w:ind w:left="720"/>
-      </w:pPr>
-      <w:r>
-        <w:t>Months</w:t>
-      </w:r>
-      <w:r>
-        <w:t xml:space="preserve">: </w:t>
-      </w:r>
-      <w:r>
-        <w:t xml:space="preserve"> </w:t>
-      </w:r>
-      <w:r>
-        <w:t>1 - 12 (January - December)</w:t>
-      </w:r>
-    </w:p>
-    <w:p>
-      <w:pPr>
-        <w:ind w:left="720"/>
-      </w:pPr>
-    </w:p>
-    <w:p>
-      <w:pPr>
-        <w:ind w:left="720"/>
-        <w:rPr>
-          <w:i/>
-          <w:color w:val="C45911" w:themeColor="accent2" w:themeShade="BF"/>
-        </w:rPr>
-      </w:pPr>
-      <w:r>
-        <w:rPr>
-          <w:i/>
-          <w:color w:val="C45911" w:themeColor="accent2" w:themeShade="BF"/>
-        </w:rPr>
-        <w:t>enum class DT_DATE_STYLE : unsigned char  {</w:t>
-      </w:r>
-    </w:p>
-    <w:p>
-      <w:pPr>
-        <w:ind w:left="720"/>
-        <w:rPr>
-          <w:i/>
-          <w:color w:val="C45911" w:themeColor="accent2" w:themeShade="BF"/>
-        </w:rPr>
-      </w:pPr>
-      <w:r>
-        <w:rPr>
-          <w:i/>
-          <w:color w:val="C45911" w:themeColor="accent2" w:themeShade="BF"/>
-        </w:rPr>
-        <w:t xml:space="preserve">    YYYYMMDD = 1,</w:t>
-      </w:r>
-    </w:p>
-    <w:p>
-      <w:pPr>
-        <w:ind w:left="720"/>
-        <w:rPr>
-          <w:i/>
-          <w:color w:val="C45911" w:themeColor="accent2" w:themeShade="BF"/>
-        </w:rPr>
-      </w:pPr>
-      <w:r>
-        <w:rPr>
-          <w:i/>
-          <w:color w:val="C45911" w:themeColor="accent2" w:themeShade="BF"/>
-        </w:rPr>
-        <w:t xml:space="preserve">    AME_STYLE = 2,</w:t>
-      </w:r>
-    </w:p>
-    <w:p>
-      <w:pPr>
-        <w:ind w:left="720"/>
-        <w:rPr>
-          <w:i/>
-          <w:color w:val="C45911" w:themeColor="accent2" w:themeShade="BF"/>
-        </w:rPr>
-      </w:pPr>
-      <w:r>
-        <w:rPr>
-          <w:i/>
-          <w:color w:val="C45911" w:themeColor="accent2" w:themeShade="BF"/>
-        </w:rPr>
-        <w:t xml:space="preserve">    EUR_STYLE = 3</w:t>
-      </w:r>
-    </w:p>
-    <w:p>
-      <w:pPr>
-        <w:ind w:left="720"/>
-        <w:rPr>
-          <w:i/>
-          <w:color w:val="C45911" w:themeColor="accent2" w:themeShade="BF"/>
-        </w:rPr>
-      </w:pPr>
-      <w:r>
-        <w:rPr>
-          <w:i/>
-          <w:color w:val="C45911" w:themeColor="accent2" w:themeShade="BF"/>
-        </w:rPr>
-        <w:t>};</w:t>
-      </w:r>
-    </w:p>
-    <w:p>
-      <w:pPr>
-        <w:ind w:left="720"/>
-      </w:pPr>
-      <w:r>
-        <w:t>These constants are used for parsing data</w:t>
-      </w:r>
-    </w:p>
-    <w:p>
-      <w:pPr>
-        <w:ind w:left="720"/>
-      </w:pPr>
-      <w:r>
-        <w:t>AME_STYLE:</w:t>
-      </w:r>
-      <w:r>
-        <w:tab/>
-        <w:t>MM/DD/YYYY</w:t>
-      </w:r>
-    </w:p>
-    <w:p>
-      <w:pPr>
-        <w:ind w:left="720"/>
-      </w:pPr>
-      <w:r>
-        <w:t>EUR_STYLE:</w:t>
-      </w:r>
-      <w:r>
-        <w:tab/>
-      </w:r>
-      <w:r>
-        <w:tab/>
-        <w:t>YYYY/MM/DD</w:t>
-      </w:r>
-    </w:p>
-    <w:p/>
-    <w:p>
-      <w:pPr>
-        <w:ind w:left="720"/>
-      </w:pPr>
-      <w:r>
-        <w:rPr>
-          <w:i/>
-          <w:color w:val="C45911" w:themeColor="accent2" w:themeShade="BF"/>
-        </w:rPr>
-        <w:t xml:space="preserve">DateType </w:t>
+        <w:t xml:space="preserve">MicrosecondType </w:t>
       </w:r>
       <w:r>
         <w:rPr>
@@ -2360,230 +2586,21 @@
           <w:i/>
           <w:color w:val="2F5496" w:themeColor="accent1" w:themeShade="BF"/>
         </w:rPr>
-        <w:t>unsigned int</w:t>
-      </w:r>
-      <w:r>
-        <w:tab/>
-      </w:r>
-      <w:r>
-        <w:tab/>
-        <w:t>YYYYMMDD</w:t>
-      </w:r>
-    </w:p>
-    <w:p>
-      <w:pPr>
-        <w:ind w:left="720"/>
-      </w:pPr>
-      <w:r>
-        <w:rPr>
-          <w:i/>
-          <w:color w:val="C45911" w:themeColor="accent2" w:themeShade="BF"/>
-        </w:rPr>
-        <w:t xml:space="preserve">DatePartType </w:t>
-      </w:r>
-      <w:r>
-        <w:rPr>
-          <w:i/>
-        </w:rPr>
-        <w:t xml:space="preserve">= </w:t>
-      </w:r>
-      <w:r>
-        <w:rPr>
-          <w:i/>
+        <w:t>int</w:t>
+      </w:r>
+      <w:r>
+        <w:rPr>
           <w:color w:val="2F5496" w:themeColor="accent1" w:themeShade="BF"/>
         </w:rPr>
-        <w:t>unsigned short int</w:t>
-      </w:r>
-      <w:r>
-        <w:rPr>
-          <w:i/>
+        <w:tab/>
+      </w:r>
+      <w:r>
+        <w:rPr>
           <w:color w:val="2F5496" w:themeColor="accent1" w:themeShade="BF"/>
         </w:rPr>
         <w:tab/>
       </w:r>
       <w:r>
-        <w:t>year, month etc.</w:t>
-      </w:r>
-    </w:p>
-    <w:p>
-      <w:pPr>
-        <w:ind w:left="720"/>
-      </w:pPr>
-      <w:r>
-        <w:rPr>
-          <w:i/>
-          <w:color w:val="C45911" w:themeColor="accent2" w:themeShade="BF"/>
-        </w:rPr>
-        <w:t xml:space="preserve">HourType </w:t>
-      </w:r>
-      <w:r>
-        <w:rPr>
-          <w:i/>
-        </w:rPr>
-        <w:t xml:space="preserve">= </w:t>
-      </w:r>
-      <w:r>
-        <w:rPr>
-          <w:i/>
-          <w:color w:val="2F5496" w:themeColor="accent1" w:themeShade="BF"/>
-        </w:rPr>
-        <w:t>unsigned short int</w:t>
-      </w:r>
-      <w:r>
-        <w:rPr>
-          <w:color w:val="2F5496" w:themeColor="accent1" w:themeShade="BF"/>
-        </w:rPr>
-        <w:tab/>
-      </w:r>
-      <w:r>
-        <w:t>0 - 23</w:t>
-      </w:r>
-    </w:p>
-    <w:p>
-      <w:pPr>
-        <w:ind w:left="720"/>
-      </w:pPr>
-      <w:r>
-        <w:rPr>
-          <w:i/>
-          <w:color w:val="C45911" w:themeColor="accent2" w:themeShade="BF"/>
-        </w:rPr>
-        <w:t xml:space="preserve">MinuteType </w:t>
-      </w:r>
-      <w:r>
-        <w:rPr>
-          <w:i/>
-        </w:rPr>
-        <w:t xml:space="preserve">= </w:t>
-      </w:r>
-      <w:r>
-        <w:rPr>
-          <w:i/>
-          <w:color w:val="2F5496" w:themeColor="accent1" w:themeShade="BF"/>
-        </w:rPr>
-        <w:t>unsigned short int</w:t>
-      </w:r>
-      <w:r>
-        <w:rPr>
-          <w:color w:val="2F5496" w:themeColor="accent1" w:themeShade="BF"/>
-        </w:rPr>
-        <w:tab/>
-      </w:r>
-      <w:r>
-        <w:t>0 - 59</w:t>
-      </w:r>
-    </w:p>
-    <w:p>
-      <w:pPr>
-        <w:ind w:left="720"/>
-      </w:pPr>
-      <w:r>
-        <w:rPr>
-          <w:i/>
-          <w:color w:val="C45911" w:themeColor="accent2" w:themeShade="BF"/>
-        </w:rPr>
-        <w:t xml:space="preserve">SecondType </w:t>
-      </w:r>
-      <w:r>
-        <w:rPr>
-          <w:i/>
-        </w:rPr>
-        <w:t xml:space="preserve">= </w:t>
-      </w:r>
-      <w:r>
-        <w:rPr>
-          <w:i/>
-          <w:color w:val="2F5496" w:themeColor="accent1" w:themeShade="BF"/>
-        </w:rPr>
-        <w:t>unsigned short int</w:t>
-      </w:r>
-      <w:r>
-        <w:rPr>
-          <w:color w:val="2F5496" w:themeColor="accent1" w:themeShade="BF"/>
-        </w:rPr>
-        <w:tab/>
-      </w:r>
-      <w:r>
-        <w:t>0 - 59</w:t>
-      </w:r>
-    </w:p>
-    <w:p>
-      <w:pPr>
-        <w:ind w:left="720"/>
-      </w:pPr>
-      <w:r>
-        <w:rPr>
-          <w:i/>
-          <w:color w:val="C45911" w:themeColor="accent2" w:themeShade="BF"/>
-        </w:rPr>
-        <w:t xml:space="preserve">MillisecondType </w:t>
-      </w:r>
-      <w:r>
-        <w:rPr>
-          <w:i/>
-        </w:rPr>
-        <w:t xml:space="preserve">= </w:t>
-      </w:r>
-      <w:r>
-        <w:rPr>
-          <w:i/>
-          <w:color w:val="2F5496" w:themeColor="accent1" w:themeShade="BF"/>
-        </w:rPr>
-        <w:t>short int</w:t>
-      </w:r>
-      <w:r>
-        <w:rPr>
-          <w:color w:val="2F5496" w:themeColor="accent1" w:themeShade="BF"/>
-        </w:rPr>
-        <w:tab/>
-      </w:r>
-      <w:r>
-        <w:rPr>
-          <w:color w:val="2F5496" w:themeColor="accent1" w:themeShade="BF"/>
-        </w:rPr>
-        <w:tab/>
-      </w:r>
-      <w:r>
-        <w:t>0 - 999</w:t>
-      </w:r>
-    </w:p>
-    <w:p>
-      <w:pPr>
-        <w:ind w:left="720"/>
-      </w:pPr>
-      <w:r>
-        <w:rPr>
-          <w:i/>
-          <w:color w:val="C45911" w:themeColor="accent2" w:themeShade="BF"/>
-        </w:rPr>
-        <w:t xml:space="preserve">MicrosecondType </w:t>
-      </w:r>
-      <w:r>
-        <w:rPr>
-          <w:i/>
-        </w:rPr>
-        <w:t xml:space="preserve">= </w:t>
-      </w:r>
-      <w:r>
-        <w:rPr>
-          <w:i/>
-          <w:color w:val="2F5496" w:themeColor="accent1" w:themeShade="BF"/>
-        </w:rPr>
-        <w:t>int</w:t>
-      </w:r>
-      <w:r>
-        <w:rPr>
-          <w:color w:val="2F5496" w:themeColor="accent1" w:themeShade="BF"/>
-        </w:rPr>
-        <w:tab/>
-      </w:r>
-      <w:r>
-        <w:rPr>
-          <w:color w:val="2F5496" w:themeColor="accent1" w:themeShade="BF"/>
-        </w:rPr>
-        <w:tab/>
-      </w:r>
-      <w:r>
         <w:t>0 - 999,999</w:t>
       </w:r>
     </w:p>
@@ -2596,7 +2613,6 @@
           <w:i/>
           <w:color w:val="C45911" w:themeColor="accent2" w:themeShade="BF"/>
         </w:rPr>
-        <w:lastRenderedPageBreak/>
         <w:t xml:space="preserve">NanosecondType </w:t>
       </w:r>
       <w:r>
@@ -3209,6 +3225,7 @@
         <w:ind w:left="720"/>
       </w:pPr>
       <w:r>
+        <w:lastRenderedPageBreak/>
         <w:t xml:space="preserve">ds: </w:t>
       </w:r>
       <w:r>
@@ -3223,647 +3240,647 @@
         <w:ind w:left="720"/>
       </w:pPr>
       <w:r>
+        <w:t xml:space="preserve">the_zone: </w:t>
+      </w:r>
+      <w:r>
+        <w:t>D</w:t>
+      </w:r>
+      <w:r>
+        <w:t>esired time zone from DT_TIME_ZONE above.</w:t>
+      </w:r>
+    </w:p>
+    <w:p>
+      <w:pPr>
+        <w:ind w:left="720"/>
+      </w:pPr>
+    </w:p>
+    <w:p>
+      <w:pPr>
+        <w:ind w:left="720"/>
+        <w:rPr>
+          <w:i/>
+          <w:color w:val="C45911" w:themeColor="accent2" w:themeShade="BF"/>
+        </w:rPr>
+      </w:pPr>
+      <w:r>
+        <w:rPr>
+          <w:i/>
+          <w:color w:val="C45911" w:themeColor="accent2" w:themeShade="BF"/>
+        </w:rPr>
+        <w:t>void set_time (EpochType the_time, NanosecondType nanosec = 0) noexcept;</w:t>
+      </w:r>
+    </w:p>
+    <w:p>
+      <w:pPr>
+        <w:ind w:left="720"/>
+      </w:pPr>
+      <w:r>
+        <w:t>A convenient method, if you already have a DateTime instance and want to change the date/time quickly.</w:t>
+      </w:r>
+    </w:p>
+    <w:p>
+      <w:pPr>
+        <w:ind w:left="720"/>
+      </w:pPr>
+    </w:p>
+    <w:p>
+      <w:pPr>
+        <w:ind w:left="720"/>
+      </w:pPr>
+      <w:r>
+        <w:t xml:space="preserve">the_time: </w:t>
+      </w:r>
+      <w:r>
+        <w:t>T</w:t>
+      </w:r>
+      <w:r>
+        <w:t>ime as epoch</w:t>
+      </w:r>
+    </w:p>
+    <w:p>
+      <w:pPr>
+        <w:ind w:left="720"/>
+      </w:pPr>
+      <w:r>
+        <w:t>nanosec: Nano seconds</w:t>
+      </w:r>
+    </w:p>
+    <w:p>
+      <w:pPr>
+        <w:ind w:left="720"/>
+      </w:pPr>
+    </w:p>
+    <w:p>
+      <w:pPr>
+        <w:ind w:left="720"/>
+        <w:rPr>
+          <w:i/>
+          <w:color w:val="C45911" w:themeColor="accent2" w:themeShade="BF"/>
+        </w:rPr>
+      </w:pPr>
+      <w:r>
+        <w:rPr>
+          <w:i/>
+          <w:color w:val="C45911" w:themeColor="accent2" w:themeShade="BF"/>
+        </w:rPr>
+        <w:t>void set_timezone (DT_TIME_ZONE tz);</w:t>
+      </w:r>
+    </w:p>
+    <w:p>
+      <w:pPr>
+        <w:ind w:left="720"/>
+      </w:pPr>
+      <w:r>
+        <w:t>Changes the time zone to desired time zone.</w:t>
+      </w:r>
+    </w:p>
+    <w:p>
+      <w:pPr>
+        <w:ind w:left="720"/>
+      </w:pPr>
+      <w:r>
+        <w:t>NOTE: This method is not multithread-safe. This method modifies the TZ environment</w:t>
+      </w:r>
+    </w:p>
+    <w:p>
+      <w:pPr>
+        <w:ind w:left="720"/>
+      </w:pPr>
+      <w:r>
+        <w:t xml:space="preserve">             variable which changes the time zone for the entire program.</w:t>
+      </w:r>
+    </w:p>
+    <w:p>
+      <w:pPr>
+        <w:ind w:left="720"/>
+      </w:pPr>
+    </w:p>
+    <w:p>
+      <w:pPr>
+        <w:ind w:left="720"/>
+      </w:pPr>
+      <w:r>
+        <w:t xml:space="preserve">tz: Desired time zone </w:t>
+      </w:r>
+    </w:p>
+    <w:p>
+      <w:pPr>
+        <w:ind w:left="720"/>
+      </w:pPr>
+    </w:p>
+    <w:p>
+      <w:pPr>
+        <w:ind w:left="720"/>
+        <w:rPr>
+          <w:i/>
+          <w:color w:val="C45911" w:themeColor="accent2" w:themeShade="BF"/>
+        </w:rPr>
+      </w:pPr>
+      <w:r>
+        <w:rPr>
+          <w:i/>
+          <w:color w:val="C45911" w:themeColor="accent2" w:themeShade="BF"/>
+        </w:rPr>
+        <w:t>DT_TIME_ZONE get_timezone () const;</w:t>
+      </w:r>
+    </w:p>
+    <w:p>
+      <w:pPr>
+        <w:ind w:left="720"/>
+      </w:pPr>
+      <w:r>
+        <w:t>Returns the current time zone.</w:t>
+      </w:r>
+    </w:p>
+    <w:p>
+      <w:pPr>
+        <w:ind w:left="720"/>
+      </w:pPr>
+    </w:p>
+    <w:p>
+      <w:pPr>
+        <w:ind w:left="720"/>
+        <w:rPr>
+          <w:color w:val="C45911" w:themeColor="accent2" w:themeShade="BF"/>
+        </w:rPr>
+      </w:pPr>
+      <w:r>
+        <w:rPr>
+          <w:color w:val="C45911" w:themeColor="accent2" w:themeShade="BF"/>
+        </w:rPr>
+        <w:t>DateTime &amp;operator = (DateType rhs);</w:t>
+      </w:r>
+    </w:p>
+    <w:p>
+      <w:pPr>
+        <w:ind w:left="720"/>
+      </w:pPr>
+      <w:r>
+        <w:t>Sets self to right-hand-side.</w:t>
+      </w:r>
+    </w:p>
+    <w:p>
+      <w:pPr>
+        <w:ind w:left="720"/>
+      </w:pPr>
+    </w:p>
+    <w:p>
+      <w:pPr>
+        <w:ind w:left="720"/>
+      </w:pPr>
+      <w:r>
+        <w:t>rhs: A date e.g.  dt = 20181215;</w:t>
+      </w:r>
+    </w:p>
+    <w:p>
+      <w:pPr>
+        <w:ind w:left="720"/>
+      </w:pPr>
+    </w:p>
+    <w:p>
+      <w:pPr>
+        <w:ind w:left="720"/>
+        <w:rPr>
+          <w:i/>
+          <w:color w:val="C45911" w:themeColor="accent2" w:themeShade="BF"/>
+        </w:rPr>
+      </w:pPr>
+      <w:r>
+        <w:rPr>
+          <w:i/>
+          <w:color w:val="C45911" w:themeColor="accent2" w:themeShade="BF"/>
+        </w:rPr>
+        <w:t>DateTime &amp;operator = (const char *rhs);</w:t>
+      </w:r>
+    </w:p>
+    <w:p>
+      <w:pPr>
+        <w:ind w:left="720"/>
+      </w:pPr>
+      <w:r>
+        <w:t>Sets self to right-hand-side.</w:t>
+      </w:r>
+    </w:p>
+    <w:p>
+      <w:pPr>
+        <w:ind w:left="720"/>
+      </w:pPr>
+      <w:r>
+        <w:t>Currently, the following formats are supported:</w:t>
+      </w:r>
+    </w:p>
+    <w:p>
+      <w:pPr>
+        <w:ind w:left="720"/>
+      </w:pPr>
+      <w:r>
+        <w:t xml:space="preserve">   1)  YYYYMMDD [LOCAL | GMT]</w:t>
+      </w:r>
+    </w:p>
+    <w:p>
+      <w:pPr>
+        <w:ind w:left="720"/>
+      </w:pPr>
+      <w:r>
+        <w:t xml:space="preserve">   2)  YYYYMMDD HH:MM:SS.MMM [LOCAL | GMT]</w:t>
+      </w:r>
+    </w:p>
+    <w:p>
+      <w:pPr>
+        <w:ind w:left="720"/>
+      </w:pPr>
+    </w:p>
+    <w:p>
+      <w:pPr>
+        <w:ind w:left="720"/>
+      </w:pPr>
+      <w:r>
+        <w:t>rhs: A date/time string e.g.  dt = “20181215”;</w:t>
+      </w:r>
+    </w:p>
+    <w:p>
+      <w:pPr>
+        <w:ind w:left="720"/>
+      </w:pPr>
+    </w:p>
+    <w:p>
+      <w:pPr>
+        <w:ind w:left="720"/>
+        <w:rPr>
+          <w:i/>
+        </w:rPr>
+      </w:pPr>
+      <w:r>
+        <w:rPr>
+          <w:i/>
+          <w:color w:val="C45911" w:themeColor="accent2" w:themeShade="BF"/>
+        </w:rPr>
+        <w:t>int dt_compare(const DateTime &amp;rhs) const;</w:t>
+      </w:r>
+    </w:p>
+    <w:p>
+      <w:pPr>
+        <w:ind w:left="720"/>
+      </w:pPr>
+      <w:r>
+        <w:t>Compares self with right-hand-side and returns an integer result accordingly.</w:t>
+      </w:r>
+    </w:p>
+    <w:p>
+      <w:pPr>
+        <w:ind w:left="720"/>
+      </w:pPr>
+    </w:p>
+    <w:p>
+      <w:pPr>
+        <w:ind w:left="720"/>
+      </w:pPr>
+      <w:r>
+        <w:t>rhs: Another DateTime instance</w:t>
+      </w:r>
+    </w:p>
+    <w:p>
+      <w:pPr>
+        <w:ind w:left="720"/>
+      </w:pPr>
+    </w:p>
+    <w:p>
+      <w:pPr>
+        <w:ind w:left="720"/>
+      </w:pPr>
+    </w:p>
+    <w:p>
+      <w:pPr>
+        <w:ind w:left="720"/>
+      </w:pPr>
+    </w:p>
+    <w:p>
+      <w:pPr>
+        <w:ind w:left="720"/>
+      </w:pPr>
+    </w:p>
+    <w:p>
+      <w:pPr>
+        <w:ind w:left="720"/>
+        <w:rPr>
+          <w:i/>
+          <w:color w:val="C45911" w:themeColor="accent2" w:themeShade="BF"/>
+        </w:rPr>
+      </w:pPr>
+      <w:r>
+        <w:rPr>
+          <w:i/>
+          <w:color w:val="C45911" w:themeColor="accent2" w:themeShade="BF"/>
+        </w:rPr>
+        <w:t>DateType date () const noexcept;</w:t>
+      </w:r>
+      <w:r>
+        <w:rPr>
+          <w:i/>
+          <w:color w:val="C45911" w:themeColor="accent2" w:themeShade="BF"/>
+        </w:rPr>
+        <w:tab/>
+      </w:r>
+      <w:r>
+        <w:rPr>
+          <w:i/>
+          <w:color w:val="C45911" w:themeColor="accent2" w:themeShade="BF"/>
+        </w:rPr>
+        <w:tab/>
+      </w:r>
+      <w:r>
+        <w:rPr>
+          <w:i/>
+          <w:color w:val="C45911" w:themeColor="accent2" w:themeShade="BF"/>
+        </w:rPr>
+        <w:tab/>
+      </w:r>
+      <w:r>
+        <w:rPr>
+          <w:i/>
+          <w:color w:val="C45911" w:themeColor="accent2" w:themeShade="BF"/>
+        </w:rPr>
+        <w:t>// e</w:t>
+      </w:r>
+      <w:r>
+        <w:rPr>
+          <w:i/>
+          <w:color w:val="C45911" w:themeColor="accent2" w:themeShade="BF"/>
+        </w:rPr>
+        <w:t>.</w:t>
+      </w:r>
+      <w:r>
+        <w:rPr>
+          <w:i/>
+          <w:color w:val="C45911" w:themeColor="accent2" w:themeShade="BF"/>
+        </w:rPr>
+        <w:t>g. 20020303</w:t>
+      </w:r>
+    </w:p>
+    <w:p>
+      <w:pPr>
+        <w:ind w:left="720"/>
+        <w:rPr>
+          <w:i/>
+          <w:color w:val="C45911" w:themeColor="accent2" w:themeShade="BF"/>
+        </w:rPr>
+      </w:pPr>
+      <w:r>
+        <w:rPr>
+          <w:i/>
+          <w:color w:val="C45911" w:themeColor="accent2" w:themeShade="BF"/>
+        </w:rPr>
+        <w:t>DatePartType year () const noexcept;</w:t>
+      </w:r>
+      <w:r>
+        <w:rPr>
+          <w:i/>
+          <w:color w:val="C45911" w:themeColor="accent2" w:themeShade="BF"/>
+        </w:rPr>
+        <w:tab/>
+      </w:r>
+      <w:r>
+        <w:rPr>
+          <w:i/>
+          <w:color w:val="C45911" w:themeColor="accent2" w:themeShade="BF"/>
+        </w:rPr>
+        <w:tab/>
+      </w:r>
+      <w:r>
+        <w:rPr>
+          <w:i/>
+          <w:color w:val="C45911" w:themeColor="accent2" w:themeShade="BF"/>
+        </w:rPr>
+        <w:t>// e</w:t>
+      </w:r>
+      <w:r>
+        <w:rPr>
+          <w:i/>
+          <w:color w:val="C45911" w:themeColor="accent2" w:themeShade="BF"/>
+        </w:rPr>
+        <w:t>.</w:t>
+      </w:r>
+      <w:r>
+        <w:rPr>
+          <w:i/>
+          <w:color w:val="C45911" w:themeColor="accent2" w:themeShade="BF"/>
+        </w:rPr>
+        <w:t>g. 1990</w:t>
+      </w:r>
+    </w:p>
+    <w:p>
+      <w:pPr>
+        <w:ind w:left="720"/>
+        <w:rPr>
+          <w:i/>
+          <w:color w:val="C45911" w:themeColor="accent2" w:themeShade="BF"/>
+        </w:rPr>
+      </w:pPr>
+      <w:r>
+        <w:rPr>
+          <w:i/>
+          <w:color w:val="C45911" w:themeColor="accent2" w:themeShade="BF"/>
+        </w:rPr>
+        <w:t>DT_MONTH month () const noexcept;</w:t>
+      </w:r>
+      <w:r>
+        <w:rPr>
+          <w:i/>
+          <w:color w:val="C45911" w:themeColor="accent2" w:themeShade="BF"/>
+        </w:rPr>
+        <w:tab/>
+      </w:r>
+      <w:r>
+        <w:rPr>
+          <w:i/>
+          <w:color w:val="C45911" w:themeColor="accent2" w:themeShade="BF"/>
+        </w:rPr>
+        <w:tab/>
+      </w:r>
+      <w:r>
+        <w:rPr>
+          <w:i/>
+          <w:color w:val="C45911" w:themeColor="accent2" w:themeShade="BF"/>
+        </w:rPr>
+        <w:t>// JAN - DEC</w:t>
+      </w:r>
+    </w:p>
+    <w:p>
+      <w:pPr>
+        <w:ind w:left="720"/>
+        <w:rPr>
+          <w:i/>
+          <w:color w:val="C45911" w:themeColor="accent2" w:themeShade="BF"/>
+        </w:rPr>
+      </w:pPr>
+      <w:r>
+        <w:rPr>
+          <w:i/>
+          <w:color w:val="C45911" w:themeColor="accent2" w:themeShade="BF"/>
+        </w:rPr>
+        <w:t>DatePartType dmonth () const noexcept</w:t>
+      </w:r>
+      <w:r>
+        <w:rPr>
+          <w:i/>
+          <w:color w:val="C45911" w:themeColor="accent2" w:themeShade="BF"/>
+        </w:rPr>
+        <w:t>;</w:t>
+      </w:r>
+      <w:r>
+        <w:rPr>
+          <w:i/>
+          <w:color w:val="C45911" w:themeColor="accent2" w:themeShade="BF"/>
+        </w:rPr>
+        <w:tab/>
+      </w:r>
+      <w:r>
+        <w:rPr>
+          <w:i/>
+          <w:color w:val="C45911" w:themeColor="accent2" w:themeShade="BF"/>
+        </w:rPr>
+        <w:tab/>
+      </w:r>
+      <w:r>
+        <w:rPr>
+          <w:i/>
+          <w:color w:val="C45911" w:themeColor="accent2" w:themeShade="BF"/>
+        </w:rPr>
+        <w:t>// 1 - 31</w:t>
+      </w:r>
+    </w:p>
+    <w:p>
+      <w:pPr>
+        <w:ind w:left="720"/>
+        <w:rPr>
+          <w:i/>
+          <w:color w:val="C45911" w:themeColor="accent2" w:themeShade="BF"/>
+        </w:rPr>
+      </w:pPr>
+      <w:r>
+        <w:rPr>
+          <w:i/>
+          <w:color w:val="C45911" w:themeColor="accent2" w:themeShade="BF"/>
+        </w:rPr>
+        <w:t>DatePartType dyear () const noexcept;</w:t>
+      </w:r>
+      <w:r>
+        <w:rPr>
+          <w:i/>
+          <w:color w:val="C45911" w:themeColor="accent2" w:themeShade="BF"/>
+        </w:rPr>
+        <w:tab/>
+      </w:r>
+      <w:r>
+        <w:rPr>
+          <w:i/>
+          <w:color w:val="C45911" w:themeColor="accent2" w:themeShade="BF"/>
+        </w:rPr>
+        <w:tab/>
+      </w:r>
+      <w:r>
+        <w:rPr>
+          <w:i/>
+          <w:color w:val="C45911" w:themeColor="accent2" w:themeShade="BF"/>
+        </w:rPr>
+        <w:t>// 1 - 366</w:t>
+      </w:r>
+    </w:p>
+    <w:p>
+      <w:pPr>
+        <w:ind w:left="720"/>
+        <w:rPr>
+          <w:i/>
+          <w:color w:val="C45911" w:themeColor="accent2" w:themeShade="BF"/>
+        </w:rPr>
+      </w:pPr>
+      <w:r>
+        <w:rPr>
+          <w:i/>
+          <w:color w:val="C45911" w:themeColor="accent2" w:themeShade="BF"/>
+        </w:rPr>
+        <w:t>DT_WEEKDAY dweek () const noexcept;</w:t>
+      </w:r>
+      <w:r>
+        <w:rPr>
+          <w:i/>
+          <w:color w:val="C45911" w:themeColor="accent2" w:themeShade="BF"/>
+        </w:rPr>
+        <w:tab/>
+      </w:r>
+      <w:r>
+        <w:rPr>
+          <w:i/>
+          <w:color w:val="C45911" w:themeColor="accent2" w:themeShade="BF"/>
+        </w:rPr>
+        <w:tab/>
+      </w:r>
+      <w:r>
+        <w:rPr>
+          <w:i/>
+          <w:color w:val="C45911" w:themeColor="accent2" w:themeShade="BF"/>
+        </w:rPr>
+        <w:t>// SUN - SAT</w:t>
+      </w:r>
+    </w:p>
+    <w:p>
+      <w:pPr>
+        <w:ind w:left="720"/>
+        <w:rPr>
+          <w:i/>
+          <w:color w:val="C45911" w:themeColor="accent2" w:themeShade="BF"/>
+        </w:rPr>
+      </w:pPr>
+      <w:r>
+        <w:rPr>
+          <w:i/>
+          <w:color w:val="C45911" w:themeColor="accent2" w:themeShade="BF"/>
+        </w:rPr>
+        <w:t>HourType hour () const noexcept;</w:t>
+      </w:r>
+      <w:r>
+        <w:rPr>
+          <w:i/>
+          <w:color w:val="C45911" w:themeColor="accent2" w:themeShade="BF"/>
+        </w:rPr>
+        <w:tab/>
+      </w:r>
+      <w:r>
+        <w:rPr>
+          <w:i/>
+          <w:color w:val="C45911" w:themeColor="accent2" w:themeShade="BF"/>
+        </w:rPr>
+        <w:tab/>
+      </w:r>
+      <w:r>
+        <w:rPr>
+          <w:i/>
+          <w:color w:val="C45911" w:themeColor="accent2" w:themeShade="BF"/>
+        </w:rPr>
+        <w:tab/>
+      </w:r>
+      <w:r>
+        <w:rPr>
+          <w:i/>
+          <w:color w:val="C45911" w:themeColor="accent2" w:themeShade="BF"/>
+        </w:rPr>
+        <w:t>// 0 - 23</w:t>
+      </w:r>
+    </w:p>
+    <w:p>
+      <w:pPr>
+        <w:ind w:left="720"/>
+        <w:rPr>
+          <w:i/>
+          <w:color w:val="C45911" w:themeColor="accent2" w:themeShade="BF"/>
+        </w:rPr>
+      </w:pPr>
+      <w:r>
+        <w:rPr>
+          <w:i/>
+          <w:color w:val="C45911" w:themeColor="accent2" w:themeShade="BF"/>
+        </w:rPr>
         <w:lastRenderedPageBreak/>
-        <w:t xml:space="preserve">the_zone: </w:t>
-      </w:r>
-      <w:r>
-        <w:t>D</w:t>
-      </w:r>
-      <w:r>
-        <w:t>esired time zone from DT_TIME_ZONE above.</w:t>
-      </w:r>
-    </w:p>
-    <w:p>
-      <w:pPr>
-        <w:ind w:left="720"/>
-      </w:pPr>
-    </w:p>
-    <w:p>
-      <w:pPr>
-        <w:ind w:left="720"/>
-        <w:rPr>
-          <w:i/>
-          <w:color w:val="C45911" w:themeColor="accent2" w:themeShade="BF"/>
-        </w:rPr>
-      </w:pPr>
-      <w:r>
-        <w:rPr>
-          <w:i/>
-          <w:color w:val="C45911" w:themeColor="accent2" w:themeShade="BF"/>
-        </w:rPr>
-        <w:t>void set_time (EpochType the_time, NanosecondType nanosec = 0) noexcept;</w:t>
-      </w:r>
-    </w:p>
-    <w:p>
-      <w:pPr>
-        <w:ind w:left="720"/>
-      </w:pPr>
-      <w:r>
-        <w:t>A convenient method, if you already have a DateTime instance and want to change the date/time quickly.</w:t>
-      </w:r>
-    </w:p>
-    <w:p>
-      <w:pPr>
-        <w:ind w:left="720"/>
-      </w:pPr>
-    </w:p>
-    <w:p>
-      <w:pPr>
-        <w:ind w:left="720"/>
-      </w:pPr>
-      <w:r>
-        <w:t xml:space="preserve">the_time: </w:t>
-      </w:r>
-      <w:r>
-        <w:t>T</w:t>
-      </w:r>
-      <w:r>
-        <w:t>ime as epoch</w:t>
-      </w:r>
-    </w:p>
-    <w:p>
-      <w:pPr>
-        <w:ind w:left="720"/>
-      </w:pPr>
-      <w:r>
-        <w:t>nanosec: Nano seconds</w:t>
-      </w:r>
-    </w:p>
-    <w:p>
-      <w:pPr>
-        <w:ind w:left="720"/>
-      </w:pPr>
-    </w:p>
-    <w:p>
-      <w:pPr>
-        <w:ind w:left="720"/>
-        <w:rPr>
-          <w:i/>
-          <w:color w:val="C45911" w:themeColor="accent2" w:themeShade="BF"/>
-        </w:rPr>
-      </w:pPr>
-      <w:r>
-        <w:rPr>
-          <w:i/>
-          <w:color w:val="C45911" w:themeColor="accent2" w:themeShade="BF"/>
-        </w:rPr>
-        <w:t>void set_timezone (DT_TIME_ZONE tz);</w:t>
-      </w:r>
-    </w:p>
-    <w:p>
-      <w:pPr>
-        <w:ind w:left="720"/>
-      </w:pPr>
-      <w:r>
-        <w:t>Changes the time zone to desired time zone.</w:t>
-      </w:r>
-    </w:p>
-    <w:p>
-      <w:pPr>
-        <w:ind w:left="720"/>
-      </w:pPr>
-      <w:r>
-        <w:t>NOTE: This method is not multithread-safe. This method modifies the TZ environment</w:t>
-      </w:r>
-    </w:p>
-    <w:p>
-      <w:pPr>
-        <w:ind w:left="720"/>
-      </w:pPr>
-      <w:r>
-        <w:t xml:space="preserve">             variable which changes the time zone for the entire program.</w:t>
-      </w:r>
-    </w:p>
-    <w:p>
-      <w:pPr>
-        <w:ind w:left="720"/>
-      </w:pPr>
-    </w:p>
-    <w:p>
-      <w:pPr>
-        <w:ind w:left="720"/>
-      </w:pPr>
-      <w:r>
-        <w:t xml:space="preserve">tz: Desired time zone </w:t>
-      </w:r>
-    </w:p>
-    <w:p>
-      <w:pPr>
-        <w:ind w:left="720"/>
-      </w:pPr>
-    </w:p>
-    <w:p>
-      <w:pPr>
-        <w:ind w:left="720"/>
-        <w:rPr>
-          <w:i/>
-          <w:color w:val="C45911" w:themeColor="accent2" w:themeShade="BF"/>
-        </w:rPr>
-      </w:pPr>
-      <w:r>
-        <w:rPr>
-          <w:i/>
-          <w:color w:val="C45911" w:themeColor="accent2" w:themeShade="BF"/>
-        </w:rPr>
-        <w:t>DT_TIME_ZONE get_timezone () const;</w:t>
-      </w:r>
-    </w:p>
-    <w:p>
-      <w:pPr>
-        <w:ind w:left="720"/>
-      </w:pPr>
-      <w:r>
-        <w:t>Returns the current time zone.</w:t>
-      </w:r>
-    </w:p>
-    <w:p>
-      <w:pPr>
-        <w:ind w:left="720"/>
-      </w:pPr>
-    </w:p>
-    <w:p>
-      <w:pPr>
-        <w:ind w:left="720"/>
-        <w:rPr>
-          <w:color w:val="C45911" w:themeColor="accent2" w:themeShade="BF"/>
-        </w:rPr>
-      </w:pPr>
-      <w:r>
-        <w:rPr>
-          <w:color w:val="C45911" w:themeColor="accent2" w:themeShade="BF"/>
-        </w:rPr>
-        <w:t>DateTime &amp;operator = (DateType rhs);</w:t>
-      </w:r>
-    </w:p>
-    <w:p>
-      <w:pPr>
-        <w:ind w:left="720"/>
-      </w:pPr>
-      <w:r>
-        <w:t>Sets self to right-hand-side.</w:t>
-      </w:r>
-    </w:p>
-    <w:p>
-      <w:pPr>
-        <w:ind w:left="720"/>
-      </w:pPr>
-    </w:p>
-    <w:p>
-      <w:pPr>
-        <w:ind w:left="720"/>
-      </w:pPr>
-      <w:r>
-        <w:t>rhs: A date e.g.  dt = 20181215;</w:t>
-      </w:r>
-    </w:p>
-    <w:p>
-      <w:pPr>
-        <w:ind w:left="720"/>
-      </w:pPr>
-    </w:p>
-    <w:p>
-      <w:pPr>
-        <w:ind w:left="720"/>
-        <w:rPr>
-          <w:i/>
-          <w:color w:val="C45911" w:themeColor="accent2" w:themeShade="BF"/>
-        </w:rPr>
-      </w:pPr>
-      <w:r>
-        <w:rPr>
-          <w:i/>
-          <w:color w:val="C45911" w:themeColor="accent2" w:themeShade="BF"/>
-        </w:rPr>
-        <w:t>DateTime &amp;operator = (const char *rhs);</w:t>
-      </w:r>
-    </w:p>
-    <w:p>
-      <w:pPr>
-        <w:ind w:left="720"/>
-      </w:pPr>
-      <w:r>
-        <w:t>Sets self to right-hand-side.</w:t>
-      </w:r>
-    </w:p>
-    <w:p>
-      <w:pPr>
-        <w:ind w:left="720"/>
-      </w:pPr>
-      <w:r>
-        <w:t>Currently, the following formats are supported:</w:t>
-      </w:r>
-    </w:p>
-    <w:p>
-      <w:pPr>
-        <w:ind w:left="720"/>
-      </w:pPr>
-      <w:r>
-        <w:t xml:space="preserve">   1)  YYYYMMDD [LOCAL | GMT]</w:t>
-      </w:r>
-    </w:p>
-    <w:p>
-      <w:pPr>
-        <w:ind w:left="720"/>
-      </w:pPr>
-      <w:r>
-        <w:t xml:space="preserve">   2)  YYYYMMDD HH:MM:SS.MMM [LOCAL | GMT]</w:t>
-      </w:r>
-    </w:p>
-    <w:p>
-      <w:pPr>
-        <w:ind w:left="720"/>
-      </w:pPr>
-    </w:p>
-    <w:p>
-      <w:pPr>
-        <w:ind w:left="720"/>
-      </w:pPr>
-      <w:r>
-        <w:t>rhs: A date/time string e.g.  dt = “20181215”;</w:t>
-      </w:r>
-    </w:p>
-    <w:p>
-      <w:pPr>
-        <w:ind w:left="720"/>
-      </w:pPr>
-    </w:p>
-    <w:p>
-      <w:pPr>
-        <w:ind w:left="720"/>
-        <w:rPr>
-          <w:i/>
-        </w:rPr>
-      </w:pPr>
-      <w:r>
-        <w:rPr>
-          <w:i/>
-          <w:color w:val="C45911" w:themeColor="accent2" w:themeShade="BF"/>
-        </w:rPr>
-        <w:t>int dt_compare(const DateTime &amp;rhs) const;</w:t>
-      </w:r>
-    </w:p>
-    <w:p>
-      <w:pPr>
-        <w:ind w:left="720"/>
-      </w:pPr>
-      <w:r>
-        <w:t>Compares self with right-hand-side and returns an integer result accordingly.</w:t>
-      </w:r>
-    </w:p>
-    <w:p>
-      <w:pPr>
-        <w:ind w:left="720"/>
-      </w:pPr>
-    </w:p>
-    <w:p>
-      <w:pPr>
-        <w:ind w:left="720"/>
-      </w:pPr>
-      <w:r>
-        <w:t>rhs: Another DateTime instance</w:t>
-      </w:r>
-    </w:p>
-    <w:p>
-      <w:pPr>
-        <w:ind w:left="720"/>
-      </w:pPr>
-    </w:p>
-    <w:p>
-      <w:pPr>
-        <w:ind w:left="720"/>
-      </w:pPr>
-    </w:p>
-    <w:p>
-      <w:pPr>
-        <w:ind w:left="720"/>
-      </w:pPr>
-    </w:p>
-    <w:p>
-      <w:pPr>
-        <w:ind w:left="720"/>
-      </w:pPr>
-    </w:p>
-    <w:p>
-      <w:pPr>
-        <w:ind w:left="720"/>
-        <w:rPr>
-          <w:i/>
-          <w:color w:val="C45911" w:themeColor="accent2" w:themeShade="BF"/>
-        </w:rPr>
-      </w:pPr>
-      <w:r>
-        <w:rPr>
-          <w:i/>
-          <w:color w:val="C45911" w:themeColor="accent2" w:themeShade="BF"/>
-        </w:rPr>
-        <w:t>DateType date () const noexcept;</w:t>
-      </w:r>
-      <w:r>
-        <w:rPr>
-          <w:i/>
-          <w:color w:val="C45911" w:themeColor="accent2" w:themeShade="BF"/>
-        </w:rPr>
-        <w:tab/>
-      </w:r>
-      <w:r>
-        <w:rPr>
-          <w:i/>
-          <w:color w:val="C45911" w:themeColor="accent2" w:themeShade="BF"/>
-        </w:rPr>
-        <w:tab/>
-      </w:r>
-      <w:r>
-        <w:rPr>
-          <w:i/>
-          <w:color w:val="C45911" w:themeColor="accent2" w:themeShade="BF"/>
-        </w:rPr>
-        <w:tab/>
-      </w:r>
-      <w:r>
-        <w:rPr>
-          <w:i/>
-          <w:color w:val="C45911" w:themeColor="accent2" w:themeShade="BF"/>
-        </w:rPr>
-        <w:t>// e</w:t>
-      </w:r>
-      <w:r>
-        <w:rPr>
-          <w:i/>
-          <w:color w:val="C45911" w:themeColor="accent2" w:themeShade="BF"/>
-        </w:rPr>
-        <w:t>.</w:t>
-      </w:r>
-      <w:r>
-        <w:rPr>
-          <w:i/>
-          <w:color w:val="C45911" w:themeColor="accent2" w:themeShade="BF"/>
-        </w:rPr>
-        <w:t>g. 20020303</w:t>
-      </w:r>
-    </w:p>
-    <w:p>
-      <w:pPr>
-        <w:ind w:left="720"/>
-        <w:rPr>
-          <w:i/>
-          <w:color w:val="C45911" w:themeColor="accent2" w:themeShade="BF"/>
-        </w:rPr>
-      </w:pPr>
-      <w:r>
-        <w:rPr>
-          <w:i/>
-          <w:color w:val="C45911" w:themeColor="accent2" w:themeShade="BF"/>
-        </w:rPr>
-        <w:t>DatePartType year () const noexcept;</w:t>
-      </w:r>
-      <w:r>
-        <w:rPr>
-          <w:i/>
-          <w:color w:val="C45911" w:themeColor="accent2" w:themeShade="BF"/>
-        </w:rPr>
-        <w:tab/>
-      </w:r>
-      <w:r>
-        <w:rPr>
-          <w:i/>
-          <w:color w:val="C45911" w:themeColor="accent2" w:themeShade="BF"/>
-        </w:rPr>
-        <w:tab/>
-      </w:r>
-      <w:r>
-        <w:rPr>
-          <w:i/>
-          <w:color w:val="C45911" w:themeColor="accent2" w:themeShade="BF"/>
-        </w:rPr>
-        <w:t>// e</w:t>
-      </w:r>
-      <w:r>
-        <w:rPr>
-          <w:i/>
-          <w:color w:val="C45911" w:themeColor="accent2" w:themeShade="BF"/>
-        </w:rPr>
-        <w:t>.</w:t>
-      </w:r>
-      <w:r>
-        <w:rPr>
-          <w:i/>
-          <w:color w:val="C45911" w:themeColor="accent2" w:themeShade="BF"/>
-        </w:rPr>
-        <w:t>g. 1990</w:t>
-      </w:r>
-    </w:p>
-    <w:p>
-      <w:pPr>
-        <w:ind w:left="720"/>
-        <w:rPr>
-          <w:i/>
-          <w:color w:val="C45911" w:themeColor="accent2" w:themeShade="BF"/>
-        </w:rPr>
-      </w:pPr>
-      <w:r>
-        <w:rPr>
-          <w:i/>
-          <w:color w:val="C45911" w:themeColor="accent2" w:themeShade="BF"/>
-        </w:rPr>
-        <w:t>DT_MONTH month () const noexcept;</w:t>
-      </w:r>
-      <w:r>
-        <w:rPr>
-          <w:i/>
-          <w:color w:val="C45911" w:themeColor="accent2" w:themeShade="BF"/>
-        </w:rPr>
-        <w:tab/>
-      </w:r>
-      <w:r>
-        <w:rPr>
-          <w:i/>
-          <w:color w:val="C45911" w:themeColor="accent2" w:themeShade="BF"/>
-        </w:rPr>
-        <w:tab/>
-      </w:r>
-      <w:r>
-        <w:rPr>
-          <w:i/>
-          <w:color w:val="C45911" w:themeColor="accent2" w:themeShade="BF"/>
-        </w:rPr>
-        <w:t>// JAN - DEC</w:t>
-      </w:r>
-    </w:p>
-    <w:p>
-      <w:pPr>
-        <w:ind w:left="720"/>
-        <w:rPr>
-          <w:i/>
-          <w:color w:val="C45911" w:themeColor="accent2" w:themeShade="BF"/>
-        </w:rPr>
-      </w:pPr>
-      <w:r>
-        <w:rPr>
-          <w:i/>
-          <w:color w:val="C45911" w:themeColor="accent2" w:themeShade="BF"/>
-        </w:rPr>
-        <w:t>DatePartType dmonth () const noexcept</w:t>
-      </w:r>
-      <w:r>
-        <w:rPr>
-          <w:i/>
-          <w:color w:val="C45911" w:themeColor="accent2" w:themeShade="BF"/>
-        </w:rPr>
-        <w:t>;</w:t>
-      </w:r>
-      <w:r>
-        <w:rPr>
-          <w:i/>
-          <w:color w:val="C45911" w:themeColor="accent2" w:themeShade="BF"/>
-        </w:rPr>
-        <w:tab/>
-      </w:r>
-      <w:r>
-        <w:rPr>
-          <w:i/>
-          <w:color w:val="C45911" w:themeColor="accent2" w:themeShade="BF"/>
-        </w:rPr>
-        <w:tab/>
-      </w:r>
-      <w:r>
-        <w:rPr>
-          <w:i/>
-          <w:color w:val="C45911" w:themeColor="accent2" w:themeShade="BF"/>
-        </w:rPr>
-        <w:t>// 1 - 31</w:t>
-      </w:r>
-    </w:p>
-    <w:p>
-      <w:pPr>
-        <w:ind w:left="720"/>
-        <w:rPr>
-          <w:i/>
-          <w:color w:val="C45911" w:themeColor="accent2" w:themeShade="BF"/>
-        </w:rPr>
-      </w:pPr>
-      <w:r>
-        <w:rPr>
-          <w:i/>
-          <w:color w:val="C45911" w:themeColor="accent2" w:themeShade="BF"/>
-        </w:rPr>
-        <w:t>DatePartType dyear () const noexcept;</w:t>
-      </w:r>
-      <w:r>
-        <w:rPr>
-          <w:i/>
-          <w:color w:val="C45911" w:themeColor="accent2" w:themeShade="BF"/>
-        </w:rPr>
-        <w:tab/>
-      </w:r>
-      <w:r>
-        <w:rPr>
-          <w:i/>
-          <w:color w:val="C45911" w:themeColor="accent2" w:themeShade="BF"/>
-        </w:rPr>
-        <w:tab/>
-      </w:r>
-      <w:r>
-        <w:rPr>
-          <w:i/>
-          <w:color w:val="C45911" w:themeColor="accent2" w:themeShade="BF"/>
-        </w:rPr>
-        <w:t>// 1 - 366</w:t>
-      </w:r>
-    </w:p>
-    <w:p>
-      <w:pPr>
-        <w:ind w:left="720"/>
-        <w:rPr>
-          <w:i/>
-          <w:color w:val="C45911" w:themeColor="accent2" w:themeShade="BF"/>
-        </w:rPr>
-      </w:pPr>
-      <w:r>
-        <w:rPr>
-          <w:i/>
-          <w:color w:val="C45911" w:themeColor="accent2" w:themeShade="BF"/>
-        </w:rPr>
-        <w:t>DT_WEEKDAY dweek () const noexcept;</w:t>
-      </w:r>
-      <w:r>
-        <w:rPr>
-          <w:i/>
-          <w:color w:val="C45911" w:themeColor="accent2" w:themeShade="BF"/>
-        </w:rPr>
-        <w:tab/>
-      </w:r>
-      <w:r>
-        <w:rPr>
-          <w:i/>
-          <w:color w:val="C45911" w:themeColor="accent2" w:themeShade="BF"/>
-        </w:rPr>
-        <w:tab/>
-      </w:r>
-      <w:r>
-        <w:rPr>
-          <w:i/>
-          <w:color w:val="C45911" w:themeColor="accent2" w:themeShade="BF"/>
-        </w:rPr>
-        <w:t>// SUN - SAT</w:t>
-      </w:r>
-    </w:p>
-    <w:p>
-      <w:pPr>
-        <w:ind w:left="720"/>
-        <w:rPr>
-          <w:i/>
-          <w:color w:val="C45911" w:themeColor="accent2" w:themeShade="BF"/>
-        </w:rPr>
-      </w:pPr>
-      <w:r>
-        <w:rPr>
-          <w:i/>
-          <w:color w:val="C45911" w:themeColor="accent2" w:themeShade="BF"/>
-        </w:rPr>
-        <w:t>HourType hour () const noexcept;</w:t>
-      </w:r>
-      <w:r>
-        <w:rPr>
-          <w:i/>
-          <w:color w:val="C45911" w:themeColor="accent2" w:themeShade="BF"/>
-        </w:rPr>
-        <w:tab/>
-      </w:r>
-      <w:r>
-        <w:rPr>
-          <w:i/>
-          <w:color w:val="C45911" w:themeColor="accent2" w:themeShade="BF"/>
-        </w:rPr>
-        <w:tab/>
-      </w:r>
-      <w:r>
-        <w:rPr>
-          <w:i/>
-          <w:color w:val="C45911" w:themeColor="accent2" w:themeShade="BF"/>
-        </w:rPr>
-        <w:tab/>
-      </w:r>
-      <w:r>
-        <w:rPr>
-          <w:i/>
-          <w:color w:val="C45911" w:themeColor="accent2" w:themeShade="BF"/>
-        </w:rPr>
-        <w:t>// 0 - 23</w:t>
-      </w:r>
-    </w:p>
-    <w:p>
-      <w:pPr>
-        <w:ind w:left="720"/>
-        <w:rPr>
-          <w:i/>
-          <w:color w:val="C45911" w:themeColor="accent2" w:themeShade="BF"/>
-        </w:rPr>
-      </w:pPr>
-      <w:r>
-        <w:rPr>
-          <w:i/>
-          <w:color w:val="C45911" w:themeColor="accent2" w:themeShade="BF"/>
-        </w:rPr>
         <w:t>MinuteType minute () const noexcept;</w:t>
       </w:r>
       <w:r>
@@ -3901,7 +3918,6 @@
           <w:i/>
           <w:color w:val="C45911" w:themeColor="accent2" w:themeShade="BF"/>
         </w:rPr>
-        <w:lastRenderedPageBreak/>
         <w:t>SecondType sec () const noexcept;</w:t>
       </w:r>
       <w:r>

</xml_diff>

<commit_message>
Corrected a mistake in date time doc
</commit_message>
<xml_diff>
--- a/docs/DateTimeDoc.docx
+++ b/docs/DateTimeDoc.docx
@@ -3018,7 +3018,12 @@
         <w:t>D</w:t>
       </w:r>
       <w:r>
-        <w:t>esired time zone from DT_TIME_ZONE above.</w:t>
+        <w:t xml:space="preserve">esired </w:t>
+      </w:r>
+      <w:bookmarkStart w:id="0" w:name="_GoBack"/>
+      <w:bookmarkEnd w:id="0"/>
+      <w:r>
+        <w:t>time zone from DT_TIME_ZONE above.</w:t>
       </w:r>
     </w:p>
     <w:p>
@@ -3138,39 +3143,99 @@
         <w:ind w:left="720"/>
       </w:pPr>
       <w:r>
-        <w:t xml:space="preserve">  (2)  DD/MM/YYYY</w:t>
-      </w:r>
-    </w:p>
-    <w:p>
-      <w:pPr>
-        <w:ind w:left="720"/>
-      </w:pPr>
-      <w:r>
-        <w:t xml:space="preserve">  (3)  DD/MM/YYYY HH</w:t>
-      </w:r>
-    </w:p>
-    <w:p>
-      <w:pPr>
-        <w:ind w:left="720"/>
-      </w:pPr>
-      <w:r>
-        <w:t xml:space="preserve">  (4)  DD/MM/YYYY HH:MM</w:t>
-      </w:r>
-    </w:p>
-    <w:p>
-      <w:pPr>
-        <w:ind w:left="720"/>
-      </w:pPr>
-      <w:r>
-        <w:t xml:space="preserve">  (5)  DD/MM/YYYY HH:MM:SS</w:t>
-      </w:r>
-    </w:p>
-    <w:p>
-      <w:pPr>
-        <w:ind w:left="720"/>
-      </w:pPr>
-      <w:r>
-        <w:t xml:space="preserve">  (6)  DD/MM/YYYY HH:MM:SS.MMM</w:t>
+        <w:t xml:space="preserve">  (2)  </w:t>
+      </w:r>
+      <w:r>
+        <w:t>MM</w:t>
+      </w:r>
+      <w:r>
+        <w:t>/</w:t>
+      </w:r>
+      <w:r>
+        <w:t>DD</w:t>
+      </w:r>
+      <w:r>
+        <w:t>/YYYY</w:t>
+      </w:r>
+    </w:p>
+    <w:p>
+      <w:pPr>
+        <w:ind w:left="720"/>
+      </w:pPr>
+      <w:r>
+        <w:t xml:space="preserve">  (3)  </w:t>
+      </w:r>
+      <w:r>
+        <w:t>MM</w:t>
+      </w:r>
+      <w:r>
+        <w:t>/</w:t>
+      </w:r>
+      <w:r>
+        <w:t>DD</w:t>
+      </w:r>
+      <w:r>
+        <w:t>/YYYY HH</w:t>
+      </w:r>
+    </w:p>
+    <w:p>
+      <w:pPr>
+        <w:ind w:left="720"/>
+      </w:pPr>
+      <w:r>
+        <w:t xml:space="preserve">  (4)  </w:t>
+      </w:r>
+      <w:r>
+        <w:t>MM</w:t>
+      </w:r>
+      <w:r>
+        <w:t>/</w:t>
+      </w:r>
+      <w:r>
+        <w:t>DD</w:t>
+      </w:r>
+      <w:r>
+        <w:t>/YYYY HH:MM</w:t>
+      </w:r>
+    </w:p>
+    <w:p>
+      <w:pPr>
+        <w:ind w:left="720"/>
+      </w:pPr>
+      <w:r>
+        <w:t xml:space="preserve">  (5)  </w:t>
+      </w:r>
+      <w:r>
+        <w:t>MM</w:t>
+      </w:r>
+      <w:r>
+        <w:t>/</w:t>
+      </w:r>
+      <w:r>
+        <w:t>DD</w:t>
+      </w:r>
+      <w:r>
+        <w:t>/YYYY HH:MM:SS</w:t>
+      </w:r>
+    </w:p>
+    <w:p>
+      <w:pPr>
+        <w:ind w:left="720"/>
+      </w:pPr>
+      <w:r>
+        <w:t xml:space="preserve">  (6)  </w:t>
+      </w:r>
+      <w:r>
+        <w:t>MM</w:t>
+      </w:r>
+      <w:r>
+        <w:t>/</w:t>
+      </w:r>
+      <w:r>
+        <w:t>DD</w:t>
+      </w:r>
+      <w:r>
+        <w:t>/YYYY HH:MM:SS.MMM</w:t>
       </w:r>
     </w:p>
     <w:p/>
@@ -4451,8 +4516,6 @@
         </w:rPr>
         <w:t>void add_weekdays (long days) noexcept;</w:t>
       </w:r>
-      <w:bookmarkStart w:id="0" w:name="_GoBack"/>
-      <w:bookmarkEnd w:id="0"/>
     </w:p>
     <w:p>
       <w:pPr>
@@ -4900,6 +4963,7 @@
     <w:lsdException w:name="HTML Sample" w:semiHidden="1" w:unhideWhenUsed="1"/>
     <w:lsdException w:name="HTML Typewriter" w:semiHidden="1" w:unhideWhenUsed="1"/>
     <w:lsdException w:name="HTML Variable" w:semiHidden="1" w:unhideWhenUsed="1"/>
+    <w:lsdException w:name="Normal Table" w:semiHidden="1" w:unhideWhenUsed="1"/>
     <w:lsdException w:name="annotation subject" w:semiHidden="1" w:unhideWhenUsed="1"/>
     <w:lsdException w:name="No List" w:semiHidden="1" w:unhideWhenUsed="1"/>
     <w:lsdException w:name="Outline List 1" w:semiHidden="1" w:unhideWhenUsed="1"/>
@@ -4946,8 +5010,10 @@
     <w:lsdException w:name="Table Subtle 2" w:semiHidden="1" w:unhideWhenUsed="1"/>
     <w:lsdException w:name="Table Web 1" w:semiHidden="1" w:unhideWhenUsed="1"/>
     <w:lsdException w:name="Table Web 2" w:semiHidden="1" w:unhideWhenUsed="1"/>
+    <w:lsdException w:name="Table Web 3" w:semiHidden="1" w:unhideWhenUsed="1"/>
     <w:lsdException w:name="Balloon Text" w:semiHidden="1" w:unhideWhenUsed="1"/>
     <w:lsdException w:name="Table Grid" w:uiPriority="39"/>
+    <w:lsdException w:name="Table Theme" w:semiHidden="1" w:unhideWhenUsed="1"/>
     <w:lsdException w:name="Placeholder Text" w:semiHidden="1"/>
     <w:lsdException w:name="No Spacing" w:uiPriority="1" w:qFormat="1"/>
     <w:lsdException w:name="Light Shading" w:uiPriority="60"/>

</xml_diff>

<commit_message>
Added stuff to/enhanced docs
</commit_message>
<xml_diff>
--- a/docs/DateTimeDoc.docx
+++ b/docs/DateTimeDoc.docx
@@ -95,7 +95,6 @@
       </w:r>
     </w:p>
     <w:p/>
-    <w:p/>
     <w:p>
       <w:r>
         <w:rPr>
@@ -139,6 +138,12 @@
         <w:t>include</w:t>
       </w:r>
       <w:r>
+        <w:rPr>
+          <w:i/>
+        </w:rPr>
+        <w:t>/Utils</w:t>
+      </w:r>
+      <w:r>
         <w:t xml:space="preserve"> and </w:t>
       </w:r>
       <w:r>
@@ -148,10 +153,15 @@
         <w:t>src</w:t>
       </w:r>
       <w:r>
+        <w:rPr>
+          <w:i/>
+        </w:rPr>
+        <w:t>/Utils</w:t>
+      </w:r>
+      <w:r>
         <w:t xml:space="preserve"> directories.</w:t>
       </w:r>
     </w:p>
-    <w:p/>
     <w:p/>
     <w:p>
       <w:pPr>
@@ -183,8 +193,15 @@
         <w:t xml:space="preserve"> </w:t>
       </w:r>
     </w:p>
-    <w:p/>
-    <w:p/>
+    <w:p>
+      <w:pPr>
+        <w:tabs>
+          <w:tab w:val="left" w:pos="7200"/>
+        </w:tabs>
+      </w:pPr>
+      <w:bookmarkStart w:id="0" w:name="_GoBack"/>
+      <w:bookmarkEnd w:id="0"/>
+    </w:p>
     <w:p>
       <w:pPr>
         <w:rPr>
@@ -741,18 +758,11 @@
       </w:r>
     </w:p>
     <w:p/>
-    <w:p/>
-    <w:p/>
-    <w:p/>
-    <w:p/>
-    <w:p/>
-    <w:p/>
-    <w:p/>
-    <w:p/>
-    <w:p/>
-    <w:p/>
-    <w:p/>
-    <w:p/>
+    <w:p>
+      <w:r>
+        <w:br w:type="page"/>
+      </w:r>
+    </w:p>
     <w:p>
       <w:r>
         <w:rPr>
@@ -761,6 +771,7 @@
           <w:color w:val="2F5496" w:themeColor="accent1" w:themeShade="BF"/>
           <w:sz w:val="36"/>
         </w:rPr>
+        <w:lastRenderedPageBreak/>
         <w:t>Types</w:t>
       </w:r>
     </w:p>
@@ -812,7 +823,7 @@
       <w:r>
         <w:rPr>
           <w:i/>
-          <w:color w:val="C45911" w:themeColor="accent2" w:themeShade="BF"/>
+          <w:color w:val="70AD47" w:themeColor="accent6"/>
         </w:rPr>
         <w:t>// e.g. 09/16/99</w:t>
       </w:r>
@@ -842,7 +853,7 @@
       <w:r>
         <w:rPr>
           <w:i/>
-          <w:color w:val="C45911" w:themeColor="accent2" w:themeShade="BF"/>
+          <w:color w:val="70AD47" w:themeColor="accent6"/>
         </w:rPr>
         <w:t>// e.g. 09/16/1999</w:t>
       </w:r>
@@ -879,7 +890,7 @@
       <w:r>
         <w:rPr>
           <w:i/>
-          <w:color w:val="C45911" w:themeColor="accent2" w:themeShade="BF"/>
+          <w:color w:val="70AD47" w:themeColor="accent6"/>
         </w:rPr>
         <w:t>// e.g. 16/09/99</w:t>
       </w:r>
@@ -916,7 +927,7 @@
       <w:r>
         <w:rPr>
           <w:i/>
-          <w:color w:val="C45911" w:themeColor="accent2" w:themeShade="BF"/>
+          <w:color w:val="70AD47" w:themeColor="accent6"/>
         </w:rPr>
         <w:t>// e.g. 16/09/1999</w:t>
       </w:r>
@@ -953,7 +964,7 @@
       <w:r>
         <w:rPr>
           <w:i/>
-          <w:color w:val="C45911" w:themeColor="accent2" w:themeShade="BF"/>
+          <w:color w:val="70AD47" w:themeColor="accent6"/>
         </w:rPr>
         <w:t>// e.g. 09/16/1999 13:51:04</w:t>
       </w:r>
@@ -990,7 +1001,7 @@
       <w:r>
         <w:rPr>
           <w:i/>
-          <w:color w:val="C45911" w:themeColor="accent2" w:themeShade="BF"/>
+          <w:color w:val="70AD47" w:themeColor="accent6"/>
         </w:rPr>
         <w:t>// e.g. Sep 16, 1999</w:t>
       </w:r>
@@ -1020,7 +1031,7 @@
       <w:r>
         <w:rPr>
           <w:i/>
-          <w:color w:val="C45911" w:themeColor="accent2" w:themeShade="BF"/>
+          <w:color w:val="70AD47" w:themeColor="accent6"/>
         </w:rPr>
         <w:t>// e.g. 09161999</w:t>
       </w:r>
@@ -1050,7 +1061,7 @@
       <w:r>
         <w:rPr>
           <w:i/>
-          <w:color w:val="C45911" w:themeColor="accent2" w:themeShade="BF"/>
+          <w:color w:val="70AD47" w:themeColor="accent6"/>
         </w:rPr>
         <w:t>// e.g. 19990916</w:t>
       </w:r>
@@ -1101,7 +1112,7 @@
       <w:r>
         <w:rPr>
           <w:i/>
-          <w:color w:val="C45911" w:themeColor="accent2" w:themeShade="BF"/>
+          <w:color w:val="70AD47" w:themeColor="accent6"/>
         </w:rPr>
         <w:t>// e.g. 09/16/1999 13:51:04.256</w:t>
       </w:r>
@@ -1145,7 +1156,7 @@
       <w:r>
         <w:rPr>
           <w:i/>
-          <w:color w:val="C45911" w:themeColor="accent2" w:themeShade="BF"/>
+          <w:color w:val="70AD47" w:themeColor="accent6"/>
         </w:rPr>
         <w:t>// e.g. 20010103   09:31:15.124</w:t>
       </w:r>
@@ -1190,14 +1201,14 @@
       <w:r>
         <w:rPr>
           <w:i/>
-          <w:color w:val="C45911" w:themeColor="accent2" w:themeShade="BF"/>
+          <w:color w:val="70AD47" w:themeColor="accent6"/>
         </w:rPr>
         <w:t xml:space="preserve">// </w:t>
       </w:r>
       <w:r>
         <w:rPr>
           <w:i/>
-          <w:color w:val="C45911" w:themeColor="accent2" w:themeShade="BF"/>
+          <w:color w:val="70AD47" w:themeColor="accent6"/>
           <w:sz w:val="22"/>
         </w:rPr>
         <w:t>e.g. 1516179600.874123908 = Epoch.Nanoseconds</w:t>
@@ -1220,6 +1231,9 @@
     </w:p>
     <w:p>
       <w:pPr>
+        <w:pBdr>
+          <w:bottom w:val="single" w:sz="6" w:space="1" w:color="auto"/>
+        </w:pBdr>
         <w:ind w:left="720"/>
       </w:pPr>
       <w:r>
@@ -1232,11 +1246,7 @@
         <w:t>.</w:t>
       </w:r>
     </w:p>
-    <w:p>
-      <w:pPr>
-        <w:ind w:left="720"/>
-      </w:pPr>
-    </w:p>
+    <w:p/>
     <w:p>
       <w:pPr>
         <w:ind w:left="720"/>
@@ -1714,23 +1724,23 @@
           <w:i/>
           <w:color w:val="C45911" w:themeColor="accent2" w:themeShade="BF"/>
         </w:rPr>
+        <w:t xml:space="preserve">    NZ = 27,</w:t>
+      </w:r>
+    </w:p>
+    <w:p>
+      <w:pPr>
+        <w:ind w:left="720"/>
+        <w:rPr>
+          <w:i/>
+          <w:color w:val="C45911" w:themeColor="accent2" w:themeShade="BF"/>
+        </w:rPr>
+      </w:pPr>
+      <w:r>
+        <w:rPr>
+          <w:i/>
+          <w:color w:val="C45911" w:themeColor="accent2" w:themeShade="BF"/>
+        </w:rPr>
         <w:lastRenderedPageBreak/>
-        <w:t xml:space="preserve">    NZ = 27,</w:t>
-      </w:r>
-    </w:p>
-    <w:p>
-      <w:pPr>
-        <w:ind w:left="720"/>
-        <w:rPr>
-          <w:i/>
-          <w:color w:val="C45911" w:themeColor="accent2" w:themeShade="BF"/>
-        </w:rPr>
-      </w:pPr>
-      <w:r>
-        <w:rPr>
-          <w:i/>
-          <w:color w:val="C45911" w:themeColor="accent2" w:themeShade="BF"/>
-        </w:rPr>
         <w:t xml:space="preserve">    EU_OSLO = 28,</w:t>
       </w:r>
     </w:p>
@@ -1784,10 +1794,16 @@
     </w:p>
     <w:p>
       <w:pPr>
-        <w:ind w:left="720"/>
-      </w:pPr>
-      <w:r>
-        <w:t>These are the available time zones.</w:t>
+        <w:pBdr>
+          <w:bottom w:val="single" w:sz="6" w:space="1" w:color="auto"/>
+        </w:pBdr>
+        <w:ind w:left="720"/>
+      </w:pPr>
+      <w:r>
+        <w:t>These are the available time zones</w:t>
+      </w:r>
+      <w:r>
+        <w:t>, used in a few methods and constructors.</w:t>
       </w:r>
     </w:p>
     <w:p/>
@@ -1953,6 +1969,9 @@
     </w:p>
     <w:p>
       <w:pPr>
+        <w:pBdr>
+          <w:bottom w:val="single" w:sz="6" w:space="1" w:color="auto"/>
+        </w:pBdr>
         <w:ind w:left="720"/>
       </w:pPr>
       <w:r>
@@ -1967,12 +1986,11 @@
       <w:r>
         <w:t>1 - 7 (Sunday - Saturday)</w:t>
       </w:r>
-    </w:p>
-    <w:p>
-      <w:pPr>
-        <w:ind w:left="720"/>
-      </w:pPr>
-    </w:p>
+      <w:r>
+        <w:t>, used by various methods.</w:t>
+      </w:r>
+    </w:p>
+    <w:p/>
     <w:p>
       <w:pPr>
         <w:ind w:left="720"/>
@@ -2215,6 +2233,12 @@
     </w:p>
     <w:p>
       <w:pPr>
+        <w:pBdr>
+          <w:bottom w:val="single" w:sz="6" w:space="1" w:color="auto"/>
+        </w:pBdr>
+        <w:tabs>
+          <w:tab w:val="left" w:pos="5978"/>
+        </w:tabs>
         <w:ind w:left="720"/>
       </w:pPr>
       <w:r>
@@ -2229,12 +2253,11 @@
       <w:r>
         <w:t>1 - 12 (January - December)</w:t>
       </w:r>
-    </w:p>
-    <w:p>
-      <w:pPr>
-        <w:ind w:left="720"/>
-      </w:pPr>
-    </w:p>
+      <w:r>
+        <w:t>, used by various methods.</w:t>
+      </w:r>
+    </w:p>
+    <w:p/>
     <w:p>
       <w:pPr>
         <w:ind w:left="720"/>
@@ -2337,6 +2360,9 @@
     </w:p>
     <w:p>
       <w:pPr>
+        <w:pBdr>
+          <w:bottom w:val="single" w:sz="6" w:space="1" w:color="auto"/>
+        </w:pBdr>
         <w:ind w:left="720"/>
       </w:pPr>
       <w:r>
@@ -2354,7 +2380,17 @@
     <w:p>
       <w:pPr>
         <w:ind w:left="720"/>
-      </w:pPr>
+        <w:rPr>
+          <w:color w:val="70AD47" w:themeColor="accent6"/>
+        </w:rPr>
+      </w:pPr>
+      <w:r>
+        <w:rPr>
+          <w:i/>
+          <w:color w:val="C45911" w:themeColor="accent2" w:themeShade="BF"/>
+        </w:rPr>
+        <w:t xml:space="preserve">using </w:t>
+      </w:r>
       <w:r>
         <w:rPr>
           <w:i/>
@@ -2380,6 +2416,17 @@
       </w:r>
       <w:r>
         <w:tab/>
+      </w:r>
+      <w:r>
+        <w:rPr>
+          <w:color w:val="70AD47" w:themeColor="accent6"/>
+        </w:rPr>
+        <w:t xml:space="preserve">// </w:t>
+      </w:r>
+      <w:r>
+        <w:rPr>
+          <w:color w:val="70AD47" w:themeColor="accent6"/>
+        </w:rPr>
         <w:t>YYYYMMDD</w:t>
       </w:r>
     </w:p>
@@ -2392,8 +2439,67 @@
           <w:i/>
           <w:color w:val="C45911" w:themeColor="accent2" w:themeShade="BF"/>
         </w:rPr>
+        <w:t xml:space="preserve">using </w:t>
+      </w:r>
+      <w:r>
+        <w:rPr>
+          <w:i/>
+          <w:color w:val="C45911" w:themeColor="accent2" w:themeShade="BF"/>
+        </w:rPr>
+        <w:t xml:space="preserve">DatePartType </w:t>
+      </w:r>
+      <w:r>
+        <w:rPr>
+          <w:i/>
+        </w:rPr>
+        <w:t xml:space="preserve">= </w:t>
+      </w:r>
+      <w:r>
+        <w:rPr>
+          <w:i/>
+          <w:color w:val="2F5496" w:themeColor="accent1" w:themeShade="BF"/>
+        </w:rPr>
+        <w:t>unsigned short int</w:t>
+      </w:r>
+      <w:r>
+        <w:rPr>
+          <w:i/>
+          <w:color w:val="2F5496" w:themeColor="accent1" w:themeShade="BF"/>
+        </w:rPr>
+        <w:tab/>
+      </w:r>
+      <w:r>
+        <w:rPr>
+          <w:i/>
+          <w:color w:val="70AD47" w:themeColor="accent6"/>
+        </w:rPr>
+        <w:t xml:space="preserve">// </w:t>
+      </w:r>
+      <w:r>
+        <w:rPr>
+          <w:color w:val="70AD47" w:themeColor="accent6"/>
+        </w:rPr>
+        <w:t>year, month etc.</w:t>
+      </w:r>
+    </w:p>
+    <w:p>
+      <w:pPr>
+        <w:ind w:left="720"/>
+      </w:pPr>
+      <w:r>
+        <w:rPr>
+          <w:i/>
+          <w:color w:val="C45911" w:themeColor="accent2" w:themeShade="BF"/>
+        </w:rPr>
         <w:lastRenderedPageBreak/>
-        <w:t xml:space="preserve">DatePartType </w:t>
+        <w:t xml:space="preserve">using </w:t>
+      </w:r>
+      <w:r>
+        <w:rPr>
+          <w:i/>
+          <w:color w:val="C45911" w:themeColor="accent2" w:themeShade="BF"/>
+        </w:rPr>
+        <w:t xml:space="preserve">HourType </w:t>
       </w:r>
       <w:r>
         <w:rPr>
@@ -2410,25 +2516,46 @@
       </w:r>
       <w:r>
         <w:rPr>
-          <w:i/>
           <w:color w:val="2F5496" w:themeColor="accent1" w:themeShade="BF"/>
         </w:rPr>
         <w:tab/>
       </w:r>
       <w:r>
-        <w:t>year, month etc.</w:t>
-      </w:r>
-    </w:p>
-    <w:p>
-      <w:pPr>
-        <w:ind w:left="720"/>
-      </w:pPr>
-      <w:r>
-        <w:rPr>
-          <w:i/>
-          <w:color w:val="C45911" w:themeColor="accent2" w:themeShade="BF"/>
-        </w:rPr>
-        <w:t xml:space="preserve">HourType </w:t>
+        <w:rPr>
+          <w:color w:val="2F5496" w:themeColor="accent1" w:themeShade="BF"/>
+        </w:rPr>
+        <w:tab/>
+      </w:r>
+      <w:r>
+        <w:rPr>
+          <w:color w:val="70AD47" w:themeColor="accent6"/>
+        </w:rPr>
+        <w:t xml:space="preserve">// </w:t>
+      </w:r>
+      <w:r>
+        <w:rPr>
+          <w:color w:val="70AD47" w:themeColor="accent6"/>
+        </w:rPr>
+        <w:t>0 - 23</w:t>
+      </w:r>
+    </w:p>
+    <w:p>
+      <w:pPr>
+        <w:ind w:left="720"/>
+      </w:pPr>
+      <w:r>
+        <w:rPr>
+          <w:i/>
+          <w:color w:val="C45911" w:themeColor="accent2" w:themeShade="BF"/>
+        </w:rPr>
+        <w:t xml:space="preserve">using </w:t>
+      </w:r>
+      <w:r>
+        <w:rPr>
+          <w:i/>
+          <w:color w:val="C45911" w:themeColor="accent2" w:themeShade="BF"/>
+        </w:rPr>
+        <w:t xml:space="preserve">MinuteType </w:t>
       </w:r>
       <w:r>
         <w:rPr>
@@ -2450,19 +2577,38 @@
         <w:tab/>
       </w:r>
       <w:r>
-        <w:t>0 - 23</w:t>
-      </w:r>
-    </w:p>
-    <w:p>
-      <w:pPr>
-        <w:ind w:left="720"/>
-      </w:pPr>
-      <w:r>
-        <w:rPr>
-          <w:i/>
-          <w:color w:val="C45911" w:themeColor="accent2" w:themeShade="BF"/>
-        </w:rPr>
-        <w:t xml:space="preserve">MinuteType </w:t>
+        <w:rPr>
+          <w:color w:val="70AD47" w:themeColor="accent6"/>
+        </w:rPr>
+        <w:t xml:space="preserve">// </w:t>
+      </w:r>
+      <w:r>
+        <w:rPr>
+          <w:color w:val="70AD47" w:themeColor="accent6"/>
+        </w:rPr>
+        <w:t>0 - 59</w:t>
+      </w:r>
+    </w:p>
+    <w:p>
+      <w:pPr>
+        <w:ind w:left="720"/>
+        <w:rPr>
+          <w:color w:val="70AD47" w:themeColor="accent6"/>
+        </w:rPr>
+      </w:pPr>
+      <w:r>
+        <w:rPr>
+          <w:i/>
+          <w:color w:val="C45911" w:themeColor="accent2" w:themeShade="BF"/>
+        </w:rPr>
+        <w:t xml:space="preserve">using </w:t>
+      </w:r>
+      <w:r>
+        <w:rPr>
+          <w:i/>
+          <w:color w:val="C45911" w:themeColor="accent2" w:themeShade="BF"/>
+        </w:rPr>
+        <w:t xml:space="preserve">SecondType </w:t>
       </w:r>
       <w:r>
         <w:rPr>
@@ -2484,19 +2630,38 @@
         <w:tab/>
       </w:r>
       <w:r>
+        <w:rPr>
+          <w:color w:val="70AD47" w:themeColor="accent6"/>
+        </w:rPr>
+        <w:t xml:space="preserve">// </w:t>
+      </w:r>
+      <w:r>
+        <w:rPr>
+          <w:color w:val="70AD47" w:themeColor="accent6"/>
+        </w:rPr>
         <w:t>0 - 59</w:t>
       </w:r>
     </w:p>
     <w:p>
       <w:pPr>
         <w:ind w:left="720"/>
-      </w:pPr>
-      <w:r>
-        <w:rPr>
-          <w:i/>
-          <w:color w:val="C45911" w:themeColor="accent2" w:themeShade="BF"/>
-        </w:rPr>
-        <w:t xml:space="preserve">SecondType </w:t>
+        <w:rPr>
+          <w:color w:val="70AD47" w:themeColor="accent6"/>
+        </w:rPr>
+      </w:pPr>
+      <w:r>
+        <w:rPr>
+          <w:i/>
+          <w:color w:val="C45911" w:themeColor="accent2" w:themeShade="BF"/>
+        </w:rPr>
+        <w:t xml:space="preserve">using </w:t>
+      </w:r>
+      <w:r>
+        <w:rPr>
+          <w:i/>
+          <w:color w:val="C45911" w:themeColor="accent2" w:themeShade="BF"/>
+        </w:rPr>
+        <w:t xml:space="preserve">MillisecondType </w:t>
       </w:r>
       <w:r>
         <w:rPr>
@@ -2509,7 +2674,7 @@
           <w:i/>
           <w:color w:val="2F5496" w:themeColor="accent1" w:themeShade="BF"/>
         </w:rPr>
-        <w:t>unsigned short int</w:t>
+        <w:t>short int</w:t>
       </w:r>
       <w:r>
         <w:rPr>
@@ -2518,19 +2683,41 @@
         <w:tab/>
       </w:r>
       <w:r>
-        <w:t>0 - 59</w:t>
-      </w:r>
-    </w:p>
-    <w:p>
-      <w:pPr>
-        <w:ind w:left="720"/>
-      </w:pPr>
-      <w:r>
-        <w:rPr>
-          <w:i/>
-          <w:color w:val="C45911" w:themeColor="accent2" w:themeShade="BF"/>
-        </w:rPr>
-        <w:t xml:space="preserve">MillisecondType </w:t>
+        <w:rPr>
+          <w:color w:val="2F5496" w:themeColor="accent1" w:themeShade="BF"/>
+        </w:rPr>
+        <w:tab/>
+      </w:r>
+      <w:r>
+        <w:rPr>
+          <w:color w:val="70AD47" w:themeColor="accent6"/>
+        </w:rPr>
+        <w:t xml:space="preserve">// </w:t>
+      </w:r>
+      <w:r>
+        <w:rPr>
+          <w:color w:val="70AD47" w:themeColor="accent6"/>
+        </w:rPr>
+        <w:t>0 - 999</w:t>
+      </w:r>
+    </w:p>
+    <w:p>
+      <w:pPr>
+        <w:ind w:left="720"/>
+      </w:pPr>
+      <w:r>
+        <w:rPr>
+          <w:i/>
+          <w:color w:val="C45911" w:themeColor="accent2" w:themeShade="BF"/>
+        </w:rPr>
+        <w:t xml:space="preserve">using </w:t>
+      </w:r>
+      <w:r>
+        <w:rPr>
+          <w:i/>
+          <w:color w:val="C45911" w:themeColor="accent2" w:themeShade="BF"/>
+        </w:rPr>
+        <w:t xml:space="preserve">MicrosecondType </w:t>
       </w:r>
       <w:r>
         <w:rPr>
@@ -2543,7 +2730,7 @@
           <w:i/>
           <w:color w:val="2F5496" w:themeColor="accent1" w:themeShade="BF"/>
         </w:rPr>
-        <w:t>short int</w:t>
+        <w:t>int</w:t>
       </w:r>
       <w:r>
         <w:rPr>
@@ -2558,19 +2745,107 @@
         <w:tab/>
       </w:r>
       <w:r>
-        <w:t>0 - 999</w:t>
-      </w:r>
-    </w:p>
-    <w:p>
-      <w:pPr>
-        <w:ind w:left="720"/>
-      </w:pPr>
-      <w:r>
-        <w:rPr>
-          <w:i/>
-          <w:color w:val="C45911" w:themeColor="accent2" w:themeShade="BF"/>
-        </w:rPr>
-        <w:t xml:space="preserve">MicrosecondType </w:t>
+        <w:rPr>
+          <w:color w:val="2F5496" w:themeColor="accent1" w:themeShade="BF"/>
+        </w:rPr>
+        <w:tab/>
+      </w:r>
+      <w:r>
+        <w:rPr>
+          <w:color w:val="70AD47" w:themeColor="accent6"/>
+        </w:rPr>
+        <w:t xml:space="preserve">// </w:t>
+      </w:r>
+      <w:r>
+        <w:rPr>
+          <w:color w:val="70AD47" w:themeColor="accent6"/>
+        </w:rPr>
+        <w:t>0 - 999,999</w:t>
+      </w:r>
+    </w:p>
+    <w:p>
+      <w:pPr>
+        <w:ind w:left="720"/>
+      </w:pPr>
+      <w:r>
+        <w:rPr>
+          <w:i/>
+          <w:color w:val="C45911" w:themeColor="accent2" w:themeShade="BF"/>
+        </w:rPr>
+        <w:t xml:space="preserve">using </w:t>
+      </w:r>
+      <w:r>
+        <w:rPr>
+          <w:i/>
+          <w:color w:val="C45911" w:themeColor="accent2" w:themeShade="BF"/>
+        </w:rPr>
+        <w:t xml:space="preserve">NanosecondType </w:t>
+      </w:r>
+      <w:r>
+        <w:rPr>
+          <w:i/>
+        </w:rPr>
+        <w:t xml:space="preserve">=  </w:t>
+      </w:r>
+      <w:r>
+        <w:rPr>
+          <w:i/>
+          <w:color w:val="2F5496" w:themeColor="accent1" w:themeShade="BF"/>
+        </w:rPr>
+        <w:t>int</w:t>
+      </w:r>
+      <w:r>
+        <w:rPr>
+          <w:i/>
+          <w:color w:val="2F5496" w:themeColor="accent1" w:themeShade="BF"/>
+        </w:rPr>
+        <w:tab/>
+      </w:r>
+      <w:r>
+        <w:rPr>
+          <w:i/>
+          <w:color w:val="2F5496" w:themeColor="accent1" w:themeShade="BF"/>
+        </w:rPr>
+        <w:tab/>
+      </w:r>
+      <w:r>
+        <w:rPr>
+          <w:i/>
+          <w:color w:val="2F5496" w:themeColor="accent1" w:themeShade="BF"/>
+        </w:rPr>
+        <w:tab/>
+      </w:r>
+      <w:r>
+        <w:rPr>
+          <w:i/>
+          <w:color w:val="70AD47" w:themeColor="accent6"/>
+        </w:rPr>
+        <w:t xml:space="preserve">// </w:t>
+      </w:r>
+      <w:r>
+        <w:rPr>
+          <w:color w:val="70AD47" w:themeColor="accent6"/>
+        </w:rPr>
+        <w:t>0 - 999,999,999</w:t>
+      </w:r>
+    </w:p>
+    <w:p>
+      <w:pPr>
+        <w:ind w:left="720"/>
+      </w:pPr>
+      <w:r>
+        <w:rPr>
+          <w:i/>
+          <w:color w:val="C45911" w:themeColor="accent2" w:themeShade="BF"/>
+        </w:rPr>
+        <w:t xml:space="preserve">using </w:t>
+      </w:r>
+      <w:r>
+        <w:rPr>
+          <w:i/>
+          <w:color w:val="C45911" w:themeColor="accent2" w:themeShade="BF"/>
+        </w:rPr>
+        <w:t xml:space="preserve">EpochType </w:t>
       </w:r>
       <w:r>
         <w:rPr>
@@ -2583,7 +2858,7 @@
           <w:i/>
           <w:color w:val="2F5496" w:themeColor="accent1" w:themeShade="BF"/>
         </w:rPr>
-        <w:t>int</w:t>
+        <w:t>time_t</w:t>
       </w:r>
       <w:r>
         <w:rPr>
@@ -2598,118 +2873,112 @@
         <w:tab/>
       </w:r>
       <w:r>
-        <w:t>0 - 999,999</w:t>
-      </w:r>
-    </w:p>
-    <w:p>
-      <w:pPr>
-        <w:ind w:left="720"/>
-      </w:pPr>
-      <w:r>
-        <w:rPr>
-          <w:i/>
-          <w:color w:val="C45911" w:themeColor="accent2" w:themeShade="BF"/>
-        </w:rPr>
-        <w:t xml:space="preserve">NanosecondType </w:t>
-      </w:r>
-      <w:r>
-        <w:rPr>
-          <w:i/>
-        </w:rPr>
-        <w:t xml:space="preserve">=  </w:t>
-      </w:r>
-      <w:r>
-        <w:rPr>
-          <w:i/>
+        <w:rPr>
           <w:color w:val="2F5496" w:themeColor="accent1" w:themeShade="BF"/>
         </w:rPr>
-        <w:t>int</w:t>
-      </w:r>
-      <w:r>
-        <w:rPr>
-          <w:i/>
-          <w:color w:val="2F5496" w:themeColor="accent1" w:themeShade="BF"/>
-        </w:rPr>
-        <w:tab/>
-      </w:r>
-      <w:r>
-        <w:rPr>
-          <w:i/>
-          <w:color w:val="2F5496" w:themeColor="accent1" w:themeShade="BF"/>
-        </w:rPr>
-        <w:tab/>
-      </w:r>
-      <w:r>
-        <w:t>0 - 999,999,999</w:t>
-      </w:r>
-    </w:p>
-    <w:p>
-      <w:pPr>
-        <w:ind w:left="720"/>
-      </w:pPr>
-      <w:r>
-        <w:rPr>
-          <w:i/>
-          <w:color w:val="C45911" w:themeColor="accent2" w:themeShade="BF"/>
-        </w:rPr>
-        <w:t xml:space="preserve">EpochType </w:t>
-      </w:r>
-      <w:r>
-        <w:rPr>
-          <w:i/>
-        </w:rPr>
-        <w:t xml:space="preserve">= </w:t>
-      </w:r>
-      <w:r>
-        <w:rPr>
-          <w:i/>
-          <w:color w:val="2F5496" w:themeColor="accent1" w:themeShade="BF"/>
-        </w:rPr>
-        <w:t>time_t</w:t>
-      </w:r>
-      <w:r>
-        <w:rPr>
-          <w:color w:val="2F5496" w:themeColor="accent1" w:themeShade="BF"/>
-        </w:rPr>
-        <w:tab/>
-      </w:r>
-      <w:r>
-        <w:rPr>
-          <w:color w:val="2F5496" w:themeColor="accent1" w:themeShade="BF"/>
-        </w:rPr>
-        <w:tab/>
-      </w:r>
-      <w:r>
-        <w:rPr>
-          <w:color w:val="2F5496" w:themeColor="accent1" w:themeShade="BF"/>
-        </w:rPr>
-        <w:tab/>
-      </w:r>
-      <w:r>
+        <w:tab/>
+      </w:r>
+      <w:r>
+        <w:rPr>
+          <w:color w:val="70AD47" w:themeColor="accent6"/>
+        </w:rPr>
+        <w:t xml:space="preserve">// </w:t>
+      </w:r>
+      <w:r>
+        <w:rPr>
+          <w:color w:val="70AD47" w:themeColor="accent6"/>
+        </w:rPr>
         <w:t>Signed epoch</w:t>
       </w:r>
     </w:p>
     <w:p>
       <w:pPr>
+        <w:pBdr>
+          <w:bottom w:val="single" w:sz="6" w:space="1" w:color="auto"/>
+        </w:pBdr>
+        <w:ind w:left="720"/>
+        <w:rPr>
+          <w:color w:val="70AD47" w:themeColor="accent6"/>
+        </w:rPr>
+      </w:pPr>
+      <w:r>
+        <w:rPr>
+          <w:i/>
+          <w:color w:val="C45911" w:themeColor="accent2" w:themeShade="BF"/>
+        </w:rPr>
+        <w:t xml:space="preserve">using </w:t>
+      </w:r>
+      <w:r>
+        <w:rPr>
+          <w:i/>
+          <w:color w:val="C45911" w:themeColor="accent2" w:themeShade="BF"/>
+        </w:rPr>
+        <w:t>LongTimeType = long long int</w:t>
+      </w:r>
+      <w:r>
+        <w:rPr>
+          <w:i/>
+          <w:color w:val="C45911" w:themeColor="accent2" w:themeShade="BF"/>
+        </w:rPr>
+        <w:tab/>
+      </w:r>
+      <w:r>
+        <w:rPr>
+          <w:i/>
+          <w:color w:val="C45911" w:themeColor="accent2" w:themeShade="BF"/>
+        </w:rPr>
+        <w:tab/>
+      </w:r>
+      <w:r>
+        <w:rPr>
+          <w:color w:val="70AD47" w:themeColor="accent6"/>
+        </w:rPr>
+        <w:t xml:space="preserve">// </w:t>
+      </w:r>
+      <w:r>
+        <w:rPr>
+          <w:color w:val="70AD47" w:themeColor="accent6"/>
+        </w:rPr>
+        <w:t>Nano seconds since epoch</w:t>
+      </w:r>
+    </w:p>
+    <w:p>
+      <w:pPr>
         <w:ind w:left="720"/>
         <w:rPr>
           <w:iCs/>
-        </w:rPr>
-      </w:pPr>
-      <w:r>
-        <w:rPr>
-          <w:i/>
-          <w:color w:val="C45911" w:themeColor="accent2" w:themeShade="BF"/>
-        </w:rPr>
-        <w:t xml:space="preserve">LongTimeType = long long int.         </w:t>
-      </w:r>
-      <w:r>
-        <w:t xml:space="preserve"> Nano seconds since epoch</w:t>
-      </w:r>
-    </w:p>
-    <w:p/>
-    <w:p/>
-    <w:p>
+          <w:color w:val="C45911" w:themeColor="accent2" w:themeShade="BF"/>
+        </w:rPr>
+      </w:pPr>
+    </w:p>
+    <w:p>
+      <w:pPr>
+        <w:rPr>
+          <w:iCs/>
+        </w:rPr>
+      </w:pPr>
+    </w:p>
+    <w:p>
+      <w:pPr>
+        <w:rPr>
+          <w:i/>
+          <w:color w:val="C45911" w:themeColor="accent2" w:themeShade="BF"/>
+        </w:rPr>
+      </w:pPr>
+      <w:r>
+        <w:rPr>
+          <w:i/>
+          <w:color w:val="C45911" w:themeColor="accent2" w:themeShade="BF"/>
+        </w:rPr>
+        <w:br w:type="page"/>
+      </w:r>
+    </w:p>
+    <w:p>
+      <w:pPr>
+        <w:tabs>
+          <w:tab w:val="left" w:pos="5140"/>
+        </w:tabs>
+      </w:pPr>
       <w:r>
         <w:rPr>
           <w:rFonts w:ascii="Copperplate" w:hAnsi="Copperplate"/>
@@ -2717,23 +2986,47 @@
           <w:color w:val="2F5496" w:themeColor="accent1" w:themeShade="BF"/>
           <w:sz w:val="36"/>
         </w:rPr>
+        <w:lastRenderedPageBreak/>
         <w:t>Methods</w:t>
       </w:r>
-    </w:p>
-    <w:p>
-      <w:pPr>
-        <w:ind w:left="720"/>
-        <w:rPr>
-          <w:i/>
-          <w:color w:val="C45911" w:themeColor="accent2" w:themeShade="BF"/>
-        </w:rPr>
-      </w:pPr>
-      <w:r>
-        <w:rPr>
-          <w:i/>
-          <w:color w:val="C45911" w:themeColor="accent2" w:themeShade="BF"/>
-        </w:rPr>
-        <w:t>explicit DateTime (DT_TIME_ZONE the_zone = DT_TIME_ZONE::LOCAL) noexcept;</w:t>
+      <w:r>
+        <w:rPr>
+          <w:rFonts w:ascii="Copperplate" w:hAnsi="Copperplate"/>
+          <w:b/>
+          <w:color w:val="2F5496" w:themeColor="accent1" w:themeShade="BF"/>
+          <w:sz w:val="36"/>
+        </w:rPr>
+        <w:tab/>
+      </w:r>
+    </w:p>
+    <w:p>
+      <w:pPr>
+        <w:ind w:left="720"/>
+        <w:rPr>
+          <w:i/>
+          <w:color w:val="C45911" w:themeColor="accent2" w:themeShade="BF"/>
+        </w:rPr>
+      </w:pPr>
+      <w:r>
+        <w:rPr>
+          <w:i/>
+          <w:color w:val="C45911" w:themeColor="accent2" w:themeShade="BF"/>
+        </w:rPr>
+        <w:t xml:space="preserve">explicit DateTime (DT_TIME_ZONE </w:t>
+      </w:r>
+      <w:r>
+        <w:rPr>
+          <w:i/>
+          <w:color w:val="C45911" w:themeColor="accent2" w:themeShade="BF"/>
+        </w:rPr>
+        <w:t>tz</w:t>
+      </w:r>
+      <w:r>
+        <w:rPr>
+          <w:i/>
+          <w:color w:val="C45911" w:themeColor="accent2" w:themeShade="BF"/>
+        </w:rPr>
+        <w:t xml:space="preserve"> = DT_TIME_ZONE::LOCAL) noexcept;</w:t>
       </w:r>
     </w:p>
     <w:p>
@@ -2751,23 +3044,29 @@
     </w:p>
     <w:p>
       <w:pPr>
-        <w:ind w:left="720"/>
-      </w:pPr>
-      <w:r>
-        <w:t xml:space="preserve">the_zone: </w:t>
+        <w:pBdr>
+          <w:bottom w:val="single" w:sz="6" w:space="1" w:color="auto"/>
+        </w:pBdr>
+        <w:ind w:left="720"/>
+      </w:pPr>
+      <w:r>
+        <w:rPr>
+          <w:i/>
+          <w:iCs/>
+        </w:rPr>
+        <w:t>tz</w:t>
+      </w:r>
+      <w:r>
+        <w:t xml:space="preserve">: </w:t>
       </w:r>
       <w:r>
         <w:t>D</w:t>
       </w:r>
       <w:r>
-        <w:t xml:space="preserve">esired time zone from DT_TIME_ZONE above. </w:t>
-      </w:r>
-    </w:p>
-    <w:p>
-      <w:pPr>
-        <w:ind w:left="720"/>
-      </w:pPr>
-    </w:p>
+        <w:t>esired time zone from DT_TIME_ZONE above.</w:t>
+      </w:r>
+    </w:p>
+    <w:p/>
     <w:p>
       <w:pPr>
         <w:ind w:left="720"/>
@@ -2948,7 +3247,14 @@
         <w:ind w:left="720"/>
       </w:pPr>
       <w:r>
-        <w:t xml:space="preserve">d: </w:t>
+        <w:rPr>
+          <w:i/>
+          <w:iCs/>
+        </w:rPr>
+        <w:t>d</w:t>
+      </w:r>
+      <w:r>
+        <w:t xml:space="preserve">: </w:t>
       </w:r>
       <w:r>
         <w:t>D</w:t>
@@ -2962,7 +3268,14 @@
         <w:ind w:left="720"/>
       </w:pPr>
       <w:r>
-        <w:t xml:space="preserve">hr: </w:t>
+        <w:rPr>
+          <w:i/>
+          <w:iCs/>
+        </w:rPr>
+        <w:t>hr</w:t>
+      </w:r>
+      <w:r>
+        <w:t xml:space="preserve">: </w:t>
       </w:r>
       <w:r>
         <w:t>H</w:t>
@@ -2976,7 +3289,14 @@
         <w:ind w:left="720"/>
       </w:pPr>
       <w:r>
-        <w:t xml:space="preserve">mn: </w:t>
+        <w:rPr>
+          <w:i/>
+          <w:iCs/>
+        </w:rPr>
+        <w:t>mn</w:t>
+      </w:r>
+      <w:r>
+        <w:t xml:space="preserve">: </w:t>
       </w:r>
       <w:r>
         <w:t>M</w:t>
@@ -2990,7 +3310,14 @@
         <w:ind w:left="720"/>
       </w:pPr>
       <w:r>
-        <w:t xml:space="preserve">sc: </w:t>
+        <w:rPr>
+          <w:i/>
+          <w:iCs/>
+        </w:rPr>
+        <w:t>sc</w:t>
+      </w:r>
+      <w:r>
+        <w:t xml:space="preserve">: </w:t>
       </w:r>
       <w:r>
         <w:t>S</w:t>
@@ -3004,33 +3331,48 @@
         <w:ind w:left="720"/>
       </w:pPr>
       <w:r>
-        <w:t xml:space="preserve">ns: Nano-second e.g. 123456789 </w:t>
-      </w:r>
-    </w:p>
-    <w:p>
-      <w:pPr>
-        <w:ind w:left="720"/>
-      </w:pPr>
-      <w:r>
-        <w:t xml:space="preserve">the_zone: </w:t>
+        <w:rPr>
+          <w:i/>
+          <w:iCs/>
+        </w:rPr>
+        <w:t>ns</w:t>
+      </w:r>
+      <w:r>
+        <w:t xml:space="preserve">: Nano-second e.g. 123456789 </w:t>
+      </w:r>
+    </w:p>
+    <w:p>
+      <w:pPr>
+        <w:pBdr>
+          <w:bottom w:val="single" w:sz="6" w:space="1" w:color="auto"/>
+        </w:pBdr>
+        <w:ind w:left="720"/>
+      </w:pPr>
+      <w:r>
+        <w:rPr>
+          <w:i/>
+          <w:iCs/>
+        </w:rPr>
+        <w:t>t</w:t>
+      </w:r>
+      <w:r>
+        <w:rPr>
+          <w:i/>
+          <w:iCs/>
+        </w:rPr>
+        <w:t>z</w:t>
+      </w:r>
+      <w:r>
+        <w:t xml:space="preserve">: </w:t>
       </w:r>
       <w:r>
         <w:t>D</w:t>
       </w:r>
       <w:r>
-        <w:t xml:space="preserve">esired </w:t>
-      </w:r>
-      <w:bookmarkStart w:id="0" w:name="_GoBack"/>
-      <w:bookmarkEnd w:id="0"/>
-      <w:r>
-        <w:t>time zone from DT_TIME_ZONE above.</w:t>
-      </w:r>
-    </w:p>
-    <w:p>
-      <w:pPr>
-        <w:ind w:left="720"/>
-      </w:pPr>
-    </w:p>
+        <w:t>esired time zone from DT_TIME_ZONE above.</w:t>
+      </w:r>
+    </w:p>
+    <w:p/>
     <w:p>
       <w:pPr>
         <w:ind w:left="720"/>
@@ -3244,109 +3586,136 @@
         <w:ind w:left="720"/>
       </w:pPr>
       <w:r>
+        <w:t>EUR_STYLE:</w:t>
+      </w:r>
+    </w:p>
+    <w:p>
+      <w:pPr>
+        <w:ind w:left="720"/>
+      </w:pPr>
+      <w:r>
+        <w:t xml:space="preserve">  (7)  YYYY/MM/DD</w:t>
+      </w:r>
+    </w:p>
+    <w:p>
+      <w:pPr>
+        <w:ind w:left="720"/>
+      </w:pPr>
+      <w:r>
+        <w:t xml:space="preserve">  (8)  YYYY/MM/DD HH</w:t>
+      </w:r>
+    </w:p>
+    <w:p>
+      <w:pPr>
+        <w:ind w:left="720"/>
+      </w:pPr>
+      <w:r>
+        <w:t xml:space="preserve">  (9)  YYYY/MM/DD HH:MM</w:t>
+      </w:r>
+    </w:p>
+    <w:p>
+      <w:pPr>
+        <w:ind w:left="720"/>
+      </w:pPr>
+      <w:r>
+        <w:t xml:space="preserve">  (10) YYYY/MM/DD HH:MM:SS</w:t>
+      </w:r>
+    </w:p>
+    <w:p>
+      <w:pPr>
+        <w:ind w:left="720"/>
+      </w:pPr>
+      <w:r>
+        <w:t xml:space="preserve">  (11) YYYY/MM/DD HH:MM:SS.MMM</w:t>
+      </w:r>
+    </w:p>
+    <w:p>
+      <w:pPr>
+        <w:ind w:left="720"/>
+      </w:pPr>
+    </w:p>
+    <w:p>
+      <w:pPr>
+        <w:ind w:left="720"/>
+      </w:pPr>
+      <w:r>
+        <w:rPr>
+          <w:i/>
+          <w:iCs/>
+        </w:rPr>
+        <w:t>s</w:t>
+      </w:r>
+      <w:r>
+        <w:t>: The string to be parsed</w:t>
+      </w:r>
+    </w:p>
+    <w:p>
+      <w:pPr>
+        <w:ind w:left="720"/>
+      </w:pPr>
+      <w:r>
+        <w:rPr>
+          <w:i/>
+          <w:iCs/>
+        </w:rPr>
+        <w:t>ds</w:t>
+      </w:r>
+      <w:r>
+        <w:t xml:space="preserve">: </w:t>
+      </w:r>
+      <w:r>
+        <w:t>S</w:t>
+      </w:r>
+      <w:r>
+        <w:t>tring format from DT_DATE_STYLE above</w:t>
+      </w:r>
+    </w:p>
+    <w:p>
+      <w:pPr>
+        <w:pBdr>
+          <w:bottom w:val="single" w:sz="6" w:space="1" w:color="auto"/>
+        </w:pBdr>
+        <w:ind w:left="720"/>
+      </w:pPr>
+      <w:r>
+        <w:rPr>
+          <w:i/>
+          <w:iCs/>
+        </w:rPr>
+        <w:t>t</w:t>
+      </w:r>
+      <w:r>
+        <w:rPr>
+          <w:i/>
+          <w:iCs/>
+        </w:rPr>
+        <w:t>z</w:t>
+      </w:r>
+      <w:r>
+        <w:t xml:space="preserve">: </w:t>
+      </w:r>
+      <w:r>
+        <w:t>D</w:t>
+      </w:r>
+      <w:r>
+        <w:t>esired time zone from DT_TIME_ZONE above.</w:t>
+      </w:r>
+    </w:p>
+    <w:p/>
+    <w:p>
+      <w:pPr>
+        <w:ind w:left="720"/>
+        <w:rPr>
+          <w:i/>
+          <w:color w:val="C45911" w:themeColor="accent2" w:themeShade="BF"/>
+        </w:rPr>
+      </w:pPr>
+      <w:r>
+        <w:rPr>
+          <w:i/>
+          <w:color w:val="C45911" w:themeColor="accent2" w:themeShade="BF"/>
+        </w:rPr>
         <w:lastRenderedPageBreak/>
-        <w:t>EUR_STYLE:</w:t>
-      </w:r>
-    </w:p>
-    <w:p>
-      <w:pPr>
-        <w:ind w:left="720"/>
-      </w:pPr>
-      <w:r>
-        <w:t xml:space="preserve">  (7)  YYYY/MM/DD</w:t>
-      </w:r>
-    </w:p>
-    <w:p>
-      <w:pPr>
-        <w:ind w:left="720"/>
-      </w:pPr>
-      <w:r>
-        <w:t xml:space="preserve">  (8)  YYYY/MM/DD HH</w:t>
-      </w:r>
-    </w:p>
-    <w:p>
-      <w:pPr>
-        <w:ind w:left="720"/>
-      </w:pPr>
-      <w:r>
-        <w:t xml:space="preserve">  (9)  YYYY/MM/DD HH:MM</w:t>
-      </w:r>
-    </w:p>
-    <w:p>
-      <w:pPr>
-        <w:ind w:left="720"/>
-      </w:pPr>
-      <w:r>
-        <w:t xml:space="preserve">  (10) YYYY/MM/DD HH:MM:SS</w:t>
-      </w:r>
-    </w:p>
-    <w:p>
-      <w:pPr>
-        <w:ind w:left="720"/>
-      </w:pPr>
-      <w:r>
-        <w:t xml:space="preserve">  (11) YYYY/MM/DD HH:MM:SS.MMM</w:t>
-      </w:r>
-    </w:p>
-    <w:p>
-      <w:pPr>
-        <w:ind w:left="720"/>
-      </w:pPr>
-    </w:p>
-    <w:p>
-      <w:pPr>
-        <w:ind w:left="720"/>
-      </w:pPr>
-      <w:r>
-        <w:t>s: The string to be parsed</w:t>
-      </w:r>
-    </w:p>
-    <w:p>
-      <w:pPr>
-        <w:ind w:left="720"/>
-      </w:pPr>
-      <w:r>
-        <w:t xml:space="preserve">ds: </w:t>
-      </w:r>
-      <w:r>
-        <w:t>S</w:t>
-      </w:r>
-      <w:r>
-        <w:t>tring format from DT_DATE_STYLE above</w:t>
-      </w:r>
-    </w:p>
-    <w:p>
-      <w:pPr>
-        <w:ind w:left="720"/>
-      </w:pPr>
-      <w:r>
-        <w:t xml:space="preserve">the_zone: </w:t>
-      </w:r>
-      <w:r>
-        <w:t>D</w:t>
-      </w:r>
-      <w:r>
-        <w:t>esired time zone from DT_TIME_ZONE above.</w:t>
-      </w:r>
-    </w:p>
-    <w:p>
-      <w:pPr>
-        <w:ind w:left="720"/>
-      </w:pPr>
-    </w:p>
-    <w:p>
-      <w:pPr>
-        <w:ind w:left="720"/>
-        <w:rPr>
-          <w:i/>
-          <w:color w:val="C45911" w:themeColor="accent2" w:themeShade="BF"/>
-        </w:rPr>
-      </w:pPr>
-      <w:r>
-        <w:rPr>
-          <w:i/>
-          <w:color w:val="C45911" w:themeColor="accent2" w:themeShade="BF"/>
-        </w:rPr>
         <w:t>void set_time (EpochType the_time, NanosecondType nanosec = 0) noexcept;</w:t>
       </w:r>
     </w:p>
@@ -3368,7 +3737,14 @@
         <w:ind w:left="720"/>
       </w:pPr>
       <w:r>
-        <w:t xml:space="preserve">the_time: </w:t>
+        <w:rPr>
+          <w:i/>
+          <w:iCs/>
+        </w:rPr>
+        <w:t>the_time</w:t>
+      </w:r>
+      <w:r>
+        <w:t xml:space="preserve">: </w:t>
       </w:r>
       <w:r>
         <w:t>T</w:t>
@@ -3379,17 +3755,23 @@
     </w:p>
     <w:p>
       <w:pPr>
-        <w:ind w:left="720"/>
-      </w:pPr>
-      <w:r>
-        <w:t>nanosec: Nano seconds</w:t>
-      </w:r>
-    </w:p>
-    <w:p>
-      <w:pPr>
-        <w:ind w:left="720"/>
-      </w:pPr>
-    </w:p>
+        <w:pBdr>
+          <w:bottom w:val="single" w:sz="6" w:space="1" w:color="auto"/>
+        </w:pBdr>
+        <w:ind w:left="720"/>
+      </w:pPr>
+      <w:r>
+        <w:rPr>
+          <w:i/>
+          <w:iCs/>
+        </w:rPr>
+        <w:t>nanosec</w:t>
+      </w:r>
+      <w:r>
+        <w:t>: Nano seconds</w:t>
+      </w:r>
+    </w:p>
+    <w:p/>
     <w:p>
       <w:pPr>
         <w:ind w:left="720"/>
@@ -3437,17 +3819,23 @@
     </w:p>
     <w:p>
       <w:pPr>
-        <w:ind w:left="720"/>
-      </w:pPr>
-      <w:r>
-        <w:t xml:space="preserve">tz: Desired time zone </w:t>
-      </w:r>
-    </w:p>
-    <w:p>
-      <w:pPr>
-        <w:ind w:left="720"/>
-      </w:pPr>
-    </w:p>
+        <w:pBdr>
+          <w:bottom w:val="single" w:sz="6" w:space="1" w:color="auto"/>
+        </w:pBdr>
+        <w:ind w:left="720"/>
+      </w:pPr>
+      <w:r>
+        <w:rPr>
+          <w:i/>
+          <w:iCs/>
+        </w:rPr>
+        <w:t>tz</w:t>
+      </w:r>
+      <w:r>
+        <w:t>: Desired time zone</w:t>
+      </w:r>
+    </w:p>
+    <w:p/>
     <w:p>
       <w:pPr>
         <w:ind w:left="720"/>
@@ -3466,17 +3854,16 @@
     </w:p>
     <w:p>
       <w:pPr>
+        <w:pBdr>
+          <w:bottom w:val="single" w:sz="6" w:space="1" w:color="auto"/>
+        </w:pBdr>
         <w:ind w:left="720"/>
       </w:pPr>
       <w:r>
         <w:t>Returns the current time zone.</w:t>
       </w:r>
     </w:p>
-    <w:p>
-      <w:pPr>
-        <w:ind w:left="720"/>
-      </w:pPr>
-    </w:p>
+    <w:p/>
     <w:p>
       <w:pPr>
         <w:ind w:left="720"/>
@@ -3506,17 +3893,23 @@
     </w:p>
     <w:p>
       <w:pPr>
-        <w:ind w:left="720"/>
-      </w:pPr>
-      <w:r>
-        <w:t>rhs: A date e.g.  dt = 20181215;</w:t>
-      </w:r>
-    </w:p>
-    <w:p>
-      <w:pPr>
-        <w:ind w:left="720"/>
-      </w:pPr>
-    </w:p>
+        <w:pBdr>
+          <w:bottom w:val="single" w:sz="6" w:space="1" w:color="auto"/>
+        </w:pBdr>
+        <w:ind w:left="720"/>
+      </w:pPr>
+      <w:r>
+        <w:rPr>
+          <w:i/>
+          <w:iCs/>
+        </w:rPr>
+        <w:t>rhs</w:t>
+      </w:r>
+      <w:r>
+        <w:t>: A date e.g.  dt = 20181215;</w:t>
+      </w:r>
+    </w:p>
+    <w:p/>
     <w:p>
       <w:pPr>
         <w:ind w:left="720"/>
@@ -3572,17 +3965,23 @@
     </w:p>
     <w:p>
       <w:pPr>
-        <w:ind w:left="720"/>
-      </w:pPr>
-      <w:r>
-        <w:t>rhs: A date/time string e.g.  dt = “20181215”;</w:t>
-      </w:r>
-    </w:p>
-    <w:p>
-      <w:pPr>
-        <w:ind w:left="720"/>
-      </w:pPr>
-    </w:p>
+        <w:pBdr>
+          <w:bottom w:val="single" w:sz="6" w:space="1" w:color="auto"/>
+        </w:pBdr>
+        <w:ind w:left="720"/>
+      </w:pPr>
+      <w:r>
+        <w:rPr>
+          <w:i/>
+          <w:iCs/>
+        </w:rPr>
+        <w:t>rhs</w:t>
+      </w:r>
+      <w:r>
+        <w:t>: A date/time string e.g.  dt = “20181215”;</w:t>
+      </w:r>
+    </w:p>
+    <w:p/>
     <w:p>
       <w:pPr>
         <w:ind w:left="720"/>
@@ -3613,32 +4012,23 @@
     </w:p>
     <w:p>
       <w:pPr>
-        <w:ind w:left="720"/>
-      </w:pPr>
-      <w:r>
-        <w:t>rhs: Another DateTime instance</w:t>
-      </w:r>
-    </w:p>
-    <w:p>
-      <w:pPr>
-        <w:ind w:left="720"/>
-      </w:pPr>
-    </w:p>
-    <w:p>
-      <w:pPr>
-        <w:ind w:left="720"/>
-      </w:pPr>
-    </w:p>
-    <w:p>
-      <w:pPr>
-        <w:ind w:left="720"/>
-      </w:pPr>
-    </w:p>
-    <w:p>
-      <w:pPr>
-        <w:ind w:left="720"/>
-      </w:pPr>
-    </w:p>
+        <w:pBdr>
+          <w:bottom w:val="single" w:sz="6" w:space="1" w:color="auto"/>
+        </w:pBdr>
+        <w:ind w:left="720"/>
+      </w:pPr>
+      <w:r>
+        <w:rPr>
+          <w:i/>
+          <w:iCs/>
+        </w:rPr>
+        <w:t>rhs</w:t>
+      </w:r>
+      <w:r>
+        <w:t>: Another DateTime instance</w:t>
+      </w:r>
+    </w:p>
+    <w:p/>
     <w:p>
       <w:pPr>
         <w:ind w:left="720"/>
@@ -3678,21 +4068,21 @@
       <w:r>
         <w:rPr>
           <w:i/>
-          <w:color w:val="C45911" w:themeColor="accent2" w:themeShade="BF"/>
+          <w:color w:val="70AD47" w:themeColor="accent6"/>
         </w:rPr>
         <w:t>// e</w:t>
       </w:r>
       <w:r>
         <w:rPr>
           <w:i/>
-          <w:color w:val="C45911" w:themeColor="accent2" w:themeShade="BF"/>
+          <w:color w:val="70AD47" w:themeColor="accent6"/>
         </w:rPr>
         <w:t>.</w:t>
       </w:r>
       <w:r>
         <w:rPr>
           <w:i/>
-          <w:color w:val="C45911" w:themeColor="accent2" w:themeShade="BF"/>
+          <w:color w:val="70AD47" w:themeColor="accent6"/>
         </w:rPr>
         <w:t>g. 20020303</w:t>
       </w:r>
@@ -3729,21 +4119,21 @@
       <w:r>
         <w:rPr>
           <w:i/>
-          <w:color w:val="C45911" w:themeColor="accent2" w:themeShade="BF"/>
+          <w:color w:val="70AD47" w:themeColor="accent6"/>
         </w:rPr>
         <w:t>// e</w:t>
       </w:r>
       <w:r>
         <w:rPr>
           <w:i/>
-          <w:color w:val="C45911" w:themeColor="accent2" w:themeShade="BF"/>
+          <w:color w:val="70AD47" w:themeColor="accent6"/>
         </w:rPr>
         <w:t>.</w:t>
       </w:r>
       <w:r>
         <w:rPr>
           <w:i/>
-          <w:color w:val="C45911" w:themeColor="accent2" w:themeShade="BF"/>
+          <w:color w:val="70AD47" w:themeColor="accent6"/>
         </w:rPr>
         <w:t>g. 1990</w:t>
       </w:r>
@@ -3753,7 +4143,7 @@
         <w:ind w:left="720"/>
         <w:rPr>
           <w:i/>
-          <w:color w:val="C45911" w:themeColor="accent2" w:themeShade="BF"/>
+          <w:color w:val="70AD47" w:themeColor="accent6"/>
         </w:rPr>
       </w:pPr>
       <w:r>
@@ -3780,7 +4170,7 @@
       <w:r>
         <w:rPr>
           <w:i/>
-          <w:color w:val="C45911" w:themeColor="accent2" w:themeShade="BF"/>
+          <w:color w:val="70AD47" w:themeColor="accent6"/>
         </w:rPr>
         <w:t>// JAN - DEC</w:t>
       </w:r>
@@ -3824,7 +4214,7 @@
       <w:r>
         <w:rPr>
           <w:i/>
-          <w:color w:val="C45911" w:themeColor="accent2" w:themeShade="BF"/>
+          <w:color w:val="70AD47" w:themeColor="accent6"/>
         </w:rPr>
         <w:t>// 1 - 31</w:t>
       </w:r>
@@ -3861,7 +4251,7 @@
       <w:r>
         <w:rPr>
           <w:i/>
-          <w:color w:val="C45911" w:themeColor="accent2" w:themeShade="BF"/>
+          <w:color w:val="70AD47" w:themeColor="accent6"/>
         </w:rPr>
         <w:t>// 1 - 366</w:t>
       </w:r>
@@ -3871,7 +4261,7 @@
         <w:ind w:left="720"/>
         <w:rPr>
           <w:i/>
-          <w:color w:val="C45911" w:themeColor="accent2" w:themeShade="BF"/>
+          <w:color w:val="70AD47" w:themeColor="accent6"/>
         </w:rPr>
       </w:pPr>
       <w:r>
@@ -3898,7 +4288,7 @@
       <w:r>
         <w:rPr>
           <w:i/>
-          <w:color w:val="C45911" w:themeColor="accent2" w:themeShade="BF"/>
+          <w:color w:val="70AD47" w:themeColor="accent6"/>
         </w:rPr>
         <w:t>// SUN - SAT</w:t>
       </w:r>
@@ -3942,7 +4332,7 @@
       <w:r>
         <w:rPr>
           <w:i/>
-          <w:color w:val="C45911" w:themeColor="accent2" w:themeShade="BF"/>
+          <w:color w:val="70AD47" w:themeColor="accent6"/>
         </w:rPr>
         <w:t>// 0 - 23</w:t>
       </w:r>
@@ -3979,7 +4369,7 @@
       <w:r>
         <w:rPr>
           <w:i/>
-          <w:color w:val="C45911" w:themeColor="accent2" w:themeShade="BF"/>
+          <w:color w:val="70AD47" w:themeColor="accent6"/>
         </w:rPr>
         <w:t>// 0 - 59</w:t>
       </w:r>
@@ -4023,7 +4413,7 @@
       <w:r>
         <w:rPr>
           <w:i/>
-          <w:color w:val="C45911" w:themeColor="accent2" w:themeShade="BF"/>
+          <w:color w:val="70AD47" w:themeColor="accent6"/>
         </w:rPr>
         <w:t>// 0 - 59</w:t>
       </w:r>
@@ -4060,7 +4450,7 @@
       <w:r>
         <w:rPr>
           <w:i/>
-          <w:color w:val="C45911" w:themeColor="accent2" w:themeShade="BF"/>
+          <w:color w:val="70AD47" w:themeColor="accent6"/>
         </w:rPr>
         <w:t>// 0 - 999</w:t>
       </w:r>
@@ -4070,7 +4460,7 @@
         <w:ind w:left="720"/>
         <w:rPr>
           <w:i/>
-          <w:color w:val="C45911" w:themeColor="accent2" w:themeShade="BF"/>
+          <w:color w:val="70AD47" w:themeColor="accent6"/>
         </w:rPr>
       </w:pPr>
       <w:r>
@@ -4090,7 +4480,7 @@
       <w:r>
         <w:rPr>
           <w:i/>
-          <w:color w:val="C45911" w:themeColor="accent2" w:themeShade="BF"/>
+          <w:color w:val="70AD47" w:themeColor="accent6"/>
         </w:rPr>
         <w:t>// 0 - 999,999</w:t>
       </w:r>
@@ -4108,6 +4498,7 @@
           <w:i/>
           <w:color w:val="C45911" w:themeColor="accent2" w:themeShade="BF"/>
         </w:rPr>
+        <w:lastRenderedPageBreak/>
         <w:t>NanosecondType nanosec () const noexcept;</w:t>
       </w:r>
       <w:r>
@@ -4127,7 +4518,7 @@
       <w:r>
         <w:rPr>
           <w:i/>
-          <w:color w:val="C45911" w:themeColor="accent2" w:themeShade="BF"/>
+          <w:color w:val="70AD47" w:themeColor="accent6"/>
         </w:rPr>
         <w:t>// 0 - 999,999,999</w:t>
       </w:r>
@@ -4171,7 +4562,7 @@
       <w:r>
         <w:rPr>
           <w:i/>
-          <w:color w:val="C45911" w:themeColor="accent2" w:themeShade="BF"/>
+          <w:color w:val="70AD47" w:themeColor="accent6"/>
         </w:rPr>
         <w:t>// Like time()</w:t>
       </w:r>
@@ -4225,37 +4616,29 @@
       <w:r>
         <w:rPr>
           <w:i/>
-          <w:color w:val="C45911" w:themeColor="accent2" w:themeShade="BF"/>
-        </w:rPr>
-        <w:t xml:space="preserve">// </w:t>
-      </w:r>
-      <w:r>
-        <w:rPr>
-          <w:i/>
-          <w:color w:val="C45911" w:themeColor="accent2" w:themeShade="BF"/>
-        </w:rPr>
-        <w:t>Nano seconds since epoch</w:t>
-      </w:r>
-    </w:p>
-    <w:p>
-      <w:pPr>
+          <w:color w:val="70AD47" w:themeColor="accent6"/>
+        </w:rPr>
+        <w:t>// Nano seconds since epoch</w:t>
+      </w:r>
+    </w:p>
+    <w:p>
+      <w:pPr>
+        <w:pBdr>
+          <w:bottom w:val="single" w:sz="6" w:space="1" w:color="auto"/>
+        </w:pBdr>
         <w:ind w:left="720"/>
       </w:pPr>
       <w:r>
         <w:t>These methods return the corresponding date/time parts.</w:t>
       </w:r>
     </w:p>
-    <w:p>
-      <w:pPr>
-        <w:ind w:left="720"/>
-      </w:pPr>
-    </w:p>
-    <w:p>
-      <w:pPr>
-        <w:ind w:left="720"/>
-        <w:rPr>
-          <w:i/>
-          <w:color w:val="C45911" w:themeColor="accent2" w:themeShade="BF"/>
+    <w:p/>
+    <w:p>
+      <w:pPr>
+        <w:ind w:left="720"/>
+        <w:rPr>
+          <w:i/>
+          <w:color w:val="70AD47" w:themeColor="accent6"/>
         </w:rPr>
       </w:pPr>
       <w:r>
@@ -4275,24 +4658,23 @@
       <w:r>
         <w:rPr>
           <w:i/>
-          <w:color w:val="C45911" w:themeColor="accent2" w:themeShade="BF"/>
+          <w:color w:val="70AD47" w:themeColor="accent6"/>
         </w:rPr>
         <w:t>// 28, 29, 30, 31</w:t>
       </w:r>
     </w:p>
     <w:p>
       <w:pPr>
+        <w:pBdr>
+          <w:bottom w:val="single" w:sz="6" w:space="1" w:color="auto"/>
+        </w:pBdr>
         <w:ind w:left="720"/>
       </w:pPr>
       <w:r>
         <w:t>It returns the number of days in the month represented in self</w:t>
       </w:r>
     </w:p>
-    <w:p>
-      <w:pPr>
-        <w:ind w:left="720"/>
-      </w:pPr>
-    </w:p>
+    <w:p/>
     <w:p>
       <w:pPr>
         <w:ind w:left="720"/>
@@ -4400,17 +4782,23 @@
     </w:p>
     <w:p>
       <w:pPr>
-        <w:ind w:left="720"/>
-      </w:pPr>
-      <w:r>
-        <w:t>that: Another instance of DateTime</w:t>
-      </w:r>
-    </w:p>
-    <w:p>
-      <w:pPr>
-        <w:ind w:left="720"/>
-      </w:pPr>
-    </w:p>
+        <w:pBdr>
+          <w:bottom w:val="single" w:sz="6" w:space="1" w:color="auto"/>
+        </w:pBdr>
+        <w:ind w:left="720"/>
+      </w:pPr>
+      <w:r>
+        <w:rPr>
+          <w:i/>
+          <w:iCs/>
+        </w:rPr>
+        <w:t>that</w:t>
+      </w:r>
+      <w:r>
+        <w:t>: Another instance of DateTime</w:t>
+      </w:r>
+    </w:p>
+    <w:p/>
     <w:p>
       <w:pPr>
         <w:ind w:left="720"/>
@@ -4623,17 +5011,23 @@
     </w:p>
     <w:p>
       <w:pPr>
-        <w:ind w:left="720"/>
-      </w:pPr>
-      <w:r>
-        <w:t>secs, days: A positive or negative number representing the units to change time</w:t>
-      </w:r>
-    </w:p>
-    <w:p>
-      <w:pPr>
-        <w:ind w:left="720"/>
-      </w:pPr>
-    </w:p>
+        <w:pBdr>
+          <w:bottom w:val="single" w:sz="6" w:space="1" w:color="auto"/>
+        </w:pBdr>
+        <w:ind w:left="720"/>
+      </w:pPr>
+      <w:r>
+        <w:rPr>
+          <w:i/>
+          <w:iCs/>
+        </w:rPr>
+        <w:t>secs, days</w:t>
+      </w:r>
+      <w:r>
+        <w:t>: A positive or negative number representing the units to change time</w:t>
+      </w:r>
+    </w:p>
+    <w:p/>
     <w:p>
       <w:pPr>
         <w:ind w:left="720"/>
@@ -4679,7 +5073,6 @@
           <w:i/>
           <w:color w:val="C45911" w:themeColor="accent2" w:themeShade="BF"/>
         </w:rPr>
-        <w:lastRenderedPageBreak/>
         <w:t>std::string string_format (DT_FORMAT format) const;</w:t>
       </w:r>
     </w:p>
@@ -4701,15 +5094,29 @@
         <w:ind w:left="720"/>
       </w:pPr>
       <w:r>
-        <w:t>T: Type of string</w:t>
-      </w:r>
-    </w:p>
-    <w:p>
-      <w:pPr>
-        <w:ind w:left="720"/>
-      </w:pPr>
-      <w:r>
-        <w:t xml:space="preserve">result: a string </w:t>
+        <w:rPr>
+          <w:i/>
+          <w:iCs/>
+        </w:rPr>
+        <w:t>T</w:t>
+      </w:r>
+      <w:r>
+        <w:t>: Type of string</w:t>
+      </w:r>
+    </w:p>
+    <w:p>
+      <w:pPr>
+        <w:ind w:left="720"/>
+      </w:pPr>
+      <w:r>
+        <w:rPr>
+          <w:i/>
+          <w:iCs/>
+        </w:rPr>
+        <w:t>result</w:t>
+      </w:r>
+      <w:r>
+        <w:t xml:space="preserve">: a string </w:t>
       </w:r>
       <w:r>
         <w:t>instance to store the formatted date/time</w:t>
@@ -4717,14 +5124,26 @@
     </w:p>
     <w:p>
       <w:pPr>
-        <w:ind w:left="720"/>
-      </w:pPr>
-      <w:r>
-        <w:t>format: String format parameter based on DT_FORMAT above</w:t>
-      </w:r>
-      <w:r>
-        <w:t xml:space="preserve"> </w:t>
-      </w:r>
+        <w:pBdr>
+          <w:bottom w:val="single" w:sz="6" w:space="1" w:color="auto"/>
+        </w:pBdr>
+        <w:ind w:left="720"/>
+      </w:pPr>
+      <w:r>
+        <w:rPr>
+          <w:i/>
+          <w:iCs/>
+        </w:rPr>
+        <w:t>format</w:t>
+      </w:r>
+      <w:r>
+        <w:t>: String format parameter based on DT_FORMAT above</w:t>
+      </w:r>
+    </w:p>
+    <w:p>
+      <w:pPr>
+        <w:ind w:left="720"/>
+      </w:pPr>
     </w:p>
     <w:p>
       <w:pPr>
@@ -5332,6 +5751,32 @@
       <w:contextualSpacing/>
     </w:pPr>
   </w:style>
+  <w:style w:type="paragraph" w:styleId="BalloonText">
+    <w:name w:val="Balloon Text"/>
+    <w:basedOn w:val="Normal"/>
+    <w:link w:val="BalloonTextChar"/>
+    <w:uiPriority w:val="99"/>
+    <w:semiHidden/>
+    <w:unhideWhenUsed/>
+    <w:rsid w:val="00FF5E6F"/>
+    <w:rPr>
+      <w:sz w:val="18"/>
+      <w:szCs w:val="18"/>
+    </w:rPr>
+  </w:style>
+  <w:style w:type="character" w:customStyle="1" w:styleId="BalloonTextChar">
+    <w:name w:val="Balloon Text Char"/>
+    <w:basedOn w:val="DefaultParagraphFont"/>
+    <w:link w:val="BalloonText"/>
+    <w:uiPriority w:val="99"/>
+    <w:semiHidden/>
+    <w:rsid w:val="00FF5E6F"/>
+    <w:rPr>
+      <w:rFonts w:ascii="Times New Roman" w:eastAsia="Times New Roman" w:hAnsi="Times New Roman" w:cs="Times New Roman"/>
+      <w:sz w:val="18"/>
+      <w:szCs w:val="18"/>
+    </w:rPr>
+  </w:style>
 </w:styles>
 </file>
 

</xml_diff>

<commit_message>
Expanded DateTime ISO parsing + added Juneteenth holiday
</commit_message>
<xml_diff>
--- a/docs/DateTimeDoc.docx
+++ b/docs/DateTimeDoc.docx
@@ -1,6 +1,6 @@
 
 <file path=word/document.xml><?xml version="1.0" encoding="utf-8"?>
-<w:document xmlns:wpc="http://schemas.microsoft.com/office/word/2010/wordprocessingCanvas" xmlns:cx="http://schemas.microsoft.com/office/drawing/2014/chartex" xmlns:cx1="http://schemas.microsoft.com/office/drawing/2015/9/8/chartex" xmlns:cx2="http://schemas.microsoft.com/office/drawing/2015/10/21/chartex" xmlns:cx3="http://schemas.microsoft.com/office/drawing/2016/5/9/chartex" xmlns:cx4="http://schemas.microsoft.com/office/drawing/2016/5/10/chartex" xmlns:cx5="http://schemas.microsoft.com/office/drawing/2016/5/11/chartex" xmlns:cx6="http://schemas.microsoft.com/office/drawing/2016/5/12/chartex" xmlns:cx7="http://schemas.microsoft.com/office/drawing/2016/5/13/chartex" xmlns:cx8="http://schemas.microsoft.com/office/drawing/2016/5/14/chartex" xmlns:mc="http://schemas.openxmlformats.org/markup-compatibility/2006" xmlns:aink="http://schemas.microsoft.com/office/drawing/2016/ink" xmlns:am3d="http://schemas.microsoft.com/office/drawing/2017/model3d" xmlns:o="urn:schemas-microsoft-com:office:office" xmlns:r="http://schemas.openxmlformats.org/officeDocument/2006/relationships" xmlns:m="http://schemas.openxmlformats.org/officeDocument/2006/math" xmlns:v="urn:schemas-microsoft-com:vml" xmlns:wp14="http://schemas.microsoft.com/office/word/2010/wordprocessingDrawing" xmlns:wp="http://schemas.openxmlformats.org/drawingml/2006/wordprocessingDrawing" xmlns:w10="urn:schemas-microsoft-com:office:word" xmlns:w="http://schemas.openxmlformats.org/wordprocessingml/2006/main" xmlns:w14="http://schemas.microsoft.com/office/word/2010/wordml" xmlns:w15="http://schemas.microsoft.com/office/word/2012/wordml" xmlns:w16cex="http://schemas.microsoft.com/office/word/2018/wordml/cex" xmlns:w16cid="http://schemas.microsoft.com/office/word/2016/wordml/cid" xmlns:w16="http://schemas.microsoft.com/office/word/2018/wordml" xmlns:w16sdtdh="http://schemas.microsoft.com/office/word/2020/wordml/sdtdatahash" xmlns:w16se="http://schemas.microsoft.com/office/word/2015/wordml/symex" xmlns:wpg="http://schemas.microsoft.com/office/word/2010/wordprocessingGroup" xmlns:wpi="http://schemas.microsoft.com/office/word/2010/wordprocessingInk" xmlns:wne="http://schemas.microsoft.com/office/word/2006/wordml" xmlns:wps="http://schemas.microsoft.com/office/word/2010/wordprocessingShape" mc:Ignorable="w14 w15 w16se w16cid w16 w16cex w16sdtdh wp14">
+<w:document xmlns:wpc="http://schemas.microsoft.com/office/word/2010/wordprocessingCanvas" xmlns:cx="http://schemas.microsoft.com/office/drawing/2014/chartex" xmlns:cx1="http://schemas.microsoft.com/office/drawing/2015/9/8/chartex" xmlns:cx2="http://schemas.microsoft.com/office/drawing/2015/10/21/chartex" xmlns:cx3="http://schemas.microsoft.com/office/drawing/2016/5/9/chartex" xmlns:cx4="http://schemas.microsoft.com/office/drawing/2016/5/10/chartex" xmlns:cx5="http://schemas.microsoft.com/office/drawing/2016/5/11/chartex" xmlns:cx6="http://schemas.microsoft.com/office/drawing/2016/5/12/chartex" xmlns:cx7="http://schemas.microsoft.com/office/drawing/2016/5/13/chartex" xmlns:cx8="http://schemas.microsoft.com/office/drawing/2016/5/14/chartex" xmlns:mc="http://schemas.openxmlformats.org/markup-compatibility/2006" xmlns:aink="http://schemas.microsoft.com/office/drawing/2016/ink" xmlns:am3d="http://schemas.microsoft.com/office/drawing/2017/model3d" xmlns:o="urn:schemas-microsoft-com:office:office" xmlns:oel="http://schemas.microsoft.com/office/2019/extlst" xmlns:r="http://schemas.openxmlformats.org/officeDocument/2006/relationships" xmlns:m="http://schemas.openxmlformats.org/officeDocument/2006/math" xmlns:v="urn:schemas-microsoft-com:vml" xmlns:wp14="http://schemas.microsoft.com/office/word/2010/wordprocessingDrawing" xmlns:wp="http://schemas.openxmlformats.org/drawingml/2006/wordprocessingDrawing" xmlns:w10="urn:schemas-microsoft-com:office:word" xmlns:w="http://schemas.openxmlformats.org/wordprocessingml/2006/main" xmlns:w14="http://schemas.microsoft.com/office/word/2010/wordml" xmlns:w15="http://schemas.microsoft.com/office/word/2012/wordml" xmlns:w16cex="http://schemas.microsoft.com/office/word/2018/wordml/cex" xmlns:w16cid="http://schemas.microsoft.com/office/word/2016/wordml/cid" xmlns:w16="http://schemas.microsoft.com/office/word/2018/wordml" xmlns:w16sdtdh="http://schemas.microsoft.com/office/word/2020/wordml/sdtdatahash" xmlns:w16se="http://schemas.microsoft.com/office/word/2015/wordml/symex" xmlns:wpg="http://schemas.microsoft.com/office/word/2010/wordprocessingGroup" xmlns:wpi="http://schemas.microsoft.com/office/word/2010/wordprocessingInk" xmlns:wne="http://schemas.microsoft.com/office/word/2006/wordml" xmlns:wps="http://schemas.microsoft.com/office/word/2010/wordprocessingShape" mc:Ignorable="w14 w15 w16se w16cid w16 w16cex w16sdtdh wp14">
   <w:body>
     <w:p>
       <w:pPr>
@@ -1381,7 +1381,117 @@
           <w:color w:val="70AD47" w:themeColor="accent6"/>
           <w:sz w:val="22"/>
         </w:rPr>
-        <w:t>// e.g. 2015-05-05</w:t>
+        <w:t xml:space="preserve">// </w:t>
+      </w:r>
+      <w:proofErr w:type="gramStart"/>
+      <w:r>
+        <w:rPr>
+          <w:i/>
+          <w:color w:val="70AD47" w:themeColor="accent6"/>
+          <w:sz w:val="22"/>
+        </w:rPr>
+        <w:t>e.g.</w:t>
+      </w:r>
+      <w:proofErr w:type="gramEnd"/>
+      <w:r>
+        <w:rPr>
+          <w:i/>
+          <w:color w:val="70AD47" w:themeColor="accent6"/>
+          <w:sz w:val="22"/>
+        </w:rPr>
+        <w:t xml:space="preserve"> 2015-05-05</w:t>
+      </w:r>
+    </w:p>
+    <w:p>
+      <w:pPr>
+        <w:ind w:left="720"/>
+        <w:rPr>
+          <w:i/>
+          <w:color w:val="70AD47" w:themeColor="accent6"/>
+          <w:sz w:val="22"/>
+        </w:rPr>
+      </w:pPr>
+      <w:r>
+        <w:rPr>
+          <w:i/>
+          <w:color w:val="C45911" w:themeColor="accent2" w:themeShade="BF"/>
+          <w:sz w:val="22"/>
+        </w:rPr>
+        <w:t xml:space="preserve">    ISO_DT_</w:t>
+      </w:r>
+      <w:r>
+        <w:rPr>
+          <w:i/>
+          <w:color w:val="C45911" w:themeColor="accent2" w:themeShade="BF"/>
+          <w:sz w:val="22"/>
+        </w:rPr>
+        <w:t>NANO</w:t>
+      </w:r>
+      <w:r>
+        <w:rPr>
+          <w:i/>
+          <w:color w:val="C45911" w:themeColor="accent2" w:themeShade="BF"/>
+          <w:sz w:val="22"/>
+        </w:rPr>
+        <w:t xml:space="preserve"> = 1</w:t>
+      </w:r>
+      <w:r>
+        <w:rPr>
+          <w:i/>
+          <w:color w:val="C45911" w:themeColor="accent2" w:themeShade="BF"/>
+          <w:sz w:val="22"/>
+        </w:rPr>
+        <w:t>4</w:t>
+      </w:r>
+      <w:r>
+        <w:rPr>
+          <w:i/>
+          <w:color w:val="C45911" w:themeColor="accent2" w:themeShade="BF"/>
+          <w:sz w:val="22"/>
+        </w:rPr>
+        <w:t>,</w:t>
+      </w:r>
+      <w:r>
+        <w:rPr>
+          <w:i/>
+          <w:color w:val="C45911" w:themeColor="accent2" w:themeShade="BF"/>
+          <w:sz w:val="22"/>
+        </w:rPr>
+        <w:tab/>
+      </w:r>
+      <w:r>
+        <w:rPr>
+          <w:i/>
+          <w:color w:val="70AD47" w:themeColor="accent6"/>
+          <w:sz w:val="22"/>
+        </w:rPr>
+        <w:t xml:space="preserve">// </w:t>
+      </w:r>
+      <w:proofErr w:type="gramStart"/>
+      <w:r>
+        <w:rPr>
+          <w:i/>
+          <w:color w:val="70AD47" w:themeColor="accent6"/>
+          <w:sz w:val="22"/>
+        </w:rPr>
+        <w:t>e.g.</w:t>
+      </w:r>
+      <w:proofErr w:type="gramEnd"/>
+      <w:r>
+        <w:rPr>
+          <w:i/>
+          <w:color w:val="70AD47" w:themeColor="accent6"/>
+          <w:sz w:val="22"/>
+        </w:rPr>
+        <w:t xml:space="preserve"> 2015-05-05 13:51:04.</w:t>
+      </w:r>
+      <w:r>
+        <w:rPr>
+          <w:i/>
+          <w:color w:val="70AD47" w:themeColor="accent6"/>
+          <w:sz w:val="22"/>
+        </w:rPr>
+        <w:t>123456789</w:t>
       </w:r>
     </w:p>
     <w:p>
@@ -3747,228 +3857,382 @@
     <w:p/>
     <w:p>
       <w:pPr>
-        <w:pStyle w:val="ListParagraph"/>
-        <w:numPr>
-          <w:ilvl w:val="0"/>
-          <w:numId w:val="2"/>
-        </w:numPr>
-      </w:pPr>
+        <w:ind w:left="840"/>
+      </w:pPr>
+      <w:r>
+        <w:t xml:space="preserve">(1) </w:t>
+      </w:r>
       <w:r>
         <w:t>YYYYMMDD</w:t>
       </w:r>
     </w:p>
     <w:p/>
     <w:p>
-      <w:pPr>
-        <w:ind w:left="720"/>
-      </w:pPr>
-      <w:r>
-        <w:t>AME_STYLE:</w:t>
-      </w:r>
-    </w:p>
-    <w:p>
-      <w:pPr>
-        <w:ind w:left="720"/>
-      </w:pPr>
-      <w:r>
-        <w:t xml:space="preserve">  (2)  </w:t>
-      </w:r>
-      <w:r>
-        <w:t>MM</w:t>
-      </w:r>
-      <w:r>
-        <w:t>/</w:t>
-      </w:r>
-      <w:r>
-        <w:t>DD</w:t>
-      </w:r>
-      <w:r>
-        <w:t>/YYYY</w:t>
-      </w:r>
-    </w:p>
-    <w:p>
-      <w:pPr>
-        <w:ind w:left="720"/>
-      </w:pPr>
-      <w:r>
-        <w:t xml:space="preserve">  (3)  </w:t>
-      </w:r>
-      <w:r>
-        <w:t>MM</w:t>
-      </w:r>
-      <w:r>
-        <w:t>/</w:t>
-      </w:r>
-      <w:r>
-        <w:t>DD</w:t>
-      </w:r>
-      <w:r>
-        <w:t>/YYYY HH</w:t>
-      </w:r>
-    </w:p>
-    <w:p>
-      <w:pPr>
-        <w:ind w:left="720"/>
-      </w:pPr>
-      <w:r>
-        <w:t xml:space="preserve">  (4)  </w:t>
-      </w:r>
-      <w:r>
-        <w:t>MM</w:t>
-      </w:r>
-      <w:r>
-        <w:t>/</w:t>
-      </w:r>
-      <w:r>
-        <w:t>DD</w:t>
-      </w:r>
-      <w:r>
-        <w:t>/YYYY HH:MM</w:t>
-      </w:r>
-    </w:p>
-    <w:p>
-      <w:pPr>
-        <w:ind w:left="720"/>
-      </w:pPr>
-      <w:r>
-        <w:t xml:space="preserve">  (5)  </w:t>
-      </w:r>
-      <w:r>
-        <w:t>MM</w:t>
-      </w:r>
-      <w:r>
-        <w:t>/</w:t>
-      </w:r>
-      <w:r>
-        <w:t>DD</w:t>
-      </w:r>
-      <w:r>
-        <w:t>/YYYY HH:MM:SS</w:t>
-      </w:r>
-    </w:p>
-    <w:p>
-      <w:pPr>
-        <w:ind w:left="720"/>
-      </w:pPr>
-      <w:r>
-        <w:t xml:space="preserve">  (6)  </w:t>
-      </w:r>
-      <w:r>
-        <w:t>MM</w:t>
-      </w:r>
-      <w:r>
-        <w:t>/</w:t>
-      </w:r>
-      <w:r>
-        <w:t>DD</w:t>
-      </w:r>
-      <w:r>
-        <w:t>/YYYY HH:MM:SS.MMM</w:t>
+      <w:r>
+        <w:t xml:space="preserve">            AME_STYLE:</w:t>
+      </w:r>
+    </w:p>
+    <w:p>
+      <w:r>
+        <w:t xml:space="preserve">              (2)  MM/DD/YYYY</w:t>
+      </w:r>
+    </w:p>
+    <w:p>
+      <w:r>
+        <w:t xml:space="preserve">              (3)  MM/DD/YYYY HH</w:t>
+      </w:r>
+    </w:p>
+    <w:p>
+      <w:r>
+        <w:t xml:space="preserve">              (4)  MM/DD/YYYY HH:MM</w:t>
+      </w:r>
+    </w:p>
+    <w:p>
+      <w:r>
+        <w:t xml:space="preserve">              (5)  MM/DD/YYYY HH:</w:t>
+      </w:r>
+      <w:proofErr w:type="gramStart"/>
+      <w:r>
+        <w:t>MM:SS</w:t>
+      </w:r>
+      <w:proofErr w:type="gramEnd"/>
+    </w:p>
+    <w:p>
+      <w:r>
+        <w:t xml:space="preserve">              (6)  MM/DD/YYYY HH:</w:t>
+      </w:r>
+      <w:proofErr w:type="gramStart"/>
+      <w:r>
+        <w:t>MM:SS.MMM</w:t>
+      </w:r>
+      <w:proofErr w:type="gramEnd"/>
+      <w:r>
+        <w:t xml:space="preserve">  // Milliseconds</w:t>
+      </w:r>
+    </w:p>
+    <w:p>
+      <w:r>
+        <w:t xml:space="preserve">              (7)  MM/DD/YYYY HH:</w:t>
+      </w:r>
+      <w:proofErr w:type="gramStart"/>
+      <w:r>
+        <w:t>MM:SS</w:t>
+      </w:r>
+      <w:proofErr w:type="gramEnd"/>
+      <w:r>
+        <w:t>.IIIIII  // Microseconds</w:t>
+      </w:r>
+    </w:p>
+    <w:p>
+      <w:r>
+        <w:t xml:space="preserve">              (8)  MM/DD/YYYY HH:</w:t>
+      </w:r>
+      <w:proofErr w:type="gramStart"/>
+      <w:r>
+        <w:t>MM:SS</w:t>
+      </w:r>
+      <w:proofErr w:type="gramEnd"/>
+      <w:r>
+        <w:t>.NNNNNNNNN  // Nanoseconds</w:t>
       </w:r>
     </w:p>
     <w:p/>
     <w:p>
-      <w:pPr>
-        <w:ind w:left="720"/>
-      </w:pPr>
-      <w:r>
-        <w:t>EUR_STYLE:</w:t>
-      </w:r>
-    </w:p>
-    <w:p>
-      <w:pPr>
-        <w:ind w:left="720"/>
-      </w:pPr>
-      <w:r>
-        <w:t xml:space="preserve">  (7)  YYYY/MM/DD</w:t>
-      </w:r>
-    </w:p>
-    <w:p>
-      <w:pPr>
-        <w:ind w:left="720"/>
-      </w:pPr>
-      <w:r>
-        <w:t xml:space="preserve">  (8)  YYYY/MM/DD HH</w:t>
-      </w:r>
-    </w:p>
-    <w:p>
-      <w:pPr>
-        <w:ind w:left="720"/>
-      </w:pPr>
-      <w:r>
-        <w:t xml:space="preserve">  (9)  YYYY/MM/DD HH:MM</w:t>
-      </w:r>
-    </w:p>
-    <w:p>
-      <w:pPr>
-        <w:ind w:left="720"/>
-      </w:pPr>
-      <w:r>
-        <w:t xml:space="preserve">  (10) YYYY/MM/DD HH:MM:SS</w:t>
-      </w:r>
-    </w:p>
-    <w:p>
-      <w:pPr>
-        <w:ind w:left="720"/>
-      </w:pPr>
-      <w:r>
-        <w:t xml:space="preserve">  (11) YYYY/MM/DD HH:MM:SS.MMM</w:t>
+      <w:r>
+        <w:t xml:space="preserve">           EUR_STYLE:</w:t>
+      </w:r>
+    </w:p>
+    <w:p>
+      <w:r>
+        <w:t xml:space="preserve">             </w:t>
+      </w:r>
+      <w:r>
+        <w:t xml:space="preserve"> </w:t>
+      </w:r>
+      <w:r>
+        <w:t xml:space="preserve">(9)  </w:t>
+      </w:r>
+      <w:r>
+        <w:t xml:space="preserve">  </w:t>
+      </w:r>
+      <w:r>
+        <w:t>YYYY/MM/DD</w:t>
+      </w:r>
+    </w:p>
+    <w:p>
+      <w:r>
+        <w:t xml:space="preserve">             </w:t>
+      </w:r>
+      <w:r>
+        <w:t xml:space="preserve"> </w:t>
+      </w:r>
+      <w:r>
+        <w:t>(10)  YYYY/MM/DD HH</w:t>
+      </w:r>
+    </w:p>
+    <w:p>
+      <w:r>
+        <w:t xml:space="preserve">             </w:t>
+      </w:r>
+      <w:r>
+        <w:t xml:space="preserve"> </w:t>
+      </w:r>
+      <w:r>
+        <w:t>(11)  YYYY/MM/DD HH:MM</w:t>
+      </w:r>
+    </w:p>
+    <w:p>
+      <w:r>
+        <w:t xml:space="preserve">             </w:t>
+      </w:r>
+      <w:r>
+        <w:t xml:space="preserve"> </w:t>
+      </w:r>
+      <w:r>
+        <w:t xml:space="preserve">(12) </w:t>
+      </w:r>
+      <w:r>
+        <w:t xml:space="preserve"> </w:t>
+      </w:r>
+      <w:r>
+        <w:t>YYYY/MM/DD HH:</w:t>
+      </w:r>
+      <w:proofErr w:type="gramStart"/>
+      <w:r>
+        <w:t>MM:SS</w:t>
+      </w:r>
+      <w:proofErr w:type="gramEnd"/>
+    </w:p>
+    <w:p>
+      <w:r>
+        <w:t xml:space="preserve">             </w:t>
+      </w:r>
+      <w:r>
+        <w:t xml:space="preserve"> </w:t>
+      </w:r>
+      <w:r>
+        <w:t xml:space="preserve">(13) </w:t>
+      </w:r>
+      <w:r>
+        <w:t xml:space="preserve"> </w:t>
+      </w:r>
+      <w:r>
+        <w:t>YYYY/MM/DD HH:</w:t>
+      </w:r>
+      <w:proofErr w:type="gramStart"/>
+      <w:r>
+        <w:t>MM:SS.MMM</w:t>
+      </w:r>
+      <w:proofErr w:type="gramEnd"/>
+      <w:r>
+        <w:t xml:space="preserve">  // Milliseconds</w:t>
+      </w:r>
+    </w:p>
+    <w:p>
+      <w:r>
+        <w:t xml:space="preserve">             </w:t>
+      </w:r>
+      <w:r>
+        <w:t xml:space="preserve"> </w:t>
+      </w:r>
+      <w:r>
+        <w:t xml:space="preserve">(14)  </w:t>
+      </w:r>
+      <w:r>
+        <w:t>YYYY/MM/DD</w:t>
+      </w:r>
+      <w:r>
+        <w:t xml:space="preserve"> HH:</w:t>
+      </w:r>
+      <w:proofErr w:type="gramStart"/>
+      <w:r>
+        <w:t>MM:SS</w:t>
+      </w:r>
+      <w:proofErr w:type="gramEnd"/>
+      <w:r>
+        <w:t>.IIIIII  // Microseconds</w:t>
+      </w:r>
+    </w:p>
+    <w:p>
+      <w:r>
+        <w:t xml:space="preserve">             </w:t>
+      </w:r>
+      <w:r>
+        <w:t xml:space="preserve"> </w:t>
+      </w:r>
+      <w:r>
+        <w:t xml:space="preserve">(15)  </w:t>
+      </w:r>
+      <w:r>
+        <w:t>YYYY/MM/DD</w:t>
+      </w:r>
+      <w:r>
+        <w:t xml:space="preserve"> HH:</w:t>
+      </w:r>
+      <w:proofErr w:type="gramStart"/>
+      <w:r>
+        <w:t>MM:SS</w:t>
+      </w:r>
+      <w:proofErr w:type="gramEnd"/>
+      <w:r>
+        <w:t>.NNNNNNNNN  // Nanoseconds</w:t>
       </w:r>
     </w:p>
     <w:p/>
     <w:p>
-      <w:pPr>
-        <w:ind w:left="720"/>
-      </w:pPr>
-      <w:r>
-        <w:t>ISO_STYLE:</w:t>
-      </w:r>
-    </w:p>
-    <w:p>
-      <w:pPr>
-        <w:ind w:left="720"/>
-      </w:pPr>
-      <w:r>
-        <w:t xml:space="preserve">  (12) YYYY-MM-DD</w:t>
-      </w:r>
-    </w:p>
-    <w:p>
-      <w:pPr>
-        <w:ind w:left="720"/>
-      </w:pPr>
-      <w:r>
-        <w:t xml:space="preserve">  (13) YYYY-MM-DD HH</w:t>
-      </w:r>
-    </w:p>
-    <w:p>
-      <w:pPr>
-        <w:ind w:left="720"/>
-      </w:pPr>
-      <w:r>
-        <w:t xml:space="preserve">  (14) YYYY-MM-DD HH:MM</w:t>
-      </w:r>
-    </w:p>
-    <w:p>
-      <w:pPr>
-        <w:ind w:left="720"/>
-      </w:pPr>
-      <w:r>
-        <w:t xml:space="preserve">  (15) YYYY-MM-DD HH:MM:SS</w:t>
-      </w:r>
-    </w:p>
-    <w:p>
-      <w:pPr>
-        <w:ind w:left="720"/>
-      </w:pPr>
-      <w:r>
-        <w:t xml:space="preserve">  (16) YYYY-MM-DD HH:MM:SS.MMM</w:t>
-      </w:r>
-    </w:p>
-    <w:p>
-      <w:pPr>
-        <w:ind w:left="720"/>
-      </w:pPr>
-    </w:p>
+      <w:r>
+        <w:t xml:space="preserve">           ISO_STYLE:</w:t>
+      </w:r>
+    </w:p>
+    <w:p>
+      <w:r>
+        <w:t xml:space="preserve">             </w:t>
+      </w:r>
+      <w:r>
+        <w:t xml:space="preserve"> </w:t>
+      </w:r>
+      <w:r>
+        <w:t xml:space="preserve">(16) </w:t>
+      </w:r>
+      <w:r>
+        <w:t xml:space="preserve"> </w:t>
+      </w:r>
+      <w:r>
+        <w:t>YYYY-MM-DD</w:t>
+      </w:r>
+    </w:p>
+    <w:p>
+      <w:r>
+        <w:t xml:space="preserve">             </w:t>
+      </w:r>
+      <w:r>
+        <w:t xml:space="preserve"> </w:t>
+      </w:r>
+      <w:r>
+        <w:t xml:space="preserve">(17) </w:t>
+      </w:r>
+      <w:r>
+        <w:t xml:space="preserve"> </w:t>
+      </w:r>
+      <w:r>
+        <w:t>YYYY-MM-DD HH</w:t>
+      </w:r>
+    </w:p>
+    <w:p>
+      <w:r>
+        <w:t xml:space="preserve">             </w:t>
+      </w:r>
+      <w:r>
+        <w:t xml:space="preserve"> </w:t>
+      </w:r>
+      <w:r>
+        <w:t xml:space="preserve">(18) </w:t>
+      </w:r>
+      <w:r>
+        <w:t xml:space="preserve"> </w:t>
+      </w:r>
+      <w:r>
+        <w:t>YYYY-MM-DD HH:MM</w:t>
+      </w:r>
+    </w:p>
+    <w:p>
+      <w:r>
+        <w:t xml:space="preserve">             </w:t>
+      </w:r>
+      <w:r>
+        <w:t xml:space="preserve"> </w:t>
+      </w:r>
+      <w:r>
+        <w:t xml:space="preserve">(19) </w:t>
+      </w:r>
+      <w:r>
+        <w:t xml:space="preserve"> </w:t>
+      </w:r>
+      <w:r>
+        <w:t>YYYY-MM-DD HH:</w:t>
+      </w:r>
+      <w:proofErr w:type="gramStart"/>
+      <w:r>
+        <w:t>MM:SS</w:t>
+      </w:r>
+      <w:proofErr w:type="gramEnd"/>
+    </w:p>
+    <w:p>
+      <w:r>
+        <w:t xml:space="preserve">             </w:t>
+      </w:r>
+      <w:r>
+        <w:t xml:space="preserve"> </w:t>
+      </w:r>
+      <w:r>
+        <w:t xml:space="preserve">(20) </w:t>
+      </w:r>
+      <w:r>
+        <w:t xml:space="preserve"> </w:t>
+      </w:r>
+      <w:r>
+        <w:t>YYYY-MM-DD HH:</w:t>
+      </w:r>
+      <w:proofErr w:type="gramStart"/>
+      <w:r>
+        <w:t>MM:SS.MMM</w:t>
+      </w:r>
+      <w:proofErr w:type="gramEnd"/>
+      <w:r>
+        <w:t xml:space="preserve">  // Milliseconds</w:t>
+      </w:r>
+    </w:p>
+    <w:p>
+      <w:r>
+        <w:t xml:space="preserve">             </w:t>
+      </w:r>
+      <w:r>
+        <w:t xml:space="preserve"> </w:t>
+      </w:r>
+      <w:r>
+        <w:t xml:space="preserve">(21)  </w:t>
+      </w:r>
+      <w:r>
+        <w:t>YYYY-MM-DD</w:t>
+      </w:r>
+      <w:r>
+        <w:t xml:space="preserve"> HH:</w:t>
+      </w:r>
+      <w:proofErr w:type="gramStart"/>
+      <w:r>
+        <w:t>MM:SS</w:t>
+      </w:r>
+      <w:proofErr w:type="gramEnd"/>
+      <w:r>
+        <w:t>.IIIIII  // Microseconds</w:t>
+      </w:r>
+    </w:p>
+    <w:p>
+      <w:r>
+        <w:t xml:space="preserve">             </w:t>
+      </w:r>
+      <w:r>
+        <w:t xml:space="preserve"> </w:t>
+      </w:r>
+      <w:r>
+        <w:t xml:space="preserve">(22)  </w:t>
+      </w:r>
+      <w:r>
+        <w:t>YYYY-MM-DD</w:t>
+      </w:r>
+      <w:r>
+        <w:t xml:space="preserve"> HH:</w:t>
+      </w:r>
+      <w:proofErr w:type="gramStart"/>
+      <w:r>
+        <w:t>MM:SS</w:t>
+      </w:r>
+      <w:proofErr w:type="gramEnd"/>
+      <w:r>
+        <w:t>.NNNNNNNNN  // Nanoseconds</w:t>
+      </w:r>
+    </w:p>
+    <w:p/>
     <w:p>
       <w:pPr>
         <w:ind w:left="720"/>
@@ -3981,7 +4245,10 @@
         <w:t>s</w:t>
       </w:r>
       <w:r>
-        <w:t>: The string to be parsed</w:t>
+        <w:t xml:space="preserve">: The string to be </w:t>
+      </w:r>
+      <w:r>
+        <w:t>parsed.</w:t>
       </w:r>
     </w:p>
     <w:p>
@@ -4003,6 +4270,9 @@
       </w:r>
       <w:r>
         <w:t>tring format from DT_DATE_STYLE above</w:t>
+      </w:r>
+      <w:r>
+        <w:t>.</w:t>
       </w:r>
     </w:p>
     <w:p>
@@ -4105,25 +4375,20 @@
         <w:t>: Nano seconds</w:t>
       </w:r>
     </w:p>
-    <w:p>
-      <w:r>
-        <w:br w:type="page"/>
-      </w:r>
-    </w:p>
-    <w:p>
-      <w:pPr>
-        <w:ind w:left="720"/>
-        <w:rPr>
-          <w:i/>
-          <w:color w:val="C45911" w:themeColor="accent2" w:themeShade="BF"/>
-        </w:rPr>
-      </w:pPr>
-      <w:r>
-        <w:rPr>
-          <w:i/>
-          <w:color w:val="C45911" w:themeColor="accent2" w:themeShade="BF"/>
-        </w:rPr>
-        <w:lastRenderedPageBreak/>
+    <w:p/>
+    <w:p>
+      <w:pPr>
+        <w:ind w:left="720"/>
+        <w:rPr>
+          <w:i/>
+          <w:color w:val="C45911" w:themeColor="accent2" w:themeShade="BF"/>
+        </w:rPr>
+      </w:pPr>
+      <w:r>
+        <w:rPr>
+          <w:i/>
+          <w:color w:val="C45911" w:themeColor="accent2" w:themeShade="BF"/>
+        </w:rPr>
         <w:t>void set_timezone (DT_TIME_ZONE tz</w:t>
       </w:r>
       <w:proofErr w:type="gramStart"/>
@@ -5519,7 +5784,7 @@
 </file>
 
 <file path=word/numbering.xml><?xml version="1.0" encoding="utf-8"?>
-<w:numbering xmlns:wpc="http://schemas.microsoft.com/office/word/2010/wordprocessingCanvas" xmlns:cx="http://schemas.microsoft.com/office/drawing/2014/chartex" xmlns:cx1="http://schemas.microsoft.com/office/drawing/2015/9/8/chartex" xmlns:cx2="http://schemas.microsoft.com/office/drawing/2015/10/21/chartex" xmlns:cx3="http://schemas.microsoft.com/office/drawing/2016/5/9/chartex" xmlns:cx4="http://schemas.microsoft.com/office/drawing/2016/5/10/chartex" xmlns:cx5="http://schemas.microsoft.com/office/drawing/2016/5/11/chartex" xmlns:cx6="http://schemas.microsoft.com/office/drawing/2016/5/12/chartex" xmlns:cx7="http://schemas.microsoft.com/office/drawing/2016/5/13/chartex" xmlns:cx8="http://schemas.microsoft.com/office/drawing/2016/5/14/chartex" xmlns:mc="http://schemas.openxmlformats.org/markup-compatibility/2006" xmlns:aink="http://schemas.microsoft.com/office/drawing/2016/ink" xmlns:am3d="http://schemas.microsoft.com/office/drawing/2017/model3d" xmlns:o="urn:schemas-microsoft-com:office:office" xmlns:r="http://schemas.openxmlformats.org/officeDocument/2006/relationships" xmlns:m="http://schemas.openxmlformats.org/officeDocument/2006/math" xmlns:v="urn:schemas-microsoft-com:vml" xmlns:wp14="http://schemas.microsoft.com/office/word/2010/wordprocessingDrawing" xmlns:wp="http://schemas.openxmlformats.org/drawingml/2006/wordprocessingDrawing" xmlns:w10="urn:schemas-microsoft-com:office:word" xmlns:w="http://schemas.openxmlformats.org/wordprocessingml/2006/main" xmlns:w14="http://schemas.microsoft.com/office/word/2010/wordml" xmlns:w15="http://schemas.microsoft.com/office/word/2012/wordml" xmlns:w16cex="http://schemas.microsoft.com/office/word/2018/wordml/cex" xmlns:w16cid="http://schemas.microsoft.com/office/word/2016/wordml/cid" xmlns:w16="http://schemas.microsoft.com/office/word/2018/wordml" xmlns:w16sdtdh="http://schemas.microsoft.com/office/word/2020/wordml/sdtdatahash" xmlns:w16se="http://schemas.microsoft.com/office/word/2015/wordml/symex" xmlns:wpg="http://schemas.microsoft.com/office/word/2010/wordprocessingGroup" xmlns:wpi="http://schemas.microsoft.com/office/word/2010/wordprocessingInk" xmlns:wne="http://schemas.microsoft.com/office/word/2006/wordml" xmlns:wps="http://schemas.microsoft.com/office/word/2010/wordprocessingShape" mc:Ignorable="w14 w15 w16se w16cid w16 w16cex w16sdtdh wp14">
+<w:numbering xmlns:wpc="http://schemas.microsoft.com/office/word/2010/wordprocessingCanvas" xmlns:cx="http://schemas.microsoft.com/office/drawing/2014/chartex" xmlns:cx1="http://schemas.microsoft.com/office/drawing/2015/9/8/chartex" xmlns:cx2="http://schemas.microsoft.com/office/drawing/2015/10/21/chartex" xmlns:cx3="http://schemas.microsoft.com/office/drawing/2016/5/9/chartex" xmlns:cx4="http://schemas.microsoft.com/office/drawing/2016/5/10/chartex" xmlns:cx5="http://schemas.microsoft.com/office/drawing/2016/5/11/chartex" xmlns:cx6="http://schemas.microsoft.com/office/drawing/2016/5/12/chartex" xmlns:cx7="http://schemas.microsoft.com/office/drawing/2016/5/13/chartex" xmlns:cx8="http://schemas.microsoft.com/office/drawing/2016/5/14/chartex" xmlns:mc="http://schemas.openxmlformats.org/markup-compatibility/2006" xmlns:aink="http://schemas.microsoft.com/office/drawing/2016/ink" xmlns:am3d="http://schemas.microsoft.com/office/drawing/2017/model3d" xmlns:o="urn:schemas-microsoft-com:office:office" xmlns:oel="http://schemas.microsoft.com/office/2019/extlst" xmlns:r="http://schemas.openxmlformats.org/officeDocument/2006/relationships" xmlns:m="http://schemas.openxmlformats.org/officeDocument/2006/math" xmlns:v="urn:schemas-microsoft-com:vml" xmlns:wp14="http://schemas.microsoft.com/office/word/2010/wordprocessingDrawing" xmlns:wp="http://schemas.openxmlformats.org/drawingml/2006/wordprocessingDrawing" xmlns:w10="urn:schemas-microsoft-com:office:word" xmlns:w="http://schemas.openxmlformats.org/wordprocessingml/2006/main" xmlns:w14="http://schemas.microsoft.com/office/word/2010/wordml" xmlns:w15="http://schemas.microsoft.com/office/word/2012/wordml" xmlns:w16cex="http://schemas.microsoft.com/office/word/2018/wordml/cex" xmlns:w16cid="http://schemas.microsoft.com/office/word/2016/wordml/cid" xmlns:w16="http://schemas.microsoft.com/office/word/2018/wordml" xmlns:w16sdtdh="http://schemas.microsoft.com/office/word/2020/wordml/sdtdatahash" xmlns:w16se="http://schemas.microsoft.com/office/word/2015/wordml/symex" xmlns:wpg="http://schemas.microsoft.com/office/word/2010/wordprocessingGroup" xmlns:wpi="http://schemas.microsoft.com/office/word/2010/wordprocessingInk" xmlns:wne="http://schemas.microsoft.com/office/word/2006/wordml" xmlns:wps="http://schemas.microsoft.com/office/word/2010/wordprocessingShape" mc:Ignorable="w14 w15 w16se w16cid w16 w16cex w16sdtdh wp14">
   <w:abstractNum w:abstractNumId="0" w15:restartNumberingAfterBreak="0">
     <w:nsid w:val="0E132B07"/>
     <w:multiLevelType w:val="hybridMultilevel"/>
@@ -5610,16 +5875,16 @@
     </w:lvl>
   </w:abstractNum>
   <w:abstractNum w:abstractNumId="1" w15:restartNumberingAfterBreak="0">
-    <w:nsid w:val="1FD84CD6"/>
+    <w:nsid w:val="0F21125E"/>
     <w:multiLevelType w:val="hybridMultilevel"/>
-    <w:tmpl w:val="169CBB90"/>
-    <w:lvl w:ilvl="0" w:tplc="90EAC4D8">
+    <w:tmpl w:val="7C3201F8"/>
+    <w:lvl w:ilvl="0" w:tplc="161C8FCE">
       <w:start w:val="1"/>
       <w:numFmt w:val="decimal"/>
       <w:lvlText w:val="(%1)"/>
       <w:lvlJc w:val="left"/>
       <w:pPr>
-        <w:ind w:left="1240" w:hanging="400"/>
+        <w:ind w:left="1200" w:hanging="360"/>
       </w:pPr>
       <w:rPr>
         <w:rFonts w:hint="default"/>
@@ -5698,10 +5963,102 @@
       </w:pPr>
     </w:lvl>
   </w:abstractNum>
-  <w:num w:numId="1">
+  <w:abstractNum w:abstractNumId="2" w15:restartNumberingAfterBreak="0">
+    <w:nsid w:val="1FD84CD6"/>
+    <w:multiLevelType w:val="hybridMultilevel"/>
+    <w:tmpl w:val="169CBB90"/>
+    <w:lvl w:ilvl="0" w:tplc="90EAC4D8">
+      <w:start w:val="1"/>
+      <w:numFmt w:val="decimal"/>
+      <w:lvlText w:val="(%1)"/>
+      <w:lvlJc w:val="left"/>
+      <w:pPr>
+        <w:ind w:left="1240" w:hanging="400"/>
+      </w:pPr>
+      <w:rPr>
+        <w:rFonts w:hint="default"/>
+      </w:rPr>
+    </w:lvl>
+    <w:lvl w:ilvl="1" w:tplc="04090019" w:tentative="1">
+      <w:start w:val="1"/>
+      <w:numFmt w:val="lowerLetter"/>
+      <w:lvlText w:val="%2."/>
+      <w:lvlJc w:val="left"/>
+      <w:pPr>
+        <w:ind w:left="1920" w:hanging="360"/>
+      </w:pPr>
+    </w:lvl>
+    <w:lvl w:ilvl="2" w:tplc="0409001B" w:tentative="1">
+      <w:start w:val="1"/>
+      <w:numFmt w:val="lowerRoman"/>
+      <w:lvlText w:val="%3."/>
+      <w:lvlJc w:val="right"/>
+      <w:pPr>
+        <w:ind w:left="2640" w:hanging="180"/>
+      </w:pPr>
+    </w:lvl>
+    <w:lvl w:ilvl="3" w:tplc="0409000F" w:tentative="1">
+      <w:start w:val="1"/>
+      <w:numFmt w:val="decimal"/>
+      <w:lvlText w:val="%4."/>
+      <w:lvlJc w:val="left"/>
+      <w:pPr>
+        <w:ind w:left="3360" w:hanging="360"/>
+      </w:pPr>
+    </w:lvl>
+    <w:lvl w:ilvl="4" w:tplc="04090019" w:tentative="1">
+      <w:start w:val="1"/>
+      <w:numFmt w:val="lowerLetter"/>
+      <w:lvlText w:val="%5."/>
+      <w:lvlJc w:val="left"/>
+      <w:pPr>
+        <w:ind w:left="4080" w:hanging="360"/>
+      </w:pPr>
+    </w:lvl>
+    <w:lvl w:ilvl="5" w:tplc="0409001B" w:tentative="1">
+      <w:start w:val="1"/>
+      <w:numFmt w:val="lowerRoman"/>
+      <w:lvlText w:val="%6."/>
+      <w:lvlJc w:val="right"/>
+      <w:pPr>
+        <w:ind w:left="4800" w:hanging="180"/>
+      </w:pPr>
+    </w:lvl>
+    <w:lvl w:ilvl="6" w:tplc="0409000F" w:tentative="1">
+      <w:start w:val="1"/>
+      <w:numFmt w:val="decimal"/>
+      <w:lvlText w:val="%7."/>
+      <w:lvlJc w:val="left"/>
+      <w:pPr>
+        <w:ind w:left="5520" w:hanging="360"/>
+      </w:pPr>
+    </w:lvl>
+    <w:lvl w:ilvl="7" w:tplc="04090019" w:tentative="1">
+      <w:start w:val="1"/>
+      <w:numFmt w:val="lowerLetter"/>
+      <w:lvlText w:val="%8."/>
+      <w:lvlJc w:val="left"/>
+      <w:pPr>
+        <w:ind w:left="6240" w:hanging="360"/>
+      </w:pPr>
+    </w:lvl>
+    <w:lvl w:ilvl="8" w:tplc="0409001B" w:tentative="1">
+      <w:start w:val="1"/>
+      <w:numFmt w:val="lowerRoman"/>
+      <w:lvlText w:val="%9."/>
+      <w:lvlJc w:val="right"/>
+      <w:pPr>
+        <w:ind w:left="6960" w:hanging="180"/>
+      </w:pPr>
+    </w:lvl>
+  </w:abstractNum>
+  <w:num w:numId="1" w16cid:durableId="1420521868">
     <w:abstractNumId w:val="0"/>
   </w:num>
-  <w:num w:numId="2">
+  <w:num w:numId="2" w16cid:durableId="1735278718">
+    <w:abstractNumId w:val="2"/>
+  </w:num>
+  <w:num w:numId="3" w16cid:durableId="1748769893">
     <w:abstractNumId w:val="1"/>
   </w:num>
 </w:numbering>

</xml_diff>